<commit_message>
Adjusted for help ; google docs
</commit_message>
<xml_diff>
--- a/docs/tech_notes.docx
+++ b/docs/tech_notes.docx
@@ -7,23 +7,2179 @@
         <w:pStyle w:val="Heading1"/>
         <w:bidi w:val="0"/>
       </w:pPr>
+      <w:bookmarkStart w:id="0" w:name="_Toc524803826"/>
       <w:r>
         <w:t>Developer Tech Notes</w:t>
       </w:r>
-    </w:p>
-    <w:p>
-      <w:pPr>
-        <w:bidi w:val="0"/>
-      </w:pPr>
+      <w:bookmarkEnd w:id="0"/>
     </w:p>
     <w:p>
       <w:pPr>
         <w:pStyle w:val="Heading1"/>
         <w:bidi w:val="0"/>
-      </w:pPr>
+        <w:rPr>
+          <w:sz w:val="28"/>
+          <w:szCs w:val="28"/>
+        </w:rPr>
+      </w:pPr>
+    </w:p>
+    <w:sdt>
+      <w:sdtPr>
+        <w:id w:val="-614598117"/>
+        <w:docPartObj>
+          <w:docPartGallery w:val="Table of Contents"/>
+          <w:docPartUnique/>
+        </w:docPartObj>
+      </w:sdtPr>
+      <w:sdtEndPr>
+        <w:rPr>
+          <w:rFonts w:asciiTheme="minorHAnsi" w:eastAsiaTheme="minorHAnsi" w:hAnsiTheme="minorHAnsi" w:cstheme="minorBidi"/>
+          <w:color w:val="auto"/>
+          <w:sz w:val="22"/>
+          <w:szCs w:val="22"/>
+          <w:rtl/>
+          <w:lang w:bidi="he-IL"/>
+        </w:rPr>
+      </w:sdtEndPr>
+      <w:sdtContent>
+        <w:p>
+          <w:pPr>
+            <w:pStyle w:val="TOCHeading"/>
+          </w:pPr>
+          <w:r>
+            <w:t>Table of Contents</w:t>
+          </w:r>
+        </w:p>
+        <w:p>
+          <w:pPr>
+            <w:pStyle w:val="TOC1"/>
+            <w:tabs>
+              <w:tab w:val="right" w:leader="dot" w:pos="8296"/>
+            </w:tabs>
+            <w:jc w:val="right"/>
+            <w:rPr>
+              <w:rFonts w:eastAsiaTheme="minorEastAsia"/>
+              <w:noProof/>
+              <w:rtl/>
+            </w:rPr>
+          </w:pPr>
+          <w:r>
+            <w:fldChar w:fldCharType="begin"/>
+          </w:r>
+          <w:r>
+            <w:instrText xml:space="preserve"> TOC \o "1-3" \h \z \u </w:instrText>
+          </w:r>
+          <w:r>
+            <w:fldChar w:fldCharType="separate"/>
+          </w:r>
+          <w:hyperlink w:anchor="_Toc524803826" w:history="1">
+            <w:r>
+              <w:rPr>
+                <w:rStyle w:val="Hyperlink"/>
+                <w:noProof/>
+              </w:rPr>
+              <w:t>Developer Tech Notes</w:t>
+            </w:r>
+            <w:r>
+              <w:rPr>
+                <w:noProof/>
+                <w:webHidden/>
+                <w:rtl/>
+              </w:rPr>
+              <w:tab/>
+            </w:r>
+            <w:r>
+              <w:rPr>
+                <w:rStyle w:val="Hyperlink"/>
+                <w:noProof/>
+                <w:rtl/>
+              </w:rPr>
+              <w:fldChar w:fldCharType="begin"/>
+            </w:r>
+            <w:r>
+              <w:rPr>
+                <w:noProof/>
+                <w:webHidden/>
+                <w:rtl/>
+              </w:rPr>
+              <w:instrText xml:space="preserve"> </w:instrText>
+            </w:r>
+            <w:r>
+              <w:rPr>
+                <w:noProof/>
+                <w:webHidden/>
+              </w:rPr>
+              <w:instrText>PAGEREF</w:instrText>
+            </w:r>
+            <w:r>
+              <w:rPr>
+                <w:noProof/>
+                <w:webHidden/>
+                <w:rtl/>
+              </w:rPr>
+              <w:instrText xml:space="preserve"> _</w:instrText>
+            </w:r>
+            <w:r>
+              <w:rPr>
+                <w:noProof/>
+                <w:webHidden/>
+              </w:rPr>
+              <w:instrText>Toc524803826 \h</w:instrText>
+            </w:r>
+            <w:r>
+              <w:rPr>
+                <w:noProof/>
+                <w:webHidden/>
+                <w:rtl/>
+              </w:rPr>
+              <w:instrText xml:space="preserve"> </w:instrText>
+            </w:r>
+            <w:r>
+              <w:rPr>
+                <w:rStyle w:val="Hyperlink"/>
+                <w:noProof/>
+                <w:rtl/>
+              </w:rPr>
+            </w:r>
+            <w:r>
+              <w:rPr>
+                <w:rStyle w:val="Hyperlink"/>
+                <w:noProof/>
+                <w:rtl/>
+              </w:rPr>
+              <w:fldChar w:fldCharType="separate"/>
+            </w:r>
+            <w:r>
+              <w:rPr>
+                <w:noProof/>
+                <w:webHidden/>
+                <w:rtl/>
+              </w:rPr>
+              <w:t>1</w:t>
+            </w:r>
+            <w:r>
+              <w:rPr>
+                <w:rStyle w:val="Hyperlink"/>
+                <w:noProof/>
+                <w:rtl/>
+              </w:rPr>
+              <w:fldChar w:fldCharType="end"/>
+            </w:r>
+          </w:hyperlink>
+        </w:p>
+        <w:p>
+          <w:pPr>
+            <w:pStyle w:val="TOC1"/>
+            <w:tabs>
+              <w:tab w:val="right" w:leader="dot" w:pos="8296"/>
+            </w:tabs>
+            <w:jc w:val="right"/>
+            <w:rPr>
+              <w:rFonts w:eastAsiaTheme="minorEastAsia"/>
+              <w:noProof/>
+              <w:rtl/>
+            </w:rPr>
+          </w:pPr>
+          <w:hyperlink w:anchor="_Toc524803827" w:history="1">
+            <w:r>
+              <w:rPr>
+                <w:rStyle w:val="Hyperlink"/>
+                <w:noProof/>
+              </w:rPr>
+              <w:t>AWS Account</w:t>
+            </w:r>
+            <w:r>
+              <w:rPr>
+                <w:noProof/>
+                <w:webHidden/>
+                <w:rtl/>
+              </w:rPr>
+              <w:tab/>
+            </w:r>
+            <w:r>
+              <w:rPr>
+                <w:rStyle w:val="Hyperlink"/>
+                <w:noProof/>
+                <w:rtl/>
+              </w:rPr>
+              <w:fldChar w:fldCharType="begin"/>
+            </w:r>
+            <w:r>
+              <w:rPr>
+                <w:noProof/>
+                <w:webHidden/>
+                <w:rtl/>
+              </w:rPr>
+              <w:instrText xml:space="preserve"> </w:instrText>
+            </w:r>
+            <w:r>
+              <w:rPr>
+                <w:noProof/>
+                <w:webHidden/>
+              </w:rPr>
+              <w:instrText>PAGEREF</w:instrText>
+            </w:r>
+            <w:r>
+              <w:rPr>
+                <w:noProof/>
+                <w:webHidden/>
+                <w:rtl/>
+              </w:rPr>
+              <w:instrText xml:space="preserve"> _</w:instrText>
+            </w:r>
+            <w:r>
+              <w:rPr>
+                <w:noProof/>
+                <w:webHidden/>
+              </w:rPr>
+              <w:instrText>Toc524803827 \h</w:instrText>
+            </w:r>
+            <w:r>
+              <w:rPr>
+                <w:noProof/>
+                <w:webHidden/>
+                <w:rtl/>
+              </w:rPr>
+              <w:instrText xml:space="preserve"> </w:instrText>
+            </w:r>
+            <w:r>
+              <w:rPr>
+                <w:rStyle w:val="Hyperlink"/>
+                <w:noProof/>
+                <w:rtl/>
+              </w:rPr>
+            </w:r>
+            <w:r>
+              <w:rPr>
+                <w:rStyle w:val="Hyperlink"/>
+                <w:noProof/>
+                <w:rtl/>
+              </w:rPr>
+              <w:fldChar w:fldCharType="separate"/>
+            </w:r>
+            <w:r>
+              <w:rPr>
+                <w:noProof/>
+                <w:webHidden/>
+                <w:rtl/>
+              </w:rPr>
+              <w:t>1</w:t>
+            </w:r>
+            <w:r>
+              <w:rPr>
+                <w:rStyle w:val="Hyperlink"/>
+                <w:noProof/>
+                <w:rtl/>
+              </w:rPr>
+              <w:fldChar w:fldCharType="end"/>
+            </w:r>
+          </w:hyperlink>
+        </w:p>
+        <w:p>
+          <w:pPr>
+            <w:pStyle w:val="TOC2"/>
+            <w:tabs>
+              <w:tab w:val="right" w:leader="dot" w:pos="8296"/>
+            </w:tabs>
+            <w:jc w:val="right"/>
+            <w:rPr>
+              <w:rFonts w:eastAsiaTheme="minorEastAsia"/>
+              <w:noProof/>
+              <w:rtl/>
+            </w:rPr>
+          </w:pPr>
+          <w:hyperlink w:anchor="_Toc524803828" w:history="1">
+            <w:r>
+              <w:rPr>
+                <w:rStyle w:val="Hyperlink"/>
+                <w:noProof/>
+              </w:rPr>
+              <w:t>Access:</w:t>
+            </w:r>
+            <w:r>
+              <w:rPr>
+                <w:noProof/>
+                <w:webHidden/>
+                <w:rtl/>
+              </w:rPr>
+              <w:tab/>
+            </w:r>
+            <w:r>
+              <w:rPr>
+                <w:rStyle w:val="Hyperlink"/>
+                <w:noProof/>
+                <w:rtl/>
+              </w:rPr>
+              <w:fldChar w:fldCharType="begin"/>
+            </w:r>
+            <w:r>
+              <w:rPr>
+                <w:noProof/>
+                <w:webHidden/>
+                <w:rtl/>
+              </w:rPr>
+              <w:instrText xml:space="preserve"> </w:instrText>
+            </w:r>
+            <w:r>
+              <w:rPr>
+                <w:noProof/>
+                <w:webHidden/>
+              </w:rPr>
+              <w:instrText>PAGEREF</w:instrText>
+            </w:r>
+            <w:r>
+              <w:rPr>
+                <w:noProof/>
+                <w:webHidden/>
+                <w:rtl/>
+              </w:rPr>
+              <w:instrText xml:space="preserve"> _</w:instrText>
+            </w:r>
+            <w:r>
+              <w:rPr>
+                <w:noProof/>
+                <w:webHidden/>
+              </w:rPr>
+              <w:instrText>Toc524803828 \h</w:instrText>
+            </w:r>
+            <w:r>
+              <w:rPr>
+                <w:noProof/>
+                <w:webHidden/>
+                <w:rtl/>
+              </w:rPr>
+              <w:instrText xml:space="preserve"> </w:instrText>
+            </w:r>
+            <w:r>
+              <w:rPr>
+                <w:rStyle w:val="Hyperlink"/>
+                <w:noProof/>
+                <w:rtl/>
+              </w:rPr>
+            </w:r>
+            <w:r>
+              <w:rPr>
+                <w:rStyle w:val="Hyperlink"/>
+                <w:noProof/>
+                <w:rtl/>
+              </w:rPr>
+              <w:fldChar w:fldCharType="separate"/>
+            </w:r>
+            <w:r>
+              <w:rPr>
+                <w:noProof/>
+                <w:webHidden/>
+                <w:rtl/>
+              </w:rPr>
+              <w:t>1</w:t>
+            </w:r>
+            <w:r>
+              <w:rPr>
+                <w:rStyle w:val="Hyperlink"/>
+                <w:noProof/>
+                <w:rtl/>
+              </w:rPr>
+              <w:fldChar w:fldCharType="end"/>
+            </w:r>
+          </w:hyperlink>
+        </w:p>
+        <w:p>
+          <w:pPr>
+            <w:pStyle w:val="TOC2"/>
+            <w:tabs>
+              <w:tab w:val="right" w:leader="dot" w:pos="8296"/>
+            </w:tabs>
+            <w:jc w:val="right"/>
+            <w:rPr>
+              <w:rFonts w:eastAsiaTheme="minorEastAsia"/>
+              <w:noProof/>
+              <w:rtl/>
+            </w:rPr>
+          </w:pPr>
+          <w:hyperlink w:anchor="_Toc524803829" w:history="1">
+            <w:r>
+              <w:rPr>
+                <w:rStyle w:val="Hyperlink"/>
+                <w:noProof/>
+              </w:rPr>
+              <w:t>Links:</w:t>
+            </w:r>
+            <w:r>
+              <w:rPr>
+                <w:noProof/>
+                <w:webHidden/>
+                <w:rtl/>
+              </w:rPr>
+              <w:tab/>
+            </w:r>
+            <w:r>
+              <w:rPr>
+                <w:rStyle w:val="Hyperlink"/>
+                <w:noProof/>
+                <w:rtl/>
+              </w:rPr>
+              <w:fldChar w:fldCharType="begin"/>
+            </w:r>
+            <w:r>
+              <w:rPr>
+                <w:noProof/>
+                <w:webHidden/>
+                <w:rtl/>
+              </w:rPr>
+              <w:instrText xml:space="preserve"> </w:instrText>
+            </w:r>
+            <w:r>
+              <w:rPr>
+                <w:noProof/>
+                <w:webHidden/>
+              </w:rPr>
+              <w:instrText>PAGEREF</w:instrText>
+            </w:r>
+            <w:r>
+              <w:rPr>
+                <w:noProof/>
+                <w:webHidden/>
+                <w:rtl/>
+              </w:rPr>
+              <w:instrText xml:space="preserve"> _</w:instrText>
+            </w:r>
+            <w:r>
+              <w:rPr>
+                <w:noProof/>
+                <w:webHidden/>
+              </w:rPr>
+              <w:instrText>Toc524803829 \h</w:instrText>
+            </w:r>
+            <w:r>
+              <w:rPr>
+                <w:noProof/>
+                <w:webHidden/>
+                <w:rtl/>
+              </w:rPr>
+              <w:instrText xml:space="preserve"> </w:instrText>
+            </w:r>
+            <w:r>
+              <w:rPr>
+                <w:rStyle w:val="Hyperlink"/>
+                <w:noProof/>
+                <w:rtl/>
+              </w:rPr>
+            </w:r>
+            <w:r>
+              <w:rPr>
+                <w:rStyle w:val="Hyperlink"/>
+                <w:noProof/>
+                <w:rtl/>
+              </w:rPr>
+              <w:fldChar w:fldCharType="separate"/>
+            </w:r>
+            <w:r>
+              <w:rPr>
+                <w:noProof/>
+                <w:webHidden/>
+                <w:rtl/>
+              </w:rPr>
+              <w:t>1</w:t>
+            </w:r>
+            <w:r>
+              <w:rPr>
+                <w:rStyle w:val="Hyperlink"/>
+                <w:noProof/>
+                <w:rtl/>
+              </w:rPr>
+              <w:fldChar w:fldCharType="end"/>
+            </w:r>
+          </w:hyperlink>
+        </w:p>
+        <w:p>
+          <w:pPr>
+            <w:pStyle w:val="TOC1"/>
+            <w:tabs>
+              <w:tab w:val="right" w:leader="dot" w:pos="8296"/>
+            </w:tabs>
+            <w:jc w:val="right"/>
+            <w:rPr>
+              <w:rFonts w:eastAsiaTheme="minorEastAsia"/>
+              <w:noProof/>
+              <w:rtl/>
+            </w:rPr>
+          </w:pPr>
+          <w:hyperlink w:anchor="_Toc524803830" w:history="1">
+            <w:r>
+              <w:rPr>
+                <w:rStyle w:val="Hyperlink"/>
+                <w:noProof/>
+                <w:shd w:val="clear" w:color="auto" w:fill="FFFFFF"/>
+              </w:rPr>
+              <w:t>Heroku Account</w:t>
+            </w:r>
+            <w:r>
+              <w:rPr>
+                <w:noProof/>
+                <w:webHidden/>
+                <w:rtl/>
+              </w:rPr>
+              <w:tab/>
+            </w:r>
+            <w:r>
+              <w:rPr>
+                <w:rStyle w:val="Hyperlink"/>
+                <w:noProof/>
+                <w:rtl/>
+              </w:rPr>
+              <w:fldChar w:fldCharType="begin"/>
+            </w:r>
+            <w:r>
+              <w:rPr>
+                <w:noProof/>
+                <w:webHidden/>
+                <w:rtl/>
+              </w:rPr>
+              <w:instrText xml:space="preserve"> </w:instrText>
+            </w:r>
+            <w:r>
+              <w:rPr>
+                <w:noProof/>
+                <w:webHidden/>
+              </w:rPr>
+              <w:instrText>PAGEREF</w:instrText>
+            </w:r>
+            <w:r>
+              <w:rPr>
+                <w:noProof/>
+                <w:webHidden/>
+                <w:rtl/>
+              </w:rPr>
+              <w:instrText xml:space="preserve"> _</w:instrText>
+            </w:r>
+            <w:r>
+              <w:rPr>
+                <w:noProof/>
+                <w:webHidden/>
+              </w:rPr>
+              <w:instrText>Toc524803830 \h</w:instrText>
+            </w:r>
+            <w:r>
+              <w:rPr>
+                <w:noProof/>
+                <w:webHidden/>
+                <w:rtl/>
+              </w:rPr>
+              <w:instrText xml:space="preserve"> </w:instrText>
+            </w:r>
+            <w:r>
+              <w:rPr>
+                <w:rStyle w:val="Hyperlink"/>
+                <w:noProof/>
+                <w:rtl/>
+              </w:rPr>
+            </w:r>
+            <w:r>
+              <w:rPr>
+                <w:rStyle w:val="Hyperlink"/>
+                <w:noProof/>
+                <w:rtl/>
+              </w:rPr>
+              <w:fldChar w:fldCharType="separate"/>
+            </w:r>
+            <w:r>
+              <w:rPr>
+                <w:noProof/>
+                <w:webHidden/>
+                <w:rtl/>
+              </w:rPr>
+              <w:t>1</w:t>
+            </w:r>
+            <w:r>
+              <w:rPr>
+                <w:rStyle w:val="Hyperlink"/>
+                <w:noProof/>
+                <w:rtl/>
+              </w:rPr>
+              <w:fldChar w:fldCharType="end"/>
+            </w:r>
+          </w:hyperlink>
+        </w:p>
+        <w:p>
+          <w:pPr>
+            <w:pStyle w:val="TOC2"/>
+            <w:tabs>
+              <w:tab w:val="right" w:leader="dot" w:pos="8296"/>
+            </w:tabs>
+            <w:jc w:val="right"/>
+            <w:rPr>
+              <w:rFonts w:eastAsiaTheme="minorEastAsia"/>
+              <w:noProof/>
+              <w:rtl/>
+            </w:rPr>
+          </w:pPr>
+          <w:hyperlink w:anchor="_Toc524803831" w:history="1">
+            <w:r>
+              <w:rPr>
+                <w:rStyle w:val="Hyperlink"/>
+                <w:noProof/>
+              </w:rPr>
+              <w:t>Maintena</w:t>
+            </w:r>
+            <w:r>
+              <w:rPr>
+                <w:rStyle w:val="Hyperlink"/>
+                <w:noProof/>
+              </w:rPr>
+              <w:t>n</w:t>
+            </w:r>
+            <w:r>
+              <w:rPr>
+                <w:rStyle w:val="Hyperlink"/>
+                <w:noProof/>
+              </w:rPr>
+              <w:t>ce Mode</w:t>
+            </w:r>
+            <w:r>
+              <w:rPr>
+                <w:noProof/>
+                <w:webHidden/>
+                <w:rtl/>
+              </w:rPr>
+              <w:tab/>
+            </w:r>
+            <w:r>
+              <w:rPr>
+                <w:rStyle w:val="Hyperlink"/>
+                <w:noProof/>
+                <w:rtl/>
+              </w:rPr>
+              <w:fldChar w:fldCharType="begin"/>
+            </w:r>
+            <w:r>
+              <w:rPr>
+                <w:noProof/>
+                <w:webHidden/>
+                <w:rtl/>
+              </w:rPr>
+              <w:instrText xml:space="preserve"> </w:instrText>
+            </w:r>
+            <w:r>
+              <w:rPr>
+                <w:noProof/>
+                <w:webHidden/>
+              </w:rPr>
+              <w:instrText>PAGEREF</w:instrText>
+            </w:r>
+            <w:r>
+              <w:rPr>
+                <w:noProof/>
+                <w:webHidden/>
+                <w:rtl/>
+              </w:rPr>
+              <w:instrText xml:space="preserve"> _</w:instrText>
+            </w:r>
+            <w:r>
+              <w:rPr>
+                <w:noProof/>
+                <w:webHidden/>
+              </w:rPr>
+              <w:instrText>Toc524803831 \h</w:instrText>
+            </w:r>
+            <w:r>
+              <w:rPr>
+                <w:noProof/>
+                <w:webHidden/>
+                <w:rtl/>
+              </w:rPr>
+              <w:instrText xml:space="preserve"> </w:instrText>
+            </w:r>
+            <w:r>
+              <w:rPr>
+                <w:rStyle w:val="Hyperlink"/>
+                <w:noProof/>
+                <w:rtl/>
+              </w:rPr>
+            </w:r>
+            <w:r>
+              <w:rPr>
+                <w:rStyle w:val="Hyperlink"/>
+                <w:noProof/>
+                <w:rtl/>
+              </w:rPr>
+              <w:fldChar w:fldCharType="separate"/>
+            </w:r>
+            <w:r>
+              <w:rPr>
+                <w:noProof/>
+                <w:webHidden/>
+                <w:rtl/>
+              </w:rPr>
+              <w:t>1</w:t>
+            </w:r>
+            <w:r>
+              <w:rPr>
+                <w:rStyle w:val="Hyperlink"/>
+                <w:noProof/>
+                <w:rtl/>
+              </w:rPr>
+              <w:fldChar w:fldCharType="end"/>
+            </w:r>
+          </w:hyperlink>
+        </w:p>
+        <w:p>
+          <w:pPr>
+            <w:pStyle w:val="TOC2"/>
+            <w:tabs>
+              <w:tab w:val="right" w:leader="dot" w:pos="8296"/>
+            </w:tabs>
+            <w:jc w:val="right"/>
+            <w:rPr>
+              <w:rFonts w:eastAsiaTheme="minorEastAsia"/>
+              <w:noProof/>
+              <w:rtl/>
+            </w:rPr>
+          </w:pPr>
+          <w:hyperlink w:anchor="_Toc524803832" w:history="1">
+            <w:r>
+              <w:rPr>
+                <w:rStyle w:val="Hyperlink"/>
+                <w:noProof/>
+              </w:rPr>
+              <w:t>Heroku Git url</w:t>
+            </w:r>
+            <w:r>
+              <w:rPr>
+                <w:noProof/>
+                <w:webHidden/>
+                <w:rtl/>
+              </w:rPr>
+              <w:tab/>
+            </w:r>
+            <w:r>
+              <w:rPr>
+                <w:rStyle w:val="Hyperlink"/>
+                <w:noProof/>
+                <w:rtl/>
+              </w:rPr>
+              <w:fldChar w:fldCharType="begin"/>
+            </w:r>
+            <w:r>
+              <w:rPr>
+                <w:noProof/>
+                <w:webHidden/>
+                <w:rtl/>
+              </w:rPr>
+              <w:instrText xml:space="preserve"> </w:instrText>
+            </w:r>
+            <w:r>
+              <w:rPr>
+                <w:noProof/>
+                <w:webHidden/>
+              </w:rPr>
+              <w:instrText>PAGEREF</w:instrText>
+            </w:r>
+            <w:r>
+              <w:rPr>
+                <w:noProof/>
+                <w:webHidden/>
+                <w:rtl/>
+              </w:rPr>
+              <w:instrText xml:space="preserve"> _</w:instrText>
+            </w:r>
+            <w:r>
+              <w:rPr>
+                <w:noProof/>
+                <w:webHidden/>
+              </w:rPr>
+              <w:instrText>Toc524803832 \h</w:instrText>
+            </w:r>
+            <w:r>
+              <w:rPr>
+                <w:noProof/>
+                <w:webHidden/>
+                <w:rtl/>
+              </w:rPr>
+              <w:instrText xml:space="preserve"> </w:instrText>
+            </w:r>
+            <w:r>
+              <w:rPr>
+                <w:rStyle w:val="Hyperlink"/>
+                <w:noProof/>
+                <w:rtl/>
+              </w:rPr>
+            </w:r>
+            <w:r>
+              <w:rPr>
+                <w:rStyle w:val="Hyperlink"/>
+                <w:noProof/>
+                <w:rtl/>
+              </w:rPr>
+              <w:fldChar w:fldCharType="separate"/>
+            </w:r>
+            <w:r>
+              <w:rPr>
+                <w:noProof/>
+                <w:webHidden/>
+                <w:rtl/>
+              </w:rPr>
+              <w:t>1</w:t>
+            </w:r>
+            <w:r>
+              <w:rPr>
+                <w:rStyle w:val="Hyperlink"/>
+                <w:noProof/>
+                <w:rtl/>
+              </w:rPr>
+              <w:fldChar w:fldCharType="end"/>
+            </w:r>
+          </w:hyperlink>
+        </w:p>
+        <w:p>
+          <w:pPr>
+            <w:pStyle w:val="TOC2"/>
+            <w:tabs>
+              <w:tab w:val="right" w:leader="dot" w:pos="8296"/>
+            </w:tabs>
+            <w:jc w:val="right"/>
+            <w:rPr>
+              <w:rFonts w:eastAsiaTheme="minorEastAsia"/>
+              <w:noProof/>
+              <w:rtl/>
+            </w:rPr>
+          </w:pPr>
+          <w:hyperlink w:anchor="_Toc524803833" w:history="1">
+            <w:r>
+              <w:rPr>
+                <w:rStyle w:val="Hyperlink"/>
+                <w:noProof/>
+              </w:rPr>
+              <w:t>Committing and Push Changes</w:t>
+            </w:r>
+            <w:r>
+              <w:rPr>
+                <w:noProof/>
+                <w:webHidden/>
+                <w:rtl/>
+              </w:rPr>
+              <w:tab/>
+            </w:r>
+            <w:r>
+              <w:rPr>
+                <w:rStyle w:val="Hyperlink"/>
+                <w:noProof/>
+                <w:rtl/>
+              </w:rPr>
+              <w:fldChar w:fldCharType="begin"/>
+            </w:r>
+            <w:r>
+              <w:rPr>
+                <w:noProof/>
+                <w:webHidden/>
+                <w:rtl/>
+              </w:rPr>
+              <w:instrText xml:space="preserve"> </w:instrText>
+            </w:r>
+            <w:r>
+              <w:rPr>
+                <w:noProof/>
+                <w:webHidden/>
+              </w:rPr>
+              <w:instrText>PAGEREF</w:instrText>
+            </w:r>
+            <w:r>
+              <w:rPr>
+                <w:noProof/>
+                <w:webHidden/>
+                <w:rtl/>
+              </w:rPr>
+              <w:instrText xml:space="preserve"> _</w:instrText>
+            </w:r>
+            <w:r>
+              <w:rPr>
+                <w:noProof/>
+                <w:webHidden/>
+              </w:rPr>
+              <w:instrText>Toc524803833 \h</w:instrText>
+            </w:r>
+            <w:r>
+              <w:rPr>
+                <w:noProof/>
+                <w:webHidden/>
+                <w:rtl/>
+              </w:rPr>
+              <w:instrText xml:space="preserve"> </w:instrText>
+            </w:r>
+            <w:r>
+              <w:rPr>
+                <w:rStyle w:val="Hyperlink"/>
+                <w:noProof/>
+                <w:rtl/>
+              </w:rPr>
+            </w:r>
+            <w:r>
+              <w:rPr>
+                <w:rStyle w:val="Hyperlink"/>
+                <w:noProof/>
+                <w:rtl/>
+              </w:rPr>
+              <w:fldChar w:fldCharType="separate"/>
+            </w:r>
+            <w:r>
+              <w:rPr>
+                <w:noProof/>
+                <w:webHidden/>
+                <w:rtl/>
+              </w:rPr>
+              <w:t>1</w:t>
+            </w:r>
+            <w:r>
+              <w:rPr>
+                <w:rStyle w:val="Hyperlink"/>
+                <w:noProof/>
+                <w:rtl/>
+              </w:rPr>
+              <w:fldChar w:fldCharType="end"/>
+            </w:r>
+          </w:hyperlink>
+        </w:p>
+        <w:p>
+          <w:pPr>
+            <w:pStyle w:val="TOC2"/>
+            <w:tabs>
+              <w:tab w:val="right" w:leader="dot" w:pos="8296"/>
+            </w:tabs>
+            <w:jc w:val="right"/>
+            <w:rPr>
+              <w:rFonts w:eastAsiaTheme="minorEastAsia"/>
+              <w:noProof/>
+              <w:rtl/>
+            </w:rPr>
+          </w:pPr>
+          <w:hyperlink w:anchor="_Toc524803834" w:history="1">
+            <w:r>
+              <w:rPr>
+                <w:rStyle w:val="Hyperlink"/>
+                <w:noProof/>
+              </w:rPr>
+              <w:t>Heroku Caching and Down Time</w:t>
+            </w:r>
+            <w:r>
+              <w:rPr>
+                <w:noProof/>
+                <w:webHidden/>
+                <w:rtl/>
+              </w:rPr>
+              <w:tab/>
+            </w:r>
+            <w:r>
+              <w:rPr>
+                <w:rStyle w:val="Hyperlink"/>
+                <w:noProof/>
+                <w:rtl/>
+              </w:rPr>
+              <w:fldChar w:fldCharType="begin"/>
+            </w:r>
+            <w:r>
+              <w:rPr>
+                <w:noProof/>
+                <w:webHidden/>
+                <w:rtl/>
+              </w:rPr>
+              <w:instrText xml:space="preserve"> </w:instrText>
+            </w:r>
+            <w:r>
+              <w:rPr>
+                <w:noProof/>
+                <w:webHidden/>
+              </w:rPr>
+              <w:instrText>PAGEREF</w:instrText>
+            </w:r>
+            <w:r>
+              <w:rPr>
+                <w:noProof/>
+                <w:webHidden/>
+                <w:rtl/>
+              </w:rPr>
+              <w:instrText xml:space="preserve"> _</w:instrText>
+            </w:r>
+            <w:r>
+              <w:rPr>
+                <w:noProof/>
+                <w:webHidden/>
+              </w:rPr>
+              <w:instrText>Toc524803834 \h</w:instrText>
+            </w:r>
+            <w:r>
+              <w:rPr>
+                <w:noProof/>
+                <w:webHidden/>
+                <w:rtl/>
+              </w:rPr>
+              <w:instrText xml:space="preserve"> </w:instrText>
+            </w:r>
+            <w:r>
+              <w:rPr>
+                <w:rStyle w:val="Hyperlink"/>
+                <w:noProof/>
+                <w:rtl/>
+              </w:rPr>
+            </w:r>
+            <w:r>
+              <w:rPr>
+                <w:rStyle w:val="Hyperlink"/>
+                <w:noProof/>
+                <w:rtl/>
+              </w:rPr>
+              <w:fldChar w:fldCharType="separate"/>
+            </w:r>
+            <w:r>
+              <w:rPr>
+                <w:noProof/>
+                <w:webHidden/>
+                <w:rtl/>
+              </w:rPr>
+              <w:t>1</w:t>
+            </w:r>
+            <w:r>
+              <w:rPr>
+                <w:rStyle w:val="Hyperlink"/>
+                <w:noProof/>
+                <w:rtl/>
+              </w:rPr>
+              <w:fldChar w:fldCharType="end"/>
+            </w:r>
+          </w:hyperlink>
+        </w:p>
+        <w:p>
+          <w:pPr>
+            <w:pStyle w:val="TOC2"/>
+            <w:tabs>
+              <w:tab w:val="right" w:leader="dot" w:pos="8296"/>
+            </w:tabs>
+            <w:jc w:val="right"/>
+            <w:rPr>
+              <w:rFonts w:eastAsiaTheme="minorEastAsia"/>
+              <w:noProof/>
+              <w:rtl/>
+            </w:rPr>
+          </w:pPr>
+          <w:hyperlink w:anchor="_Toc524803835" w:history="1">
+            <w:r>
+              <w:rPr>
+                <w:rStyle w:val="Hyperlink"/>
+                <w:noProof/>
+              </w:rPr>
+              <w:t>Logs</w:t>
+            </w:r>
+            <w:r>
+              <w:rPr>
+                <w:noProof/>
+                <w:webHidden/>
+                <w:rtl/>
+              </w:rPr>
+              <w:tab/>
+            </w:r>
+            <w:r>
+              <w:rPr>
+                <w:rStyle w:val="Hyperlink"/>
+                <w:noProof/>
+                <w:rtl/>
+              </w:rPr>
+              <w:fldChar w:fldCharType="begin"/>
+            </w:r>
+            <w:r>
+              <w:rPr>
+                <w:noProof/>
+                <w:webHidden/>
+                <w:rtl/>
+              </w:rPr>
+              <w:instrText xml:space="preserve"> </w:instrText>
+            </w:r>
+            <w:r>
+              <w:rPr>
+                <w:noProof/>
+                <w:webHidden/>
+              </w:rPr>
+              <w:instrText>PAGEREF</w:instrText>
+            </w:r>
+            <w:r>
+              <w:rPr>
+                <w:noProof/>
+                <w:webHidden/>
+                <w:rtl/>
+              </w:rPr>
+              <w:instrText xml:space="preserve"> _</w:instrText>
+            </w:r>
+            <w:r>
+              <w:rPr>
+                <w:noProof/>
+                <w:webHidden/>
+              </w:rPr>
+              <w:instrText>Toc524803835 \h</w:instrText>
+            </w:r>
+            <w:r>
+              <w:rPr>
+                <w:noProof/>
+                <w:webHidden/>
+                <w:rtl/>
+              </w:rPr>
+              <w:instrText xml:space="preserve"> </w:instrText>
+            </w:r>
+            <w:r>
+              <w:rPr>
+                <w:rStyle w:val="Hyperlink"/>
+                <w:noProof/>
+                <w:rtl/>
+              </w:rPr>
+            </w:r>
+            <w:r>
+              <w:rPr>
+                <w:rStyle w:val="Hyperlink"/>
+                <w:noProof/>
+                <w:rtl/>
+              </w:rPr>
+              <w:fldChar w:fldCharType="separate"/>
+            </w:r>
+            <w:r>
+              <w:rPr>
+                <w:noProof/>
+                <w:webHidden/>
+                <w:rtl/>
+              </w:rPr>
+              <w:t>1</w:t>
+            </w:r>
+            <w:r>
+              <w:rPr>
+                <w:rStyle w:val="Hyperlink"/>
+                <w:noProof/>
+                <w:rtl/>
+              </w:rPr>
+              <w:fldChar w:fldCharType="end"/>
+            </w:r>
+          </w:hyperlink>
+        </w:p>
+        <w:p>
+          <w:pPr>
+            <w:pStyle w:val="TOC2"/>
+            <w:tabs>
+              <w:tab w:val="right" w:leader="dot" w:pos="8296"/>
+            </w:tabs>
+            <w:jc w:val="right"/>
+            <w:rPr>
+              <w:rFonts w:eastAsiaTheme="minorEastAsia"/>
+              <w:noProof/>
+              <w:rtl/>
+            </w:rPr>
+          </w:pPr>
+          <w:hyperlink w:anchor="_Toc524803836" w:history="1">
+            <w:r>
+              <w:rPr>
+                <w:rStyle w:val="Hyperlink"/>
+                <w:noProof/>
+              </w:rPr>
+              <w:t>Recreating the Project</w:t>
+            </w:r>
+            <w:r>
+              <w:rPr>
+                <w:noProof/>
+                <w:webHidden/>
+                <w:rtl/>
+              </w:rPr>
+              <w:tab/>
+            </w:r>
+            <w:r>
+              <w:rPr>
+                <w:rStyle w:val="Hyperlink"/>
+                <w:noProof/>
+                <w:rtl/>
+              </w:rPr>
+              <w:fldChar w:fldCharType="begin"/>
+            </w:r>
+            <w:r>
+              <w:rPr>
+                <w:noProof/>
+                <w:webHidden/>
+                <w:rtl/>
+              </w:rPr>
+              <w:instrText xml:space="preserve"> </w:instrText>
+            </w:r>
+            <w:r>
+              <w:rPr>
+                <w:noProof/>
+                <w:webHidden/>
+              </w:rPr>
+              <w:instrText>PAGEREF</w:instrText>
+            </w:r>
+            <w:r>
+              <w:rPr>
+                <w:noProof/>
+                <w:webHidden/>
+                <w:rtl/>
+              </w:rPr>
+              <w:instrText xml:space="preserve"> _</w:instrText>
+            </w:r>
+            <w:r>
+              <w:rPr>
+                <w:noProof/>
+                <w:webHidden/>
+              </w:rPr>
+              <w:instrText>Toc524803836 \h</w:instrText>
+            </w:r>
+            <w:r>
+              <w:rPr>
+                <w:noProof/>
+                <w:webHidden/>
+                <w:rtl/>
+              </w:rPr>
+              <w:instrText xml:space="preserve"> </w:instrText>
+            </w:r>
+            <w:r>
+              <w:rPr>
+                <w:rStyle w:val="Hyperlink"/>
+                <w:noProof/>
+                <w:rtl/>
+              </w:rPr>
+            </w:r>
+            <w:r>
+              <w:rPr>
+                <w:rStyle w:val="Hyperlink"/>
+                <w:noProof/>
+                <w:rtl/>
+              </w:rPr>
+              <w:fldChar w:fldCharType="separate"/>
+            </w:r>
+            <w:r>
+              <w:rPr>
+                <w:noProof/>
+                <w:webHidden/>
+                <w:rtl/>
+              </w:rPr>
+              <w:t>1</w:t>
+            </w:r>
+            <w:r>
+              <w:rPr>
+                <w:rStyle w:val="Hyperlink"/>
+                <w:noProof/>
+                <w:rtl/>
+              </w:rPr>
+              <w:fldChar w:fldCharType="end"/>
+            </w:r>
+          </w:hyperlink>
+        </w:p>
+        <w:p>
+          <w:pPr>
+            <w:pStyle w:val="TOC2"/>
+            <w:tabs>
+              <w:tab w:val="right" w:leader="dot" w:pos="8296"/>
+            </w:tabs>
+            <w:jc w:val="right"/>
+            <w:rPr>
+              <w:rFonts w:eastAsiaTheme="minorEastAsia"/>
+              <w:noProof/>
+              <w:rtl/>
+            </w:rPr>
+          </w:pPr>
+          <w:hyperlink w:anchor="_Toc524803837" w:history="1">
+            <w:r>
+              <w:rPr>
+                <w:rStyle w:val="Hyperlink"/>
+                <w:noProof/>
+              </w:rPr>
+              <w:t>Local Development vs Deployed</w:t>
+            </w:r>
+            <w:r>
+              <w:rPr>
+                <w:noProof/>
+                <w:webHidden/>
+                <w:rtl/>
+              </w:rPr>
+              <w:tab/>
+            </w:r>
+            <w:r>
+              <w:rPr>
+                <w:rStyle w:val="Hyperlink"/>
+                <w:noProof/>
+                <w:rtl/>
+              </w:rPr>
+              <w:fldChar w:fldCharType="begin"/>
+            </w:r>
+            <w:r>
+              <w:rPr>
+                <w:noProof/>
+                <w:webHidden/>
+                <w:rtl/>
+              </w:rPr>
+              <w:instrText xml:space="preserve"> </w:instrText>
+            </w:r>
+            <w:r>
+              <w:rPr>
+                <w:noProof/>
+                <w:webHidden/>
+              </w:rPr>
+              <w:instrText>PAGEREF</w:instrText>
+            </w:r>
+            <w:r>
+              <w:rPr>
+                <w:noProof/>
+                <w:webHidden/>
+                <w:rtl/>
+              </w:rPr>
+              <w:instrText xml:space="preserve"> _</w:instrText>
+            </w:r>
+            <w:r>
+              <w:rPr>
+                <w:noProof/>
+                <w:webHidden/>
+              </w:rPr>
+              <w:instrText>Toc524803837 \h</w:instrText>
+            </w:r>
+            <w:r>
+              <w:rPr>
+                <w:noProof/>
+                <w:webHidden/>
+                <w:rtl/>
+              </w:rPr>
+              <w:instrText xml:space="preserve"> </w:instrText>
+            </w:r>
+            <w:r>
+              <w:rPr>
+                <w:rStyle w:val="Hyperlink"/>
+                <w:noProof/>
+                <w:rtl/>
+              </w:rPr>
+            </w:r>
+            <w:r>
+              <w:rPr>
+                <w:rStyle w:val="Hyperlink"/>
+                <w:noProof/>
+                <w:rtl/>
+              </w:rPr>
+              <w:fldChar w:fldCharType="separate"/>
+            </w:r>
+            <w:r>
+              <w:rPr>
+                <w:noProof/>
+                <w:webHidden/>
+                <w:rtl/>
+              </w:rPr>
+              <w:t>1</w:t>
+            </w:r>
+            <w:r>
+              <w:rPr>
+                <w:rStyle w:val="Hyperlink"/>
+                <w:noProof/>
+                <w:rtl/>
+              </w:rPr>
+              <w:fldChar w:fldCharType="end"/>
+            </w:r>
+          </w:hyperlink>
+        </w:p>
+        <w:p>
+          <w:pPr>
+            <w:pStyle w:val="TOC2"/>
+            <w:tabs>
+              <w:tab w:val="right" w:leader="dot" w:pos="8296"/>
+            </w:tabs>
+            <w:jc w:val="right"/>
+            <w:rPr>
+              <w:rFonts w:eastAsiaTheme="minorEastAsia"/>
+              <w:noProof/>
+              <w:rtl/>
+            </w:rPr>
+          </w:pPr>
+          <w:hyperlink w:anchor="_Toc524803838" w:history="1">
+            <w:r>
+              <w:rPr>
+                <w:rStyle w:val="Hyperlink"/>
+                <w:noProof/>
+              </w:rPr>
+              <w:t>Development DB vs Remote DB</w:t>
+            </w:r>
+            <w:r>
+              <w:rPr>
+                <w:noProof/>
+                <w:webHidden/>
+                <w:rtl/>
+              </w:rPr>
+              <w:tab/>
+            </w:r>
+            <w:r>
+              <w:rPr>
+                <w:rStyle w:val="Hyperlink"/>
+                <w:noProof/>
+                <w:rtl/>
+              </w:rPr>
+              <w:fldChar w:fldCharType="begin"/>
+            </w:r>
+            <w:r>
+              <w:rPr>
+                <w:noProof/>
+                <w:webHidden/>
+                <w:rtl/>
+              </w:rPr>
+              <w:instrText xml:space="preserve"> </w:instrText>
+            </w:r>
+            <w:r>
+              <w:rPr>
+                <w:noProof/>
+                <w:webHidden/>
+              </w:rPr>
+              <w:instrText>PAGEREF</w:instrText>
+            </w:r>
+            <w:r>
+              <w:rPr>
+                <w:noProof/>
+                <w:webHidden/>
+                <w:rtl/>
+              </w:rPr>
+              <w:instrText xml:space="preserve"> _</w:instrText>
+            </w:r>
+            <w:r>
+              <w:rPr>
+                <w:noProof/>
+                <w:webHidden/>
+              </w:rPr>
+              <w:instrText>Toc524803838 \h</w:instrText>
+            </w:r>
+            <w:r>
+              <w:rPr>
+                <w:noProof/>
+                <w:webHidden/>
+                <w:rtl/>
+              </w:rPr>
+              <w:instrText xml:space="preserve"> </w:instrText>
+            </w:r>
+            <w:r>
+              <w:rPr>
+                <w:rStyle w:val="Hyperlink"/>
+                <w:noProof/>
+                <w:rtl/>
+              </w:rPr>
+            </w:r>
+            <w:r>
+              <w:rPr>
+                <w:rStyle w:val="Hyperlink"/>
+                <w:noProof/>
+                <w:rtl/>
+              </w:rPr>
+              <w:fldChar w:fldCharType="separate"/>
+            </w:r>
+            <w:r>
+              <w:rPr>
+                <w:noProof/>
+                <w:webHidden/>
+                <w:rtl/>
+              </w:rPr>
+              <w:t>1</w:t>
+            </w:r>
+            <w:r>
+              <w:rPr>
+                <w:rStyle w:val="Hyperlink"/>
+                <w:noProof/>
+                <w:rtl/>
+              </w:rPr>
+              <w:fldChar w:fldCharType="end"/>
+            </w:r>
+          </w:hyperlink>
+        </w:p>
+        <w:p>
+          <w:pPr>
+            <w:pStyle w:val="TOC2"/>
+            <w:tabs>
+              <w:tab w:val="right" w:leader="dot" w:pos="8296"/>
+            </w:tabs>
+            <w:jc w:val="right"/>
+            <w:rPr>
+              <w:rFonts w:eastAsiaTheme="minorEastAsia"/>
+              <w:noProof/>
+              <w:rtl/>
+            </w:rPr>
+          </w:pPr>
+          <w:hyperlink w:anchor="_Toc524803839" w:history="1">
+            <w:r>
+              <w:rPr>
+                <w:rStyle w:val="Hyperlink"/>
+                <w:noProof/>
+              </w:rPr>
+              <w:t>Database Hosting</w:t>
+            </w:r>
+            <w:r>
+              <w:rPr>
+                <w:noProof/>
+                <w:webHidden/>
+                <w:rtl/>
+              </w:rPr>
+              <w:tab/>
+            </w:r>
+            <w:r>
+              <w:rPr>
+                <w:rStyle w:val="Hyperlink"/>
+                <w:noProof/>
+                <w:rtl/>
+              </w:rPr>
+              <w:fldChar w:fldCharType="begin"/>
+            </w:r>
+            <w:r>
+              <w:rPr>
+                <w:noProof/>
+                <w:webHidden/>
+                <w:rtl/>
+              </w:rPr>
+              <w:instrText xml:space="preserve"> </w:instrText>
+            </w:r>
+            <w:r>
+              <w:rPr>
+                <w:noProof/>
+                <w:webHidden/>
+              </w:rPr>
+              <w:instrText>PAGEREF</w:instrText>
+            </w:r>
+            <w:r>
+              <w:rPr>
+                <w:noProof/>
+                <w:webHidden/>
+                <w:rtl/>
+              </w:rPr>
+              <w:instrText xml:space="preserve"> _</w:instrText>
+            </w:r>
+            <w:r>
+              <w:rPr>
+                <w:noProof/>
+                <w:webHidden/>
+              </w:rPr>
+              <w:instrText>Toc524803839 \h</w:instrText>
+            </w:r>
+            <w:r>
+              <w:rPr>
+                <w:noProof/>
+                <w:webHidden/>
+                <w:rtl/>
+              </w:rPr>
+              <w:instrText xml:space="preserve"> </w:instrText>
+            </w:r>
+            <w:r>
+              <w:rPr>
+                <w:rStyle w:val="Hyperlink"/>
+                <w:noProof/>
+                <w:rtl/>
+              </w:rPr>
+            </w:r>
+            <w:r>
+              <w:rPr>
+                <w:rStyle w:val="Hyperlink"/>
+                <w:noProof/>
+                <w:rtl/>
+              </w:rPr>
+              <w:fldChar w:fldCharType="separate"/>
+            </w:r>
+            <w:r>
+              <w:rPr>
+                <w:noProof/>
+                <w:webHidden/>
+                <w:rtl/>
+              </w:rPr>
+              <w:t>1</w:t>
+            </w:r>
+            <w:r>
+              <w:rPr>
+                <w:rStyle w:val="Hyperlink"/>
+                <w:noProof/>
+                <w:rtl/>
+              </w:rPr>
+              <w:fldChar w:fldCharType="end"/>
+            </w:r>
+          </w:hyperlink>
+        </w:p>
+        <w:p>
+          <w:pPr>
+            <w:pStyle w:val="TOC2"/>
+            <w:tabs>
+              <w:tab w:val="right" w:leader="dot" w:pos="8296"/>
+            </w:tabs>
+            <w:jc w:val="right"/>
+            <w:rPr>
+              <w:rFonts w:eastAsiaTheme="minorEastAsia"/>
+              <w:noProof/>
+              <w:rtl/>
+            </w:rPr>
+          </w:pPr>
+          <w:hyperlink w:anchor="_Toc524803840" w:history="1">
+            <w:r>
+              <w:rPr>
+                <w:rStyle w:val="Hyperlink"/>
+                <w:noProof/>
+              </w:rPr>
+              <w:t>Manual Backup</w:t>
+            </w:r>
+            <w:r>
+              <w:rPr>
+                <w:noProof/>
+                <w:webHidden/>
+                <w:rtl/>
+              </w:rPr>
+              <w:tab/>
+            </w:r>
+            <w:r>
+              <w:rPr>
+                <w:rStyle w:val="Hyperlink"/>
+                <w:noProof/>
+                <w:rtl/>
+              </w:rPr>
+              <w:fldChar w:fldCharType="begin"/>
+            </w:r>
+            <w:r>
+              <w:rPr>
+                <w:noProof/>
+                <w:webHidden/>
+                <w:rtl/>
+              </w:rPr>
+              <w:instrText xml:space="preserve"> </w:instrText>
+            </w:r>
+            <w:r>
+              <w:rPr>
+                <w:noProof/>
+                <w:webHidden/>
+              </w:rPr>
+              <w:instrText>PAGEREF</w:instrText>
+            </w:r>
+            <w:r>
+              <w:rPr>
+                <w:noProof/>
+                <w:webHidden/>
+                <w:rtl/>
+              </w:rPr>
+              <w:instrText xml:space="preserve"> _</w:instrText>
+            </w:r>
+            <w:r>
+              <w:rPr>
+                <w:noProof/>
+                <w:webHidden/>
+              </w:rPr>
+              <w:instrText>Toc524803840 \h</w:instrText>
+            </w:r>
+            <w:r>
+              <w:rPr>
+                <w:noProof/>
+                <w:webHidden/>
+                <w:rtl/>
+              </w:rPr>
+              <w:instrText xml:space="preserve"> </w:instrText>
+            </w:r>
+            <w:r>
+              <w:rPr>
+                <w:rStyle w:val="Hyperlink"/>
+                <w:noProof/>
+                <w:rtl/>
+              </w:rPr>
+            </w:r>
+            <w:r>
+              <w:rPr>
+                <w:rStyle w:val="Hyperlink"/>
+                <w:noProof/>
+                <w:rtl/>
+              </w:rPr>
+              <w:fldChar w:fldCharType="separate"/>
+            </w:r>
+            <w:r>
+              <w:rPr>
+                <w:noProof/>
+                <w:webHidden/>
+                <w:rtl/>
+              </w:rPr>
+              <w:t>1</w:t>
+            </w:r>
+            <w:r>
+              <w:rPr>
+                <w:rStyle w:val="Hyperlink"/>
+                <w:noProof/>
+                <w:rtl/>
+              </w:rPr>
+              <w:fldChar w:fldCharType="end"/>
+            </w:r>
+          </w:hyperlink>
+        </w:p>
+        <w:p>
+          <w:pPr>
+            <w:pStyle w:val="TOC2"/>
+            <w:tabs>
+              <w:tab w:val="right" w:leader="dot" w:pos="8296"/>
+            </w:tabs>
+            <w:jc w:val="right"/>
+            <w:rPr>
+              <w:rFonts w:eastAsiaTheme="minorEastAsia"/>
+              <w:noProof/>
+              <w:rtl/>
+            </w:rPr>
+          </w:pPr>
+          <w:hyperlink w:anchor="_Toc524803841" w:history="1">
+            <w:r>
+              <w:rPr>
+                <w:rStyle w:val="Hyperlink"/>
+                <w:noProof/>
+              </w:rPr>
+              <w:t>Restoring a Backed up Database</w:t>
+            </w:r>
+            <w:r>
+              <w:rPr>
+                <w:noProof/>
+                <w:webHidden/>
+                <w:rtl/>
+              </w:rPr>
+              <w:tab/>
+            </w:r>
+            <w:r>
+              <w:rPr>
+                <w:rStyle w:val="Hyperlink"/>
+                <w:noProof/>
+                <w:rtl/>
+              </w:rPr>
+              <w:fldChar w:fldCharType="begin"/>
+            </w:r>
+            <w:r>
+              <w:rPr>
+                <w:noProof/>
+                <w:webHidden/>
+                <w:rtl/>
+              </w:rPr>
+              <w:instrText xml:space="preserve"> </w:instrText>
+            </w:r>
+            <w:r>
+              <w:rPr>
+                <w:noProof/>
+                <w:webHidden/>
+              </w:rPr>
+              <w:instrText>PAGEREF</w:instrText>
+            </w:r>
+            <w:r>
+              <w:rPr>
+                <w:noProof/>
+                <w:webHidden/>
+                <w:rtl/>
+              </w:rPr>
+              <w:instrText xml:space="preserve"> _</w:instrText>
+            </w:r>
+            <w:r>
+              <w:rPr>
+                <w:noProof/>
+                <w:webHidden/>
+              </w:rPr>
+              <w:instrText>Toc524803841 \h</w:instrText>
+            </w:r>
+            <w:r>
+              <w:rPr>
+                <w:noProof/>
+                <w:webHidden/>
+                <w:rtl/>
+              </w:rPr>
+              <w:instrText xml:space="preserve"> </w:instrText>
+            </w:r>
+            <w:r>
+              <w:rPr>
+                <w:rStyle w:val="Hyperlink"/>
+                <w:noProof/>
+                <w:rtl/>
+              </w:rPr>
+            </w:r>
+            <w:r>
+              <w:rPr>
+                <w:rStyle w:val="Hyperlink"/>
+                <w:noProof/>
+                <w:rtl/>
+              </w:rPr>
+              <w:fldChar w:fldCharType="separate"/>
+            </w:r>
+            <w:r>
+              <w:rPr>
+                <w:noProof/>
+                <w:webHidden/>
+                <w:rtl/>
+              </w:rPr>
+              <w:t>1</w:t>
+            </w:r>
+            <w:r>
+              <w:rPr>
+                <w:rStyle w:val="Hyperlink"/>
+                <w:noProof/>
+                <w:rtl/>
+              </w:rPr>
+              <w:fldChar w:fldCharType="end"/>
+            </w:r>
+          </w:hyperlink>
+        </w:p>
+        <w:p>
+          <w:pPr>
+            <w:pStyle w:val="TOC2"/>
+            <w:tabs>
+              <w:tab w:val="right" w:leader="dot" w:pos="8296"/>
+            </w:tabs>
+            <w:jc w:val="right"/>
+            <w:rPr>
+              <w:rFonts w:eastAsiaTheme="minorEastAsia"/>
+              <w:noProof/>
+              <w:rtl/>
+            </w:rPr>
+          </w:pPr>
+          <w:hyperlink w:anchor="_Toc524803842" w:history="1">
+            <w:r>
+              <w:rPr>
+                <w:rStyle w:val="Hyperlink"/>
+                <w:noProof/>
+              </w:rPr>
+              <w:t>Create a User</w:t>
+            </w:r>
+            <w:r>
+              <w:rPr>
+                <w:noProof/>
+                <w:webHidden/>
+                <w:rtl/>
+              </w:rPr>
+              <w:tab/>
+            </w:r>
+            <w:r>
+              <w:rPr>
+                <w:rStyle w:val="Hyperlink"/>
+                <w:noProof/>
+                <w:rtl/>
+              </w:rPr>
+              <w:fldChar w:fldCharType="begin"/>
+            </w:r>
+            <w:r>
+              <w:rPr>
+                <w:noProof/>
+                <w:webHidden/>
+                <w:rtl/>
+              </w:rPr>
+              <w:instrText xml:space="preserve"> </w:instrText>
+            </w:r>
+            <w:r>
+              <w:rPr>
+                <w:noProof/>
+                <w:webHidden/>
+              </w:rPr>
+              <w:instrText>PAGEREF</w:instrText>
+            </w:r>
+            <w:r>
+              <w:rPr>
+                <w:noProof/>
+                <w:webHidden/>
+                <w:rtl/>
+              </w:rPr>
+              <w:instrText xml:space="preserve"> _</w:instrText>
+            </w:r>
+            <w:r>
+              <w:rPr>
+                <w:noProof/>
+                <w:webHidden/>
+              </w:rPr>
+              <w:instrText>Toc524803842 \h</w:instrText>
+            </w:r>
+            <w:r>
+              <w:rPr>
+                <w:noProof/>
+                <w:webHidden/>
+                <w:rtl/>
+              </w:rPr>
+              <w:instrText xml:space="preserve"> </w:instrText>
+            </w:r>
+            <w:r>
+              <w:rPr>
+                <w:rStyle w:val="Hyperlink"/>
+                <w:noProof/>
+                <w:rtl/>
+              </w:rPr>
+            </w:r>
+            <w:r>
+              <w:rPr>
+                <w:rStyle w:val="Hyperlink"/>
+                <w:noProof/>
+                <w:rtl/>
+              </w:rPr>
+              <w:fldChar w:fldCharType="separate"/>
+            </w:r>
+            <w:r>
+              <w:rPr>
+                <w:noProof/>
+                <w:webHidden/>
+                <w:rtl/>
+              </w:rPr>
+              <w:t>1</w:t>
+            </w:r>
+            <w:r>
+              <w:rPr>
+                <w:rStyle w:val="Hyperlink"/>
+                <w:noProof/>
+                <w:rtl/>
+              </w:rPr>
+              <w:fldChar w:fldCharType="end"/>
+            </w:r>
+          </w:hyperlink>
+        </w:p>
+        <w:p>
+          <w:pPr>
+            <w:pStyle w:val="TOC2"/>
+            <w:tabs>
+              <w:tab w:val="right" w:leader="dot" w:pos="8296"/>
+            </w:tabs>
+            <w:jc w:val="right"/>
+            <w:rPr>
+              <w:rFonts w:eastAsiaTheme="minorEastAsia"/>
+              <w:noProof/>
+              <w:rtl/>
+            </w:rPr>
+          </w:pPr>
+          <w:hyperlink w:anchor="_Toc524803843" w:history="1">
+            <w:r>
+              <w:rPr>
+                <w:rStyle w:val="Hyperlink"/>
+                <w:noProof/>
+              </w:rPr>
+              <w:t>Connect Heroku's app to the Restored DB</w:t>
+            </w:r>
+            <w:r>
+              <w:rPr>
+                <w:noProof/>
+                <w:webHidden/>
+                <w:rtl/>
+              </w:rPr>
+              <w:tab/>
+            </w:r>
+            <w:r>
+              <w:rPr>
+                <w:rStyle w:val="Hyperlink"/>
+                <w:noProof/>
+                <w:rtl/>
+              </w:rPr>
+              <w:fldChar w:fldCharType="begin"/>
+            </w:r>
+            <w:r>
+              <w:rPr>
+                <w:noProof/>
+                <w:webHidden/>
+                <w:rtl/>
+              </w:rPr>
+              <w:instrText xml:space="preserve"> </w:instrText>
+            </w:r>
+            <w:r>
+              <w:rPr>
+                <w:noProof/>
+                <w:webHidden/>
+              </w:rPr>
+              <w:instrText>PAGEREF</w:instrText>
+            </w:r>
+            <w:r>
+              <w:rPr>
+                <w:noProof/>
+                <w:webHidden/>
+                <w:rtl/>
+              </w:rPr>
+              <w:instrText xml:space="preserve"> _</w:instrText>
+            </w:r>
+            <w:r>
+              <w:rPr>
+                <w:noProof/>
+                <w:webHidden/>
+              </w:rPr>
+              <w:instrText>Toc524803843 \h</w:instrText>
+            </w:r>
+            <w:r>
+              <w:rPr>
+                <w:noProof/>
+                <w:webHidden/>
+                <w:rtl/>
+              </w:rPr>
+              <w:instrText xml:space="preserve"> </w:instrText>
+            </w:r>
+            <w:r>
+              <w:rPr>
+                <w:rStyle w:val="Hyperlink"/>
+                <w:noProof/>
+                <w:rtl/>
+              </w:rPr>
+            </w:r>
+            <w:r>
+              <w:rPr>
+                <w:rStyle w:val="Hyperlink"/>
+                <w:noProof/>
+                <w:rtl/>
+              </w:rPr>
+              <w:fldChar w:fldCharType="separate"/>
+            </w:r>
+            <w:r>
+              <w:rPr>
+                <w:noProof/>
+                <w:webHidden/>
+                <w:rtl/>
+              </w:rPr>
+              <w:t>1</w:t>
+            </w:r>
+            <w:r>
+              <w:rPr>
+                <w:rStyle w:val="Hyperlink"/>
+                <w:noProof/>
+                <w:rtl/>
+              </w:rPr>
+              <w:fldChar w:fldCharType="end"/>
+            </w:r>
+          </w:hyperlink>
+        </w:p>
+        <w:p>
+          <w:pPr>
+            <w:pStyle w:val="TOC2"/>
+            <w:tabs>
+              <w:tab w:val="right" w:leader="dot" w:pos="8296"/>
+            </w:tabs>
+            <w:jc w:val="right"/>
+            <w:rPr>
+              <w:rFonts w:eastAsiaTheme="minorEastAsia"/>
+              <w:noProof/>
+              <w:rtl/>
+            </w:rPr>
+          </w:pPr>
+          <w:hyperlink w:anchor="_Toc524803844" w:history="1">
+            <w:r>
+              <w:rPr>
+                <w:rStyle w:val="Hyperlink"/>
+                <w:noProof/>
+              </w:rPr>
+              <w:t>Restart all Dynos</w:t>
+            </w:r>
+            <w:r>
+              <w:rPr>
+                <w:noProof/>
+                <w:webHidden/>
+                <w:rtl/>
+              </w:rPr>
+              <w:tab/>
+            </w:r>
+            <w:r>
+              <w:rPr>
+                <w:rStyle w:val="Hyperlink"/>
+                <w:noProof/>
+                <w:rtl/>
+              </w:rPr>
+              <w:fldChar w:fldCharType="begin"/>
+            </w:r>
+            <w:r>
+              <w:rPr>
+                <w:noProof/>
+                <w:webHidden/>
+                <w:rtl/>
+              </w:rPr>
+              <w:instrText xml:space="preserve"> </w:instrText>
+            </w:r>
+            <w:r>
+              <w:rPr>
+                <w:noProof/>
+                <w:webHidden/>
+              </w:rPr>
+              <w:instrText>PAGEREF</w:instrText>
+            </w:r>
+            <w:r>
+              <w:rPr>
+                <w:noProof/>
+                <w:webHidden/>
+                <w:rtl/>
+              </w:rPr>
+              <w:instrText xml:space="preserve"> _</w:instrText>
+            </w:r>
+            <w:r>
+              <w:rPr>
+                <w:noProof/>
+                <w:webHidden/>
+              </w:rPr>
+              <w:instrText>Toc524803844 \h</w:instrText>
+            </w:r>
+            <w:r>
+              <w:rPr>
+                <w:noProof/>
+                <w:webHidden/>
+                <w:rtl/>
+              </w:rPr>
+              <w:instrText xml:space="preserve"> </w:instrText>
+            </w:r>
+            <w:r>
+              <w:rPr>
+                <w:rStyle w:val="Hyperlink"/>
+                <w:noProof/>
+                <w:rtl/>
+              </w:rPr>
+            </w:r>
+            <w:r>
+              <w:rPr>
+                <w:rStyle w:val="Hyperlink"/>
+                <w:noProof/>
+                <w:rtl/>
+              </w:rPr>
+              <w:fldChar w:fldCharType="separate"/>
+            </w:r>
+            <w:r>
+              <w:rPr>
+                <w:noProof/>
+                <w:webHidden/>
+                <w:rtl/>
+              </w:rPr>
+              <w:t>1</w:t>
+            </w:r>
+            <w:r>
+              <w:rPr>
+                <w:rStyle w:val="Hyperlink"/>
+                <w:noProof/>
+                <w:rtl/>
+              </w:rPr>
+              <w:fldChar w:fldCharType="end"/>
+            </w:r>
+          </w:hyperlink>
+        </w:p>
+        <w:p>
+          <w:pPr>
+            <w:jc w:val="right"/>
+          </w:pPr>
+          <w:r>
+            <w:rPr>
+              <w:b/>
+              <w:bCs/>
+              <w:noProof/>
+            </w:rPr>
+            <w:fldChar w:fldCharType="end"/>
+          </w:r>
+        </w:p>
+      </w:sdtContent>
+    </w:sdt>
+    <w:p>
+      <w:pPr>
+        <w:bidi w:val="0"/>
+        <w:rPr>
+          <w:sz w:val="20"/>
+          <w:szCs w:val="20"/>
+        </w:rPr>
+      </w:pPr>
+    </w:p>
+    <w:p>
+      <w:pPr>
+        <w:bidi w:val="0"/>
+        <w:rPr>
+          <w:sz w:val="20"/>
+          <w:szCs w:val="20"/>
+        </w:rPr>
+      </w:pPr>
+    </w:p>
+    <w:p>
+      <w:pPr>
+        <w:bidi w:val="0"/>
+      </w:pPr>
+    </w:p>
+    <w:p>
+      <w:pPr>
+        <w:pStyle w:val="Heading1"/>
+        <w:bidi w:val="0"/>
+      </w:pPr>
+    </w:p>
+    <w:p>
+      <w:pPr>
+        <w:pStyle w:val="Heading1"/>
+        <w:bidi w:val="0"/>
+      </w:pPr>
+      <w:bookmarkStart w:id="1" w:name="_Toc524803827"/>
       <w:r>
         <w:t>AWS Account</w:t>
       </w:r>
+      <w:bookmarkEnd w:id="1"/>
     </w:p>
     <w:p>
       <w:pPr>
@@ -41,9 +2197,11 @@
         <w:pStyle w:val="Heading2"/>
         <w:bidi w:val="0"/>
       </w:pPr>
+      <w:bookmarkStart w:id="2" w:name="_Toc524803828"/>
       <w:r>
         <w:t>Access:</w:t>
       </w:r>
+      <w:bookmarkEnd w:id="2"/>
     </w:p>
     <w:p>
       <w:pPr>
@@ -54,7 +2212,7 @@
         </w:numPr>
         <w:bidi w:val="0"/>
       </w:pPr>
-      <w:hyperlink r:id="rId5" w:history="1">
+      <w:hyperlink r:id="rId6" w:history="1">
         <w:r>
           <w:rPr>
             <w:rStyle w:val="Hyperlink"/>
@@ -88,7 +2246,7 @@
       <w:r>
         <w:t xml:space="preserve">Email: </w:t>
       </w:r>
-      <w:hyperlink r:id="rId6" w:history="1">
+      <w:hyperlink r:id="rId7" w:history="1">
         <w:r>
           <w:rPr>
             <w:rStyle w:val="Hyperlink"/>
@@ -135,7 +2293,7 @@
       <w:r>
         <w:t xml:space="preserve">Bucket is </w:t>
       </w:r>
-      <w:hyperlink r:id="rId7" w:history="1">
+      <w:hyperlink r:id="rId8" w:history="1">
         <w:r>
           <w:rPr>
             <w:rStyle w:val="Hyperlink"/>
@@ -149,9 +2307,11 @@
         <w:pStyle w:val="Heading2"/>
         <w:bidi w:val="0"/>
       </w:pPr>
+      <w:bookmarkStart w:id="3" w:name="_Toc524803829"/>
       <w:r>
         <w:t>Links:</w:t>
       </w:r>
+      <w:bookmarkEnd w:id="3"/>
     </w:p>
     <w:p>
       <w:pPr>
@@ -162,7 +2322,7 @@
         </w:numPr>
         <w:bidi w:val="0"/>
       </w:pPr>
-      <w:hyperlink r:id="rId8" w:history="1">
+      <w:hyperlink r:id="rId9" w:history="1">
         <w:r>
           <w:rPr>
             <w:rStyle w:val="Hyperlink"/>
@@ -191,7 +2351,7 @@
       <w:r>
         <w:br/>
       </w:r>
-      <w:hyperlink r:id="rId9" w:history="1">
+      <w:hyperlink r:id="rId10" w:history="1">
         <w:r>
           <w:rPr>
             <w:rStyle w:val="Hyperlink"/>
@@ -225,6 +2385,7 @@
           <w:shd w:val="clear" w:color="auto" w:fill="FFFFFF"/>
         </w:rPr>
       </w:pPr>
+      <w:bookmarkStart w:id="4" w:name="_Toc524803830"/>
       <w:proofErr w:type="spellStart"/>
       <w:r>
         <w:rPr>
@@ -239,17 +2400,18 @@
         </w:rPr>
         <w:t xml:space="preserve"> Account</w:t>
       </w:r>
-    </w:p>
-    <w:p>
-      <w:pPr>
-        <w:bidi w:val="0"/>
-      </w:pPr>
-    </w:p>
-    <w:p>
-      <w:pPr>
-        <w:bidi w:val="0"/>
-      </w:pPr>
-      <w:hyperlink r:id="rId10" w:history="1">
+      <w:bookmarkEnd w:id="4"/>
+    </w:p>
+    <w:p>
+      <w:pPr>
+        <w:bidi w:val="0"/>
+      </w:pPr>
+    </w:p>
+    <w:p>
+      <w:pPr>
+        <w:bidi w:val="0"/>
+      </w:pPr>
+      <w:hyperlink r:id="rId11" w:history="1">
         <w:r>
           <w:rPr>
             <w:rStyle w:val="Hyperlink"/>
@@ -268,7 +2430,7 @@
       <w:r>
         <w:t xml:space="preserve"> </w:t>
       </w:r>
-      <w:hyperlink r:id="rId11" w:history="1">
+      <w:hyperlink r:id="rId12" w:history="1">
         <w:r>
           <w:rPr>
             <w:rStyle w:val="Hyperlink"/>
@@ -346,7 +2508,6 @@
         <w:rPr>
           <w:noProof/>
         </w:rPr>
-        <w:lastRenderedPageBreak/>
         <w:drawing>
           <wp:inline distT="0" distB="0" distL="0" distR="0">
             <wp:extent cx="5270500" cy="2769235"/>
@@ -365,7 +2526,7 @@
                     </pic:cNvPicPr>
                   </pic:nvPicPr>
                   <pic:blipFill>
-                    <a:blip r:embed="rId12">
+                    <a:blip r:embed="rId13">
                       <a:extLst>
                         <a:ext uri="{28A0092B-C50C-407E-A947-70E740481C1C}">
                           <a14:useLocalDpi xmlns:a14="http://schemas.microsoft.com/office/drawing/2010/main" val="0"/>
@@ -414,8 +2575,19 @@
     <w:p>
       <w:pPr>
         <w:bidi w:val="0"/>
-      </w:pPr>
-      <w:hyperlink r:id="rId13" w:history="1">
+        <w:rPr>
+          <w:rStyle w:val="Hyperlink"/>
+        </w:rPr>
+      </w:pPr>
+      <w:proofErr w:type="gramStart"/>
+      <w:r>
+        <w:t>&lt;!--</w:t>
+      </w:r>
+      <w:proofErr w:type="gramEnd"/>
+      <w:r>
+        <w:t xml:space="preserve"> </w:t>
+      </w:r>
+      <w:hyperlink r:id="rId14" w:history="1">
         <w:r>
           <w:rPr>
             <w:rStyle w:val="Hyperlink"/>
@@ -423,6 +2595,28 @@
           <w:t>https://s3.eu-west-2.amazonaws.com/www.shadhansupport.com/shabbat_hag.html</w:t>
         </w:r>
       </w:hyperlink>
+      <w:r>
+        <w:rPr>
+          <w:rStyle w:val="Hyperlink"/>
+        </w:rPr>
+        <w:t xml:space="preserve"> -- &gt;</w:t>
+      </w:r>
+    </w:p>
+    <w:p>
+      <w:pPr>
+        <w:bidi w:val="0"/>
+        <w:rPr>
+          <w:rStyle w:val="Hyperlink"/>
+        </w:rPr>
+      </w:pPr>
+    </w:p>
+    <w:p>
+      <w:pPr>
+        <w:bidi w:val="0"/>
+      </w:pPr>
+      <w:r>
+        <w:t>https://docs.google.com/document/d/e/2PACX-1vQ8mwWo2X-MY_mUXDBpd9ohe8-uO72AdPOJ-NbbIb1n48042mXrAdhzv3p7MtKrHOhzHnu4jBBLk-VF/pub?&amp;embedded=true</w:t>
+      </w:r>
     </w:p>
     <w:p>
       <w:pPr>
@@ -594,9 +2788,11 @@
         <w:pStyle w:val="Heading2"/>
         <w:bidi w:val="0"/>
       </w:pPr>
+      <w:bookmarkStart w:id="5" w:name="_Toc524803831"/>
       <w:r>
         <w:t>Maintenance Mode</w:t>
       </w:r>
+      <w:bookmarkEnd w:id="5"/>
     </w:p>
     <w:p>
       <w:pPr>
@@ -631,30 +2827,240 @@
     </w:p>
     <w:p>
       <w:pPr>
+        <w:pStyle w:val="Heading1"/>
+        <w:bidi w:val="0"/>
+      </w:pPr>
+      <w:r>
+        <w:t>Google Docs</w:t>
+      </w:r>
+    </w:p>
+    <w:p>
+      <w:pPr>
         <w:pStyle w:val="Heading2"/>
         <w:bidi w:val="0"/>
       </w:pPr>
+      <w:r>
+        <w:t>Account</w:t>
+      </w:r>
+    </w:p>
+    <w:p>
+      <w:pPr>
+        <w:bidi w:val="0"/>
+      </w:pPr>
+      <w:hyperlink r:id="rId15" w:history="1">
+        <w:r>
+          <w:rPr>
+            <w:rStyle w:val="Hyperlink"/>
+          </w:rPr>
+          <w:t>RayimAhuvim18@gmail.com</w:t>
+        </w:r>
+      </w:hyperlink>
+      <w:r>
+        <w:t xml:space="preserve">  pw: (</w:t>
+      </w:r>
       <w:proofErr w:type="spellStart"/>
       <w:r>
-        <w:t>Heroku</w:t>
+        <w:t>shidduch</w:t>
       </w:r>
       <w:proofErr w:type="spellEnd"/>
       <w:r>
-        <w:t xml:space="preserve"> </w:t>
+        <w:t xml:space="preserve">) with </w:t>
       </w:r>
       <w:proofErr w:type="spellStart"/>
       <w:r>
-        <w:t>Git</w:t>
+        <w:t>parens</w:t>
       </w:r>
       <w:proofErr w:type="spellEnd"/>
-      <w:r>
-        <w:t xml:space="preserve"> </w:t>
+    </w:p>
+    <w:p>
+      <w:pPr>
+        <w:pStyle w:val="Heading2"/>
+        <w:bidi w:val="0"/>
+      </w:pPr>
+      <w:r>
+        <w:t>Maintenance Mode Link</w:t>
+      </w:r>
+    </w:p>
+    <w:p>
+      <w:pPr>
+        <w:pStyle w:val="ListParagraph"/>
+        <w:numPr>
+          <w:ilvl w:val="0"/>
+          <w:numId w:val="16"/>
+        </w:numPr>
+        <w:bidi w:val="0"/>
+      </w:pPr>
+      <w:r>
+        <w:t xml:space="preserve">Page name: </w:t>
+      </w:r>
+      <w:proofErr w:type="spellStart"/>
+      <w:r>
+        <w:t>Off_line</w:t>
+      </w:r>
+      <w:proofErr w:type="spellEnd"/>
+    </w:p>
+    <w:p>
+      <w:pPr>
+        <w:bidi w:val="0"/>
+      </w:pPr>
+      <w:r>
+        <w:t>https://docs.google.com/document/d/e/2PACX-1vQ8mwWo2X-MY_mUXDBpd9ohe8-uO72AdPOJ-NbbIb1n48042mXrAdhzv3p7MtKrHOhzHnu4jBBLk-VF/pub?&amp;embedded=true</w:t>
+      </w:r>
+    </w:p>
+    <w:p>
+      <w:pPr>
+        <w:bidi w:val="0"/>
+      </w:pPr>
+    </w:p>
+    <w:p>
+      <w:pPr>
+        <w:pStyle w:val="Heading2"/>
+        <w:bidi w:val="0"/>
+      </w:pPr>
+      <w:r>
+        <w:t>Shabbat Link</w:t>
+      </w:r>
+    </w:p>
+    <w:p>
+      <w:pPr>
+        <w:bidi w:val="0"/>
+      </w:pPr>
+      <w:r>
+        <w:t xml:space="preserve">Page name: </w:t>
       </w:r>
       <w:proofErr w:type="spellStart"/>
       <w:proofErr w:type="gramStart"/>
       <w:r>
+        <w:t>shabbat</w:t>
+      </w:r>
+      <w:proofErr w:type="spellEnd"/>
+      <w:proofErr w:type="gramEnd"/>
+    </w:p>
+    <w:p>
+      <w:pPr>
+        <w:bidi w:val="0"/>
+      </w:pPr>
+      <w:r>
+        <w:t>https://docs.google.com/document/d/e/2PACX-1vS7fbE-BYOtauLaNZ0IaNUvmmzQAoYJjJ4t32XzMXsUf_Y0PN--5N8FJImucwwhMkroMEvtGx8aF10w/pub</w:t>
+      </w:r>
+      <w:r>
+        <w:t>?&amp;embedded=true</w:t>
+      </w:r>
+      <w:bookmarkStart w:id="6" w:name="_GoBack"/>
+      <w:bookmarkEnd w:id="6"/>
+    </w:p>
+    <w:p>
+      <w:pPr>
+        <w:bidi w:val="0"/>
+      </w:pPr>
+    </w:p>
+    <w:p>
+      <w:pPr>
+        <w:pStyle w:val="Heading2"/>
+        <w:bidi w:val="0"/>
+      </w:pPr>
+      <w:r>
+        <w:t>English Help Link</w:t>
+      </w:r>
+    </w:p>
+    <w:p>
+      <w:pPr>
+        <w:pStyle w:val="ListParagraph"/>
+        <w:numPr>
+          <w:ilvl w:val="0"/>
+          <w:numId w:val="16"/>
+        </w:numPr>
+        <w:bidi w:val="0"/>
+      </w:pPr>
+      <w:r>
+        <w:t xml:space="preserve">Page Name: </w:t>
+      </w:r>
+      <w:proofErr w:type="spellStart"/>
+      <w:r>
+        <w:t>Rayim_Ahuvim</w:t>
+      </w:r>
+      <w:proofErr w:type="spellEnd"/>
+    </w:p>
+    <w:p>
+      <w:pPr>
+        <w:pStyle w:val="HTMLPreformatted"/>
+        <w:shd w:val="clear" w:color="auto" w:fill="FFFFFF"/>
+        <w:rPr>
+          <w:color w:val="000000"/>
+          <w:sz w:val="18"/>
+          <w:szCs w:val="18"/>
+        </w:rPr>
+      </w:pPr>
+      <w:r>
+        <w:rPr>
+          <w:b/>
+          <w:bCs/>
+          <w:color w:val="008000"/>
+          <w:sz w:val="18"/>
+          <w:szCs w:val="18"/>
+          <w:shd w:val="clear" w:color="auto" w:fill="EFEFEF"/>
+        </w:rPr>
+        <w:t>https://docs.google.com/document/d/e/2PACX-1vTy9weBOprrVZV4GliUSdyb0E6oidK-FiFyhUancVLGXXqvflPZkj1c9tH7OvTGPZ</w:t>
+      </w:r>
+      <w:r>
+        <w:rPr>
+          <w:b/>
+          <w:bCs/>
+          <w:color w:val="008000"/>
+          <w:sz w:val="18"/>
+          <w:szCs w:val="18"/>
+          <w:shd w:val="clear" w:color="auto" w:fill="EFEFEF"/>
+        </w:rPr>
+        <w:t>tt0nl7yY8B-YWs/pub?embedded=true</w:t>
+      </w:r>
+    </w:p>
+    <w:p>
+      <w:pPr>
+        <w:bidi w:val="0"/>
+      </w:pPr>
+    </w:p>
+    <w:p>
+      <w:pPr>
+        <w:pStyle w:val="Heading2"/>
+        <w:bidi w:val="0"/>
+      </w:pPr>
+      <w:r>
+        <w:t>Hebrew Help Link</w:t>
+      </w:r>
+    </w:p>
+    <w:p>
+      <w:pPr>
+        <w:bidi w:val="0"/>
+      </w:pPr>
+    </w:p>
+    <w:p>
+      <w:pPr>
+        <w:pStyle w:val="Heading2"/>
+        <w:bidi w:val="0"/>
+      </w:pPr>
+      <w:bookmarkStart w:id="7" w:name="_Toc524803832"/>
+      <w:proofErr w:type="spellStart"/>
+      <w:r>
+        <w:t>Heroku</w:t>
+      </w:r>
+      <w:proofErr w:type="spellEnd"/>
+      <w:r>
+        <w:t xml:space="preserve"> </w:t>
+      </w:r>
+      <w:proofErr w:type="spellStart"/>
+      <w:r>
+        <w:t>Git</w:t>
+      </w:r>
+      <w:proofErr w:type="spellEnd"/>
+      <w:r>
+        <w:t xml:space="preserve"> </w:t>
+      </w:r>
+      <w:proofErr w:type="spellStart"/>
+      <w:proofErr w:type="gramStart"/>
+      <w:r>
         <w:t>url</w:t>
       </w:r>
+      <w:bookmarkEnd w:id="7"/>
       <w:proofErr w:type="spellEnd"/>
       <w:proofErr w:type="gramEnd"/>
     </w:p>
@@ -667,7 +3073,7 @@
         </w:numPr>
         <w:bidi w:val="0"/>
       </w:pPr>
-      <w:hyperlink r:id="rId14" w:history="1">
+      <w:hyperlink r:id="rId16" w:history="1">
         <w:r>
           <w:rPr>
             <w:rStyle w:val="Hyperlink"/>
@@ -690,10 +3096,11 @@
         <w:pStyle w:val="Heading2"/>
         <w:bidi w:val="0"/>
       </w:pPr>
-      <w:r>
-        <w:lastRenderedPageBreak/>
+      <w:bookmarkStart w:id="8" w:name="_Toc524803833"/>
+      <w:r>
         <w:t>Committing and Push Changes</w:t>
       </w:r>
+      <w:bookmarkEnd w:id="8"/>
     </w:p>
     <w:p>
       <w:pPr>
@@ -732,7 +3139,7 @@
                     <pic:cNvPicPr/>
                   </pic:nvPicPr>
                   <pic:blipFill>
-                    <a:blip r:embed="rId15">
+                    <a:blip r:embed="rId17">
                       <a:extLst>
                         <a:ext uri="{28A0092B-C50C-407E-A947-70E740481C1C}">
                           <a14:useLocalDpi xmlns:a14="http://schemas.microsoft.com/office/drawing/2010/main" val="0"/>
@@ -808,7 +3215,7 @@
                     <pic:cNvPicPr/>
                   </pic:nvPicPr>
                   <pic:blipFill>
-                    <a:blip r:embed="rId16">
+                    <a:blip r:embed="rId18">
                       <a:extLst>
                         <a:ext uri="{28A0092B-C50C-407E-A947-70E740481C1C}">
                           <a14:useLocalDpi xmlns:a14="http://schemas.microsoft.com/office/drawing/2010/main" val="0"/>
@@ -874,6 +3281,7 @@
         <w:pStyle w:val="Heading2"/>
         <w:bidi w:val="0"/>
       </w:pPr>
+      <w:bookmarkStart w:id="9" w:name="_Toc524803834"/>
       <w:proofErr w:type="spellStart"/>
       <w:r>
         <w:t>Heroku</w:t>
@@ -882,6 +3290,7 @@
       <w:r>
         <w:t xml:space="preserve"> Caching and Down Time</w:t>
       </w:r>
+      <w:bookmarkEnd w:id="9"/>
     </w:p>
     <w:p>
       <w:pPr>
@@ -893,12 +3302,7 @@
       </w:r>
       <w:proofErr w:type="spellEnd"/>
       <w:r>
-        <w:t xml:space="preserve"> shuts down after 30 minutes of inactivity with free version </w:t>
-      </w:r>
-      <w:bookmarkStart w:id="0" w:name="_GoBack"/>
-      <w:bookmarkEnd w:id="0"/>
-      <w:r>
-        <w:t>(which deletes logs on next startup). Paid version will stay up.</w:t>
+        <w:t xml:space="preserve"> shuts down after 30 minutes of inactivity with free version (which deletes logs on next startup). Paid version will stay up.</w:t>
       </w:r>
     </w:p>
     <w:p>
@@ -916,10 +3320,11 @@
         <w:pStyle w:val="Heading2"/>
         <w:bidi w:val="0"/>
       </w:pPr>
-      <w:r>
-        <w:lastRenderedPageBreak/>
+      <w:bookmarkStart w:id="10" w:name="_Toc524803835"/>
+      <w:r>
         <w:t>Logs</w:t>
       </w:r>
+      <w:bookmarkEnd w:id="10"/>
     </w:p>
     <w:p>
       <w:pPr>
@@ -986,7 +3391,7 @@
                     </pic:cNvPicPr>
                   </pic:nvPicPr>
                   <pic:blipFill>
-                    <a:blip r:embed="rId17">
+                    <a:blip r:embed="rId19">
                       <a:extLst>
                         <a:ext uri="{28A0092B-C50C-407E-A947-70E740481C1C}">
                           <a14:useLocalDpi xmlns:a14="http://schemas.microsoft.com/office/drawing/2010/main" val="0"/>
@@ -1023,9 +3428,11 @@
         <w:pStyle w:val="Heading2"/>
         <w:bidi w:val="0"/>
       </w:pPr>
+      <w:bookmarkStart w:id="11" w:name="_Toc524803836"/>
       <w:r>
         <w:t>Recreating the Project</w:t>
       </w:r>
+      <w:bookmarkEnd w:id="11"/>
     </w:p>
     <w:p>
       <w:pPr>
@@ -1044,7 +3451,7 @@
       <w:r>
         <w:t xml:space="preserve">Clone </w:t>
       </w:r>
-      <w:hyperlink r:id="rId18" w:history="1">
+      <w:hyperlink r:id="rId20" w:history="1">
         <w:r>
           <w:rPr>
             <w:rStyle w:val="Hyperlink"/>
@@ -1116,8 +3523,8 @@
         </w:numPr>
         <w:bidi w:val="0"/>
       </w:pPr>
-      <w:bookmarkStart w:id="1" w:name="OLE_LINK5"/>
-      <w:bookmarkStart w:id="2" w:name="OLE_LINK6"/>
+      <w:bookmarkStart w:id="12" w:name="OLE_LINK5"/>
+      <w:bookmarkStart w:id="13" w:name="OLE_LINK6"/>
       <w:r>
         <w:t xml:space="preserve">set </w:t>
       </w:r>
@@ -1130,8 +3537,8 @@
         <w:t>=1234</w:t>
       </w:r>
     </w:p>
-    <w:bookmarkEnd w:id="1"/>
-    <w:bookmarkEnd w:id="2"/>
+    <w:bookmarkEnd w:id="12"/>
+    <w:bookmarkEnd w:id="13"/>
     <w:p>
       <w:pPr>
         <w:pStyle w:val="ListParagraph"/>
@@ -1223,7 +3630,7 @@
       <w:r>
         <w:t>://</w:t>
       </w:r>
-      <w:hyperlink r:id="rId19" w:history="1">
+      <w:hyperlink r:id="rId21" w:history="1">
         <w:r>
           <w:rPr>
             <w:rStyle w:val="Hyperlink"/>
@@ -1330,9 +3737,11 @@
         <w:pStyle w:val="Heading2"/>
         <w:bidi w:val="0"/>
       </w:pPr>
+      <w:bookmarkStart w:id="14" w:name="_Toc524803837"/>
       <w:r>
         <w:t>Local Development vs Deployed</w:t>
       </w:r>
+      <w:bookmarkEnd w:id="14"/>
     </w:p>
     <w:p>
       <w:pPr>
@@ -1356,8 +3765,8 @@
           <w:szCs w:val="22"/>
         </w:rPr>
       </w:pPr>
-      <w:bookmarkStart w:id="3" w:name="OLE_LINK3"/>
-      <w:bookmarkStart w:id="4" w:name="OLE_LINK4"/>
+      <w:bookmarkStart w:id="15" w:name="OLE_LINK3"/>
+      <w:bookmarkStart w:id="16" w:name="OLE_LINK4"/>
       <w:r>
         <w:rPr>
           <w:rFonts w:asciiTheme="minorHAnsi" w:hAnsiTheme="minorHAnsi" w:cstheme="minorHAnsi"/>
@@ -1385,8 +3794,8 @@
         <w:t>=false in consts.js  Do an ng build after it</w:t>
       </w:r>
     </w:p>
-    <w:bookmarkEnd w:id="3"/>
-    <w:bookmarkEnd w:id="4"/>
+    <w:bookmarkEnd w:id="15"/>
+    <w:bookmarkEnd w:id="16"/>
     <w:p>
       <w:pPr>
         <w:pStyle w:val="ListParagraph"/>
@@ -1417,12 +3826,12 @@
         </w:numPr>
         <w:bidi w:val="0"/>
       </w:pPr>
-      <w:bookmarkStart w:id="5" w:name="OLE_LINK7"/>
+      <w:bookmarkStart w:id="17" w:name="OLE_LINK7"/>
       <w:r>
         <w:t>Access web with 127.0.0.1:4200</w:t>
       </w:r>
     </w:p>
-    <w:bookmarkEnd w:id="5"/>
+    <w:bookmarkEnd w:id="17"/>
     <w:p>
       <w:pPr>
         <w:bidi w:val="0"/>
@@ -1451,7 +3860,6 @@
           <w:sz w:val="22"/>
           <w:szCs w:val="22"/>
         </w:rPr>
-        <w:lastRenderedPageBreak/>
         <w:t xml:space="preserve">Make sure </w:t>
       </w:r>
       <w:proofErr w:type="spellStart"/>
@@ -1542,9 +3950,11 @@
         <w:pStyle w:val="Heading2"/>
         <w:bidi w:val="0"/>
       </w:pPr>
+      <w:bookmarkStart w:id="18" w:name="_Toc524803838"/>
       <w:r>
         <w:t>Development DB vs Remote DB</w:t>
       </w:r>
+      <w:bookmarkEnd w:id="18"/>
     </w:p>
     <w:p>
       <w:pPr>
@@ -1579,8 +3989,8 @@
         </w:numPr>
         <w:bidi w:val="0"/>
       </w:pPr>
-      <w:bookmarkStart w:id="6" w:name="OLE_LINK1"/>
-      <w:bookmarkStart w:id="7" w:name="OLE_LINK2"/>
+      <w:bookmarkStart w:id="19" w:name="OLE_LINK1"/>
+      <w:bookmarkStart w:id="20" w:name="OLE_LINK2"/>
       <w:r>
         <w:t xml:space="preserve">In </w:t>
       </w:r>
@@ -1592,8 +4002,8 @@
       <w:r>
         <w:t xml:space="preserve">: </w:t>
       </w:r>
-      <w:bookmarkEnd w:id="6"/>
-      <w:bookmarkEnd w:id="7"/>
+      <w:bookmarkEnd w:id="19"/>
+      <w:bookmarkEnd w:id="20"/>
       <w:r>
         <w:t xml:space="preserve">localhost line </w:t>
       </w:r>
@@ -2196,15 +4606,17 @@
         <w:pStyle w:val="Heading2"/>
         <w:bidi w:val="0"/>
       </w:pPr>
+      <w:bookmarkStart w:id="21" w:name="_Toc524803839"/>
       <w:r>
         <w:t>Database Hosting</w:t>
       </w:r>
-    </w:p>
-    <w:p>
-      <w:pPr>
-        <w:bidi w:val="0"/>
-      </w:pPr>
-      <w:hyperlink r:id="rId20" w:history="1">
+      <w:bookmarkEnd w:id="21"/>
+    </w:p>
+    <w:p>
+      <w:pPr>
+        <w:bidi w:val="0"/>
+      </w:pPr>
+      <w:hyperlink r:id="rId22" w:history="1">
         <w:r>
           <w:rPr>
             <w:rStyle w:val="Hyperlink"/>
@@ -2371,7 +4783,6 @@
         <w:rPr>
           <w:noProof/>
         </w:rPr>
-        <w:lastRenderedPageBreak/>
         <w:drawing>
           <wp:inline distT="0" distB="0" distL="0" distR="0">
             <wp:extent cx="5274310" cy="2231390"/>
@@ -2388,7 +4799,7 @@
                     <pic:cNvPicPr/>
                   </pic:nvPicPr>
                   <pic:blipFill>
-                    <a:blip r:embed="rId21">
+                    <a:blip r:embed="rId23">
                       <a:extLst>
                         <a:ext uri="{28A0092B-C50C-407E-A947-70E740481C1C}">
                           <a14:useLocalDpi xmlns:a14="http://schemas.microsoft.com/office/drawing/2010/main" val="0"/>
@@ -2426,9 +4837,11 @@
         <w:pStyle w:val="Heading2"/>
         <w:bidi w:val="0"/>
       </w:pPr>
+      <w:bookmarkStart w:id="22" w:name="_Toc524803840"/>
       <w:r>
         <w:t>Manual Backup</w:t>
       </w:r>
+      <w:bookmarkEnd w:id="22"/>
     </w:p>
     <w:p>
       <w:pPr>
@@ -2509,7 +4922,7 @@
                     <pic:cNvPicPr/>
                   </pic:nvPicPr>
                   <pic:blipFill>
-                    <a:blip r:embed="rId22">
+                    <a:blip r:embed="rId24">
                       <a:extLst>
                         <a:ext uri="{28A0092B-C50C-407E-A947-70E740481C1C}">
                           <a14:useLocalDpi xmlns:a14="http://schemas.microsoft.com/office/drawing/2010/main" val="0"/>
@@ -2564,9 +4977,11 @@
         <w:pStyle w:val="Heading2"/>
         <w:bidi w:val="0"/>
       </w:pPr>
+      <w:bookmarkStart w:id="23" w:name="_Toc524803841"/>
       <w:r>
         <w:t>Restoring a Backed up Database</w:t>
       </w:r>
+      <w:bookmarkEnd w:id="23"/>
     </w:p>
     <w:p>
       <w:pPr>
@@ -2631,7 +5046,6 @@
         <w:bidi w:val="0"/>
       </w:pPr>
       <w:r>
-        <w:lastRenderedPageBreak/>
         <w:t>Under the resulting pane:</w:t>
       </w:r>
     </w:p>
@@ -2667,7 +5081,7 @@
                     <pic:cNvPicPr/>
                   </pic:nvPicPr>
                   <pic:blipFill>
-                    <a:blip r:embed="rId23">
+                    <a:blip r:embed="rId25">
                       <a:extLst>
                         <a:ext uri="{28A0092B-C50C-407E-A947-70E740481C1C}">
                           <a14:useLocalDpi xmlns:a14="http://schemas.microsoft.com/office/drawing/2010/main" val="0"/>
@@ -2726,7 +5140,7 @@
                     <pic:cNvPicPr/>
                   </pic:nvPicPr>
                   <pic:blipFill>
-                    <a:blip r:embed="rId24">
+                    <a:blip r:embed="rId26">
                       <a:extLst>
                         <a:ext uri="{28A0092B-C50C-407E-A947-70E740481C1C}">
                           <a14:useLocalDpi xmlns:a14="http://schemas.microsoft.com/office/drawing/2010/main" val="0"/>
@@ -2775,7 +5189,6 @@
         <w:rPr>
           <w:noProof/>
         </w:rPr>
-        <w:lastRenderedPageBreak/>
         <w:drawing>
           <wp:inline distT="0" distB="0" distL="0" distR="0">
             <wp:extent cx="5274310" cy="2613660"/>
@@ -2792,7 +5205,7 @@
                     <pic:cNvPicPr/>
                   </pic:nvPicPr>
                   <pic:blipFill>
-                    <a:blip r:embed="rId25">
+                    <a:blip r:embed="rId27">
                       <a:extLst>
                         <a:ext uri="{28A0092B-C50C-407E-A947-70E740481C1C}">
                           <a14:useLocalDpi xmlns:a14="http://schemas.microsoft.com/office/drawing/2010/main" val="0"/>
@@ -2843,7 +5256,7 @@
                     <pic:cNvPicPr/>
                   </pic:nvPicPr>
                   <pic:blipFill>
-                    <a:blip r:embed="rId26">
+                    <a:blip r:embed="rId28">
                       <a:extLst>
                         <a:ext uri="{28A0092B-C50C-407E-A947-70E740481C1C}">
                           <a14:useLocalDpi xmlns:a14="http://schemas.microsoft.com/office/drawing/2010/main" val="0"/>
@@ -2902,7 +5315,7 @@
                     <pic:cNvPicPr/>
                   </pic:nvPicPr>
                   <pic:blipFill>
-                    <a:blip r:embed="rId27">
+                    <a:blip r:embed="rId29">
                       <a:extLst>
                         <a:ext uri="{28A0092B-C50C-407E-A947-70E740481C1C}">
                           <a14:useLocalDpi xmlns:a14="http://schemas.microsoft.com/office/drawing/2010/main" val="0"/>
@@ -2934,7 +5347,6 @@
         <w:bidi w:val="0"/>
       </w:pPr>
       <w:r>
-        <w:lastRenderedPageBreak/>
         <w:t>Confirm:</w:t>
       </w:r>
     </w:p>
@@ -2962,7 +5374,7 @@
                     <pic:cNvPicPr/>
                   </pic:nvPicPr>
                   <pic:blipFill>
-                    <a:blip r:embed="rId28">
+                    <a:blip r:embed="rId30">
                       <a:extLst>
                         <a:ext uri="{28A0092B-C50C-407E-A947-70E740481C1C}">
                           <a14:useLocalDpi xmlns:a14="http://schemas.microsoft.com/office/drawing/2010/main" val="0"/>
@@ -2999,9 +5411,11 @@
         <w:pStyle w:val="Heading2"/>
         <w:bidi w:val="0"/>
       </w:pPr>
+      <w:bookmarkStart w:id="24" w:name="_Toc524803842"/>
       <w:r>
         <w:t>Create a User</w:t>
       </w:r>
+      <w:bookmarkEnd w:id="24"/>
     </w:p>
     <w:p>
       <w:pPr>
@@ -3155,7 +5569,7 @@
                     <pic:cNvPicPr/>
                   </pic:nvPicPr>
                   <pic:blipFill>
-                    <a:blip r:embed="rId29">
+                    <a:blip r:embed="rId31">
                       <a:extLst>
                         <a:ext uri="{28A0092B-C50C-407E-A947-70E740481C1C}">
                           <a14:useLocalDpi xmlns:a14="http://schemas.microsoft.com/office/drawing/2010/main" val="0"/>
@@ -3197,8 +5611,8 @@
         <w:pStyle w:val="Heading2"/>
         <w:bidi w:val="0"/>
       </w:pPr>
-      <w:r>
-        <w:lastRenderedPageBreak/>
+      <w:bookmarkStart w:id="25" w:name="_Toc524803843"/>
+      <w:r>
         <w:t xml:space="preserve">Connect </w:t>
       </w:r>
       <w:proofErr w:type="spellStart"/>
@@ -3209,6 +5623,7 @@
       <w:r>
         <w:t xml:space="preserve"> app to the Restored DB</w:t>
       </w:r>
+      <w:bookmarkEnd w:id="25"/>
     </w:p>
     <w:p>
       <w:pPr>
@@ -3355,7 +5770,7 @@
                     <pic:cNvPicPr/>
                   </pic:nvPicPr>
                   <pic:blipFill>
-                    <a:blip r:embed="rId30" cstate="print">
+                    <a:blip r:embed="rId32" cstate="print">
                       <a:extLst>
                         <a:ext uri="{28A0092B-C50C-407E-A947-70E740481C1C}">
                           <a14:useLocalDpi xmlns:a14="http://schemas.microsoft.com/office/drawing/2010/main" val="0"/>
@@ -3392,9 +5807,11 @@
         <w:pStyle w:val="Heading2"/>
         <w:bidi w:val="0"/>
       </w:pPr>
+      <w:bookmarkStart w:id="26" w:name="_Toc524803844"/>
       <w:r>
         <w:t>Restart all Dynos</w:t>
       </w:r>
+      <w:bookmarkEnd w:id="26"/>
     </w:p>
     <w:p>
       <w:pPr>
@@ -3689,6 +6106,119 @@
     </w:lvl>
   </w:abstractNum>
   <w:abstractNum w:abstractNumId="2" w15:restartNumberingAfterBreak="0">
+    <w:nsid w:val="230A016F"/>
+    <w:multiLevelType w:val="hybridMultilevel"/>
+    <w:tmpl w:val="F220359A"/>
+    <w:lvl w:ilvl="0" w:tplc="04090001">
+      <w:start w:val="1"/>
+      <w:numFmt w:val="bullet"/>
+      <w:lvlText w:val=""/>
+      <w:lvlJc w:val="left"/>
+      <w:pPr>
+        <w:ind w:left="720" w:hanging="360"/>
+      </w:pPr>
+      <w:rPr>
+        <w:rFonts w:ascii="Symbol" w:hAnsi="Symbol" w:hint="default"/>
+      </w:rPr>
+    </w:lvl>
+    <w:lvl w:ilvl="1" w:tplc="04090003" w:tentative="1">
+      <w:start w:val="1"/>
+      <w:numFmt w:val="bullet"/>
+      <w:lvlText w:val="o"/>
+      <w:lvlJc w:val="left"/>
+      <w:pPr>
+        <w:ind w:left="1440" w:hanging="360"/>
+      </w:pPr>
+      <w:rPr>
+        <w:rFonts w:ascii="Courier New" w:hAnsi="Courier New" w:cs="Courier New" w:hint="default"/>
+      </w:rPr>
+    </w:lvl>
+    <w:lvl w:ilvl="2" w:tplc="04090005" w:tentative="1">
+      <w:start w:val="1"/>
+      <w:numFmt w:val="bullet"/>
+      <w:lvlText w:val=""/>
+      <w:lvlJc w:val="left"/>
+      <w:pPr>
+        <w:ind w:left="2160" w:hanging="360"/>
+      </w:pPr>
+      <w:rPr>
+        <w:rFonts w:ascii="Wingdings" w:hAnsi="Wingdings" w:hint="default"/>
+      </w:rPr>
+    </w:lvl>
+    <w:lvl w:ilvl="3" w:tplc="04090001" w:tentative="1">
+      <w:start w:val="1"/>
+      <w:numFmt w:val="bullet"/>
+      <w:lvlText w:val=""/>
+      <w:lvlJc w:val="left"/>
+      <w:pPr>
+        <w:ind w:left="2880" w:hanging="360"/>
+      </w:pPr>
+      <w:rPr>
+        <w:rFonts w:ascii="Symbol" w:hAnsi="Symbol" w:hint="default"/>
+      </w:rPr>
+    </w:lvl>
+    <w:lvl w:ilvl="4" w:tplc="04090003" w:tentative="1">
+      <w:start w:val="1"/>
+      <w:numFmt w:val="bullet"/>
+      <w:lvlText w:val="o"/>
+      <w:lvlJc w:val="left"/>
+      <w:pPr>
+        <w:ind w:left="3600" w:hanging="360"/>
+      </w:pPr>
+      <w:rPr>
+        <w:rFonts w:ascii="Courier New" w:hAnsi="Courier New" w:cs="Courier New" w:hint="default"/>
+      </w:rPr>
+    </w:lvl>
+    <w:lvl w:ilvl="5" w:tplc="04090005" w:tentative="1">
+      <w:start w:val="1"/>
+      <w:numFmt w:val="bullet"/>
+      <w:lvlText w:val=""/>
+      <w:lvlJc w:val="left"/>
+      <w:pPr>
+        <w:ind w:left="4320" w:hanging="360"/>
+      </w:pPr>
+      <w:rPr>
+        <w:rFonts w:ascii="Wingdings" w:hAnsi="Wingdings" w:hint="default"/>
+      </w:rPr>
+    </w:lvl>
+    <w:lvl w:ilvl="6" w:tplc="04090001" w:tentative="1">
+      <w:start w:val="1"/>
+      <w:numFmt w:val="bullet"/>
+      <w:lvlText w:val=""/>
+      <w:lvlJc w:val="left"/>
+      <w:pPr>
+        <w:ind w:left="5040" w:hanging="360"/>
+      </w:pPr>
+      <w:rPr>
+        <w:rFonts w:ascii="Symbol" w:hAnsi="Symbol" w:hint="default"/>
+      </w:rPr>
+    </w:lvl>
+    <w:lvl w:ilvl="7" w:tplc="04090003" w:tentative="1">
+      <w:start w:val="1"/>
+      <w:numFmt w:val="bullet"/>
+      <w:lvlText w:val="o"/>
+      <w:lvlJc w:val="left"/>
+      <w:pPr>
+        <w:ind w:left="5760" w:hanging="360"/>
+      </w:pPr>
+      <w:rPr>
+        <w:rFonts w:ascii="Courier New" w:hAnsi="Courier New" w:cs="Courier New" w:hint="default"/>
+      </w:rPr>
+    </w:lvl>
+    <w:lvl w:ilvl="8" w:tplc="04090005" w:tentative="1">
+      <w:start w:val="1"/>
+      <w:numFmt w:val="bullet"/>
+      <w:lvlText w:val=""/>
+      <w:lvlJc w:val="left"/>
+      <w:pPr>
+        <w:ind w:left="6480" w:hanging="360"/>
+      </w:pPr>
+      <w:rPr>
+        <w:rFonts w:ascii="Wingdings" w:hAnsi="Wingdings" w:hint="default"/>
+      </w:rPr>
+    </w:lvl>
+  </w:abstractNum>
+  <w:abstractNum w:abstractNumId="3" w15:restartNumberingAfterBreak="0">
     <w:nsid w:val="2A3D1249"/>
     <w:multiLevelType w:val="hybridMultilevel"/>
     <w:tmpl w:val="C92E6D52"/>
@@ -3801,7 +6331,7 @@
       </w:rPr>
     </w:lvl>
   </w:abstractNum>
-  <w:abstractNum w:abstractNumId="3" w15:restartNumberingAfterBreak="0">
+  <w:abstractNum w:abstractNumId="4" w15:restartNumberingAfterBreak="0">
     <w:nsid w:val="3C860F19"/>
     <w:multiLevelType w:val="hybridMultilevel"/>
     <w:tmpl w:val="9EACB55E"/>
@@ -3914,7 +6444,7 @@
       </w:rPr>
     </w:lvl>
   </w:abstractNum>
-  <w:abstractNum w:abstractNumId="4" w15:restartNumberingAfterBreak="0">
+  <w:abstractNum w:abstractNumId="5" w15:restartNumberingAfterBreak="0">
     <w:nsid w:val="42D81008"/>
     <w:multiLevelType w:val="hybridMultilevel"/>
     <w:tmpl w:val="539AB9C8"/>
@@ -4027,7 +6557,7 @@
       </w:rPr>
     </w:lvl>
   </w:abstractNum>
-  <w:abstractNum w:abstractNumId="5" w15:restartNumberingAfterBreak="0">
+  <w:abstractNum w:abstractNumId="6" w15:restartNumberingAfterBreak="0">
     <w:nsid w:val="49E77535"/>
     <w:multiLevelType w:val="hybridMultilevel"/>
     <w:tmpl w:val="A8B6F8E0"/>
@@ -4140,7 +6670,7 @@
       </w:rPr>
     </w:lvl>
   </w:abstractNum>
-  <w:abstractNum w:abstractNumId="6" w15:restartNumberingAfterBreak="0">
+  <w:abstractNum w:abstractNumId="7" w15:restartNumberingAfterBreak="0">
     <w:nsid w:val="4D9D464D"/>
     <w:multiLevelType w:val="hybridMultilevel"/>
     <w:tmpl w:val="5EE6354A"/>
@@ -4253,7 +6783,7 @@
       </w:rPr>
     </w:lvl>
   </w:abstractNum>
-  <w:abstractNum w:abstractNumId="7" w15:restartNumberingAfterBreak="0">
+  <w:abstractNum w:abstractNumId="8" w15:restartNumberingAfterBreak="0">
     <w:nsid w:val="4EB9680B"/>
     <w:multiLevelType w:val="hybridMultilevel"/>
     <w:tmpl w:val="9816092A"/>
@@ -4366,7 +6896,7 @@
       </w:rPr>
     </w:lvl>
   </w:abstractNum>
-  <w:abstractNum w:abstractNumId="8" w15:restartNumberingAfterBreak="0">
+  <w:abstractNum w:abstractNumId="9" w15:restartNumberingAfterBreak="0">
     <w:nsid w:val="541E4EF8"/>
     <w:multiLevelType w:val="hybridMultilevel"/>
     <w:tmpl w:val="9D8A1F18"/>
@@ -4479,7 +7009,7 @@
       </w:rPr>
     </w:lvl>
   </w:abstractNum>
-  <w:abstractNum w:abstractNumId="9" w15:restartNumberingAfterBreak="0">
+  <w:abstractNum w:abstractNumId="10" w15:restartNumberingAfterBreak="0">
     <w:nsid w:val="5B7564FC"/>
     <w:multiLevelType w:val="hybridMultilevel"/>
     <w:tmpl w:val="7F7C4584"/>
@@ -4592,7 +7122,7 @@
       </w:rPr>
     </w:lvl>
   </w:abstractNum>
-  <w:abstractNum w:abstractNumId="10" w15:restartNumberingAfterBreak="0">
+  <w:abstractNum w:abstractNumId="11" w15:restartNumberingAfterBreak="0">
     <w:nsid w:val="5C6F5838"/>
     <w:multiLevelType w:val="hybridMultilevel"/>
     <w:tmpl w:val="71BCA35E"/>
@@ -4705,7 +7235,7 @@
       </w:rPr>
     </w:lvl>
   </w:abstractNum>
-  <w:abstractNum w:abstractNumId="11" w15:restartNumberingAfterBreak="0">
+  <w:abstractNum w:abstractNumId="12" w15:restartNumberingAfterBreak="0">
     <w:nsid w:val="624718D8"/>
     <w:multiLevelType w:val="hybridMultilevel"/>
     <w:tmpl w:val="9E76C350"/>
@@ -4818,7 +7348,7 @@
       </w:rPr>
     </w:lvl>
   </w:abstractNum>
-  <w:abstractNum w:abstractNumId="12" w15:restartNumberingAfterBreak="0">
+  <w:abstractNum w:abstractNumId="13" w15:restartNumberingAfterBreak="0">
     <w:nsid w:val="6737702F"/>
     <w:multiLevelType w:val="hybridMultilevel"/>
     <w:tmpl w:val="0B82EBF6"/>
@@ -4931,7 +7461,7 @@
       </w:rPr>
     </w:lvl>
   </w:abstractNum>
-  <w:abstractNum w:abstractNumId="13" w15:restartNumberingAfterBreak="0">
+  <w:abstractNum w:abstractNumId="14" w15:restartNumberingAfterBreak="0">
     <w:nsid w:val="75D66E1C"/>
     <w:multiLevelType w:val="hybridMultilevel"/>
     <w:tmpl w:val="FAAC2D60"/>
@@ -5044,7 +7574,7 @@
       </w:rPr>
     </w:lvl>
   </w:abstractNum>
-  <w:abstractNum w:abstractNumId="14" w15:restartNumberingAfterBreak="0">
+  <w:abstractNum w:abstractNumId="15" w15:restartNumberingAfterBreak="0">
     <w:nsid w:val="77850651"/>
     <w:multiLevelType w:val="hybridMultilevel"/>
     <w:tmpl w:val="0354F17E"/>
@@ -5158,49 +7688,52 @@
     </w:lvl>
   </w:abstractNum>
   <w:num w:numId="1">
-    <w:abstractNumId w:val="7"/>
+    <w:abstractNumId w:val="8"/>
   </w:num>
   <w:num w:numId="2">
-    <w:abstractNumId w:val="8"/>
+    <w:abstractNumId w:val="9"/>
   </w:num>
   <w:num w:numId="3">
     <w:abstractNumId w:val="1"/>
   </w:num>
   <w:num w:numId="4">
-    <w:abstractNumId w:val="3"/>
+    <w:abstractNumId w:val="4"/>
   </w:num>
   <w:num w:numId="5">
-    <w:abstractNumId w:val="5"/>
+    <w:abstractNumId w:val="6"/>
   </w:num>
   <w:num w:numId="6">
-    <w:abstractNumId w:val="9"/>
+    <w:abstractNumId w:val="10"/>
   </w:num>
   <w:num w:numId="7">
-    <w:abstractNumId w:val="13"/>
+    <w:abstractNumId w:val="14"/>
   </w:num>
   <w:num w:numId="8">
-    <w:abstractNumId w:val="10"/>
+    <w:abstractNumId w:val="11"/>
   </w:num>
   <w:num w:numId="9">
-    <w:abstractNumId w:val="6"/>
+    <w:abstractNumId w:val="7"/>
   </w:num>
   <w:num w:numId="10">
-    <w:abstractNumId w:val="2"/>
+    <w:abstractNumId w:val="3"/>
   </w:num>
   <w:num w:numId="11">
     <w:abstractNumId w:val="0"/>
   </w:num>
   <w:num w:numId="12">
-    <w:abstractNumId w:val="14"/>
+    <w:abstractNumId w:val="15"/>
   </w:num>
   <w:num w:numId="13">
-    <w:abstractNumId w:val="4"/>
+    <w:abstractNumId w:val="5"/>
   </w:num>
   <w:num w:numId="14">
+    <w:abstractNumId w:val="13"/>
+  </w:num>
+  <w:num w:numId="15">
     <w:abstractNumId w:val="12"/>
   </w:num>
-  <w:num w:numId="15">
-    <w:abstractNumId w:val="11"/>
+  <w:num w:numId="16">
+    <w:abstractNumId w:val="2"/>
   </w:num>
 </w:numbering>
 </file>
@@ -5769,6 +8302,59 @@
       <w:szCs w:val="20"/>
     </w:rPr>
   </w:style>
+  <w:style w:type="paragraph" w:styleId="TOCHeading">
+    <w:name w:val="TOC Heading"/>
+    <w:basedOn w:val="Heading1"/>
+    <w:next w:val="Normal"/>
+    <w:uiPriority w:val="39"/>
+    <w:unhideWhenUsed/>
+    <w:qFormat/>
+    <w:rsid w:val="00B73548"/>
+    <w:pPr>
+      <w:bidi w:val="0"/>
+      <w:outlineLvl w:val="9"/>
+    </w:pPr>
+    <w:rPr>
+      <w:lang w:bidi="ar-SA"/>
+    </w:rPr>
+  </w:style>
+  <w:style w:type="paragraph" w:styleId="TOC1">
+    <w:name w:val="toc 1"/>
+    <w:basedOn w:val="Normal"/>
+    <w:next w:val="Normal"/>
+    <w:autoRedefine/>
+    <w:uiPriority w:val="39"/>
+    <w:unhideWhenUsed/>
+    <w:rsid w:val="00B73548"/>
+    <w:pPr>
+      <w:spacing w:after="100"/>
+    </w:pPr>
+  </w:style>
+  <w:style w:type="paragraph" w:styleId="TOC2">
+    <w:name w:val="toc 2"/>
+    <w:basedOn w:val="Normal"/>
+    <w:next w:val="Normal"/>
+    <w:autoRedefine/>
+    <w:uiPriority w:val="39"/>
+    <w:unhideWhenUsed/>
+    <w:rsid w:val="00B73548"/>
+    <w:pPr>
+      <w:spacing w:after="100"/>
+      <w:ind w:left="220"/>
+    </w:pPr>
+  </w:style>
+  <w:style w:type="character" w:styleId="FollowedHyperlink">
+    <w:name w:val="FollowedHyperlink"/>
+    <w:basedOn w:val="DefaultParagraphFont"/>
+    <w:uiPriority w:val="99"/>
+    <w:semiHidden/>
+    <w:unhideWhenUsed/>
+    <w:rsid w:val="00B73548"/>
+    <w:rPr>
+      <w:color w:val="954F72" w:themeColor="followedHyperlink"/>
+      <w:u w:val="single"/>
+    </w:rPr>
+  </w:style>
 </w:styles>
 </file>
 
@@ -6031,4 +8617,16 @@
     </a:ext>
   </a:extLst>
 </a:theme>
+</file>
+
+<file path=customXml/item1.xml><?xml version="1.0" encoding="utf-8"?>
+<b:Sources xmlns:b="http://schemas.openxmlformats.org/officeDocument/2006/bibliography" xmlns="http://schemas.openxmlformats.org/officeDocument/2006/bibliography" SelectedStyle="\APASixthEditionOfficeOnline.xsl" StyleName="APA" Version="6"/>
+</file>
+
+<file path=customXml/itemProps1.xml><?xml version="1.0" encoding="utf-8"?>
+<ds:datastoreItem xmlns:ds="http://schemas.openxmlformats.org/officeDocument/2006/customXml" ds:itemID="{3F5777C1-7029-456A-98FD-6B3599E1BDA5}">
+  <ds:schemaRefs>
+    <ds:schemaRef ds:uri="http://schemas.openxmlformats.org/officeDocument/2006/bibliography"/>
+  </ds:schemaRefs>
+</ds:datastoreItem>
 </file>
</xml_diff>

<commit_message>
Changed Heroku email and owner
</commit_message>
<xml_diff>
--- a/docs/tech_notes.docx
+++ b/docs/tech_notes.docx
@@ -7,7 +7,7 @@
         <w:pStyle w:val="Heading1"/>
         <w:bidi w:val="0"/>
       </w:pPr>
-      <w:bookmarkStart w:id="0" w:name="_Toc524803826"/>
+      <w:bookmarkStart w:id="0" w:name="_Toc525286678"/>
       <w:r>
         <w:t>Developer Tech Notes</w:t>
       </w:r>
@@ -37,7 +37,6 @@
           <w:color w:val="auto"/>
           <w:sz w:val="22"/>
           <w:szCs w:val="22"/>
-          <w:rtl/>
           <w:lang w:bidi="he-IL"/>
         </w:rPr>
       </w:sdtEndPr>
@@ -56,7 +55,7 @@
             <w:tabs>
               <w:tab w:val="right" w:leader="dot" w:pos="8296"/>
             </w:tabs>
-            <w:jc w:val="right"/>
+            <w:bidi w:val="0"/>
             <w:rPr>
               <w:rFonts w:eastAsiaTheme="minorEastAsia"/>
               <w:noProof/>
@@ -72,7 +71,7 @@
           <w:r>
             <w:fldChar w:fldCharType="separate"/>
           </w:r>
-          <w:hyperlink w:anchor="_Toc524803826" w:history="1">
+          <w:hyperlink w:anchor="_Toc525286678" w:history="1">
             <w:r>
               <w:rPr>
                 <w:rStyle w:val="Hyperlink"/>
@@ -90,8 +89,8 @@
             </w:r>
             <w:r>
               <w:rPr>
-                <w:rStyle w:val="Hyperlink"/>
-                <w:noProof/>
+                <w:noProof/>
+                <w:webHidden/>
                 <w:rtl/>
               </w:rPr>
               <w:fldChar w:fldCharType="begin"/>
@@ -124,7 +123,7 @@
                 <w:noProof/>
                 <w:webHidden/>
               </w:rPr>
-              <w:instrText>Toc524803826 \h</w:instrText>
+              <w:instrText>Toc525286678 \h</w:instrText>
             </w:r>
             <w:r>
               <w:rPr>
@@ -136,15 +135,15 @@
             </w:r>
             <w:r>
               <w:rPr>
-                <w:rStyle w:val="Hyperlink"/>
-                <w:noProof/>
-                <w:rtl/>
-              </w:rPr>
-            </w:r>
-            <w:r>
-              <w:rPr>
-                <w:rStyle w:val="Hyperlink"/>
-                <w:noProof/>
+                <w:noProof/>
+                <w:webHidden/>
+                <w:rtl/>
+              </w:rPr>
+            </w:r>
+            <w:r>
+              <w:rPr>
+                <w:noProof/>
+                <w:webHidden/>
                 <w:rtl/>
               </w:rPr>
               <w:fldChar w:fldCharType="separate"/>
@@ -159,8 +158,8 @@
             </w:r>
             <w:r>
               <w:rPr>
-                <w:rStyle w:val="Hyperlink"/>
-                <w:noProof/>
+                <w:noProof/>
+                <w:webHidden/>
                 <w:rtl/>
               </w:rPr>
               <w:fldChar w:fldCharType="end"/>
@@ -173,20 +172,20 @@
             <w:tabs>
               <w:tab w:val="right" w:leader="dot" w:pos="8296"/>
             </w:tabs>
-            <w:jc w:val="right"/>
+            <w:bidi w:val="0"/>
             <w:rPr>
               <w:rFonts w:eastAsiaTheme="minorEastAsia"/>
               <w:noProof/>
               <w:rtl/>
             </w:rPr>
           </w:pPr>
-          <w:hyperlink w:anchor="_Toc524803827" w:history="1">
+          <w:hyperlink w:anchor="_Toc525286679" w:history="1">
             <w:r>
               <w:rPr>
                 <w:rStyle w:val="Hyperlink"/>
                 <w:noProof/>
               </w:rPr>
-              <w:t>AWS Account</w:t>
+              <w:t>Technical Gmail Account</w:t>
             </w:r>
             <w:r>
               <w:rPr>
@@ -198,8 +197,116 @@
             </w:r>
             <w:r>
               <w:rPr>
+                <w:noProof/>
+                <w:webHidden/>
+                <w:rtl/>
+              </w:rPr>
+              <w:fldChar w:fldCharType="begin"/>
+            </w:r>
+            <w:r>
+              <w:rPr>
+                <w:noProof/>
+                <w:webHidden/>
+                <w:rtl/>
+              </w:rPr>
+              <w:instrText xml:space="preserve"> </w:instrText>
+            </w:r>
+            <w:r>
+              <w:rPr>
+                <w:noProof/>
+                <w:webHidden/>
+              </w:rPr>
+              <w:instrText>PAGEREF</w:instrText>
+            </w:r>
+            <w:r>
+              <w:rPr>
+                <w:noProof/>
+                <w:webHidden/>
+                <w:rtl/>
+              </w:rPr>
+              <w:instrText xml:space="preserve"> _</w:instrText>
+            </w:r>
+            <w:r>
+              <w:rPr>
+                <w:noProof/>
+                <w:webHidden/>
+              </w:rPr>
+              <w:instrText>Toc525286679 \h</w:instrText>
+            </w:r>
+            <w:r>
+              <w:rPr>
+                <w:noProof/>
+                <w:webHidden/>
+                <w:rtl/>
+              </w:rPr>
+              <w:instrText xml:space="preserve"> </w:instrText>
+            </w:r>
+            <w:r>
+              <w:rPr>
+                <w:noProof/>
+                <w:webHidden/>
+                <w:rtl/>
+              </w:rPr>
+            </w:r>
+            <w:r>
+              <w:rPr>
+                <w:noProof/>
+                <w:webHidden/>
+                <w:rtl/>
+              </w:rPr>
+              <w:fldChar w:fldCharType="separate"/>
+            </w:r>
+            <w:r>
+              <w:rPr>
+                <w:noProof/>
+                <w:webHidden/>
+                <w:rtl/>
+              </w:rPr>
+              <w:t>1</w:t>
+            </w:r>
+            <w:r>
+              <w:rPr>
+                <w:noProof/>
+                <w:webHidden/>
+                <w:rtl/>
+              </w:rPr>
+              <w:fldChar w:fldCharType="end"/>
+            </w:r>
+          </w:hyperlink>
+        </w:p>
+        <w:p>
+          <w:pPr>
+            <w:pStyle w:val="TOC1"/>
+            <w:tabs>
+              <w:tab w:val="right" w:leader="dot" w:pos="8296"/>
+            </w:tabs>
+            <w:bidi w:val="0"/>
+            <w:rPr>
+              <w:rFonts w:eastAsiaTheme="minorEastAsia"/>
+              <w:noProof/>
+              <w:rtl/>
+            </w:rPr>
+          </w:pPr>
+          <w:hyperlink w:anchor="_Toc525286680" w:history="1">
+            <w:r>
+              <w:rPr>
                 <w:rStyle w:val="Hyperlink"/>
                 <w:noProof/>
+              </w:rPr>
+              <w:t>AWS Account (obsolete)</w:t>
+            </w:r>
+            <w:r>
+              <w:rPr>
+                <w:noProof/>
+                <w:webHidden/>
+                <w:rtl/>
+              </w:rPr>
+              <w:tab/>
+            </w:r>
+            <w:r>
+              <w:rPr>
+                <w:noProof/>
+                <w:webHidden/>
                 <w:rtl/>
               </w:rPr>
               <w:fldChar w:fldCharType="begin"/>
@@ -232,7 +339,7 @@
                 <w:noProof/>
                 <w:webHidden/>
               </w:rPr>
-              <w:instrText>Toc524803827 \h</w:instrText>
+              <w:instrText>Toc525286680 \h</w:instrText>
             </w:r>
             <w:r>
               <w:rPr>
@@ -244,15 +351,15 @@
             </w:r>
             <w:r>
               <w:rPr>
-                <w:rStyle w:val="Hyperlink"/>
-                <w:noProof/>
-                <w:rtl/>
-              </w:rPr>
-            </w:r>
-            <w:r>
-              <w:rPr>
-                <w:rStyle w:val="Hyperlink"/>
-                <w:noProof/>
+                <w:noProof/>
+                <w:webHidden/>
+                <w:rtl/>
+              </w:rPr>
+            </w:r>
+            <w:r>
+              <w:rPr>
+                <w:noProof/>
+                <w:webHidden/>
                 <w:rtl/>
               </w:rPr>
               <w:fldChar w:fldCharType="separate"/>
@@ -267,8 +374,8 @@
             </w:r>
             <w:r>
               <w:rPr>
-                <w:rStyle w:val="Hyperlink"/>
-                <w:noProof/>
+                <w:noProof/>
+                <w:webHidden/>
                 <w:rtl/>
               </w:rPr>
               <w:fldChar w:fldCharType="end"/>
@@ -281,14 +388,14 @@
             <w:tabs>
               <w:tab w:val="right" w:leader="dot" w:pos="8296"/>
             </w:tabs>
-            <w:jc w:val="right"/>
+            <w:bidi w:val="0"/>
             <w:rPr>
               <w:rFonts w:eastAsiaTheme="minorEastAsia"/>
               <w:noProof/>
               <w:rtl/>
             </w:rPr>
           </w:pPr>
-          <w:hyperlink w:anchor="_Toc524803828" w:history="1">
+          <w:hyperlink w:anchor="_Toc525286681" w:history="1">
             <w:r>
               <w:rPr>
                 <w:rStyle w:val="Hyperlink"/>
@@ -306,8 +413,8 @@
             </w:r>
             <w:r>
               <w:rPr>
-                <w:rStyle w:val="Hyperlink"/>
-                <w:noProof/>
+                <w:noProof/>
+                <w:webHidden/>
                 <w:rtl/>
               </w:rPr>
               <w:fldChar w:fldCharType="begin"/>
@@ -340,7 +447,7 @@
                 <w:noProof/>
                 <w:webHidden/>
               </w:rPr>
-              <w:instrText>Toc524803828 \h</w:instrText>
+              <w:instrText>Toc525286681 \h</w:instrText>
             </w:r>
             <w:r>
               <w:rPr>
@@ -352,15 +459,15 @@
             </w:r>
             <w:r>
               <w:rPr>
-                <w:rStyle w:val="Hyperlink"/>
-                <w:noProof/>
-                <w:rtl/>
-              </w:rPr>
-            </w:r>
-            <w:r>
-              <w:rPr>
-                <w:rStyle w:val="Hyperlink"/>
-                <w:noProof/>
+                <w:noProof/>
+                <w:webHidden/>
+                <w:rtl/>
+              </w:rPr>
+            </w:r>
+            <w:r>
+              <w:rPr>
+                <w:noProof/>
+                <w:webHidden/>
                 <w:rtl/>
               </w:rPr>
               <w:fldChar w:fldCharType="separate"/>
@@ -375,8 +482,8 @@
             </w:r>
             <w:r>
               <w:rPr>
-                <w:rStyle w:val="Hyperlink"/>
-                <w:noProof/>
+                <w:noProof/>
+                <w:webHidden/>
                 <w:rtl/>
               </w:rPr>
               <w:fldChar w:fldCharType="end"/>
@@ -389,14 +496,14 @@
             <w:tabs>
               <w:tab w:val="right" w:leader="dot" w:pos="8296"/>
             </w:tabs>
-            <w:jc w:val="right"/>
+            <w:bidi w:val="0"/>
             <w:rPr>
               <w:rFonts w:eastAsiaTheme="minorEastAsia"/>
               <w:noProof/>
               <w:rtl/>
             </w:rPr>
           </w:pPr>
-          <w:hyperlink w:anchor="_Toc524803829" w:history="1">
+          <w:hyperlink w:anchor="_Toc525286682" w:history="1">
             <w:r>
               <w:rPr>
                 <w:rStyle w:val="Hyperlink"/>
@@ -414,8 +521,8 @@
             </w:r>
             <w:r>
               <w:rPr>
-                <w:rStyle w:val="Hyperlink"/>
-                <w:noProof/>
+                <w:noProof/>
+                <w:webHidden/>
                 <w:rtl/>
               </w:rPr>
               <w:fldChar w:fldCharType="begin"/>
@@ -448,7 +555,7 @@
                 <w:noProof/>
                 <w:webHidden/>
               </w:rPr>
-              <w:instrText>Toc524803829 \h</w:instrText>
+              <w:instrText>Toc525286682 \h</w:instrText>
             </w:r>
             <w:r>
               <w:rPr>
@@ -460,15 +567,15 @@
             </w:r>
             <w:r>
               <w:rPr>
-                <w:rStyle w:val="Hyperlink"/>
-                <w:noProof/>
-                <w:rtl/>
-              </w:rPr>
-            </w:r>
-            <w:r>
-              <w:rPr>
-                <w:rStyle w:val="Hyperlink"/>
-                <w:noProof/>
+                <w:noProof/>
+                <w:webHidden/>
+                <w:rtl/>
+              </w:rPr>
+            </w:r>
+            <w:r>
+              <w:rPr>
+                <w:noProof/>
+                <w:webHidden/>
                 <w:rtl/>
               </w:rPr>
               <w:fldChar w:fldCharType="separate"/>
@@ -483,8 +590,8 @@
             </w:r>
             <w:r>
               <w:rPr>
-                <w:rStyle w:val="Hyperlink"/>
-                <w:noProof/>
+                <w:noProof/>
+                <w:webHidden/>
                 <w:rtl/>
               </w:rPr>
               <w:fldChar w:fldCharType="end"/>
@@ -497,14 +604,14 @@
             <w:tabs>
               <w:tab w:val="right" w:leader="dot" w:pos="8296"/>
             </w:tabs>
-            <w:jc w:val="right"/>
+            <w:bidi w:val="0"/>
             <w:rPr>
               <w:rFonts w:eastAsiaTheme="minorEastAsia"/>
               <w:noProof/>
               <w:rtl/>
             </w:rPr>
           </w:pPr>
-          <w:hyperlink w:anchor="_Toc524803830" w:history="1">
+          <w:hyperlink w:anchor="_Toc525286683" w:history="1">
             <w:r>
               <w:rPr>
                 <w:rStyle w:val="Hyperlink"/>
@@ -523,8 +630,8 @@
             </w:r>
             <w:r>
               <w:rPr>
-                <w:rStyle w:val="Hyperlink"/>
-                <w:noProof/>
+                <w:noProof/>
+                <w:webHidden/>
                 <w:rtl/>
               </w:rPr>
               <w:fldChar w:fldCharType="begin"/>
@@ -557,7 +664,7 @@
                 <w:noProof/>
                 <w:webHidden/>
               </w:rPr>
-              <w:instrText>Toc524803830 \h</w:instrText>
+              <w:instrText>Toc525286683 \h</w:instrText>
             </w:r>
             <w:r>
               <w:rPr>
@@ -569,15 +676,15 @@
             </w:r>
             <w:r>
               <w:rPr>
-                <w:rStyle w:val="Hyperlink"/>
-                <w:noProof/>
-                <w:rtl/>
-              </w:rPr>
-            </w:r>
-            <w:r>
-              <w:rPr>
-                <w:rStyle w:val="Hyperlink"/>
-                <w:noProof/>
+                <w:noProof/>
+                <w:webHidden/>
+                <w:rtl/>
+              </w:rPr>
+            </w:r>
+            <w:r>
+              <w:rPr>
+                <w:noProof/>
+                <w:webHidden/>
                 <w:rtl/>
               </w:rPr>
               <w:fldChar w:fldCharType="separate"/>
@@ -592,8 +699,8 @@
             </w:r>
             <w:r>
               <w:rPr>
-                <w:rStyle w:val="Hyperlink"/>
-                <w:noProof/>
+                <w:noProof/>
+                <w:webHidden/>
                 <w:rtl/>
               </w:rPr>
               <w:fldChar w:fldCharType="end"/>
@@ -606,34 +713,128 @@
             <w:tabs>
               <w:tab w:val="right" w:leader="dot" w:pos="8296"/>
             </w:tabs>
-            <w:jc w:val="right"/>
+            <w:bidi w:val="0"/>
             <w:rPr>
               <w:rFonts w:eastAsiaTheme="minorEastAsia"/>
               <w:noProof/>
               <w:rtl/>
             </w:rPr>
           </w:pPr>
-          <w:hyperlink w:anchor="_Toc524803831" w:history="1">
+          <w:hyperlink w:anchor="_Toc525286684" w:history="1">
             <w:r>
               <w:rPr>
                 <w:rStyle w:val="Hyperlink"/>
                 <w:noProof/>
               </w:rPr>
-              <w:t>Maintena</w:t>
-            </w:r>
+              <w:t>Maintenance Mode</w:t>
+            </w:r>
+            <w:r>
+              <w:rPr>
+                <w:noProof/>
+                <w:webHidden/>
+                <w:rtl/>
+              </w:rPr>
+              <w:tab/>
+            </w:r>
+            <w:r>
+              <w:rPr>
+                <w:noProof/>
+                <w:webHidden/>
+                <w:rtl/>
+              </w:rPr>
+              <w:fldChar w:fldCharType="begin"/>
+            </w:r>
+            <w:r>
+              <w:rPr>
+                <w:noProof/>
+                <w:webHidden/>
+                <w:rtl/>
+              </w:rPr>
+              <w:instrText xml:space="preserve"> </w:instrText>
+            </w:r>
+            <w:r>
+              <w:rPr>
+                <w:noProof/>
+                <w:webHidden/>
+              </w:rPr>
+              <w:instrText>PAGEREF</w:instrText>
+            </w:r>
+            <w:r>
+              <w:rPr>
+                <w:noProof/>
+                <w:webHidden/>
+                <w:rtl/>
+              </w:rPr>
+              <w:instrText xml:space="preserve"> _</w:instrText>
+            </w:r>
+            <w:r>
+              <w:rPr>
+                <w:noProof/>
+                <w:webHidden/>
+              </w:rPr>
+              <w:instrText>Toc525286684 \h</w:instrText>
+            </w:r>
+            <w:r>
+              <w:rPr>
+                <w:noProof/>
+                <w:webHidden/>
+                <w:rtl/>
+              </w:rPr>
+              <w:instrText xml:space="preserve"> </w:instrText>
+            </w:r>
+            <w:r>
+              <w:rPr>
+                <w:noProof/>
+                <w:webHidden/>
+                <w:rtl/>
+              </w:rPr>
+            </w:r>
+            <w:r>
+              <w:rPr>
+                <w:noProof/>
+                <w:webHidden/>
+                <w:rtl/>
+              </w:rPr>
+              <w:fldChar w:fldCharType="separate"/>
+            </w:r>
+            <w:r>
+              <w:rPr>
+                <w:noProof/>
+                <w:webHidden/>
+                <w:rtl/>
+              </w:rPr>
+              <w:t>1</w:t>
+            </w:r>
+            <w:r>
+              <w:rPr>
+                <w:noProof/>
+                <w:webHidden/>
+                <w:rtl/>
+              </w:rPr>
+              <w:fldChar w:fldCharType="end"/>
+            </w:r>
+          </w:hyperlink>
+        </w:p>
+        <w:p>
+          <w:pPr>
+            <w:pStyle w:val="TOC1"/>
+            <w:tabs>
+              <w:tab w:val="right" w:leader="dot" w:pos="8296"/>
+            </w:tabs>
+            <w:bidi w:val="0"/>
+            <w:rPr>
+              <w:rFonts w:eastAsiaTheme="minorEastAsia"/>
+              <w:noProof/>
+              <w:rtl/>
+            </w:rPr>
+          </w:pPr>
+          <w:hyperlink w:anchor="_Toc525286685" w:history="1">
             <w:r>
               <w:rPr>
                 <w:rStyle w:val="Hyperlink"/>
                 <w:noProof/>
               </w:rPr>
-              <w:t>n</w:t>
-            </w:r>
-            <w:r>
-              <w:rPr>
-                <w:rStyle w:val="Hyperlink"/>
-                <w:noProof/>
-              </w:rPr>
-              <w:t>ce Mode</w:t>
+              <w:t>Google Docs</w:t>
             </w:r>
             <w:r>
               <w:rPr>
@@ -645,8 +846,8 @@
             </w:r>
             <w:r>
               <w:rPr>
-                <w:rStyle w:val="Hyperlink"/>
-                <w:noProof/>
+                <w:noProof/>
+                <w:webHidden/>
                 <w:rtl/>
               </w:rPr>
               <w:fldChar w:fldCharType="begin"/>
@@ -679,7 +880,7 @@
                 <w:noProof/>
                 <w:webHidden/>
               </w:rPr>
-              <w:instrText>Toc524803831 \h</w:instrText>
+              <w:instrText>Toc525286685 \h</w:instrText>
             </w:r>
             <w:r>
               <w:rPr>
@@ -691,15 +892,15 @@
             </w:r>
             <w:r>
               <w:rPr>
-                <w:rStyle w:val="Hyperlink"/>
-                <w:noProof/>
-                <w:rtl/>
-              </w:rPr>
-            </w:r>
-            <w:r>
-              <w:rPr>
-                <w:rStyle w:val="Hyperlink"/>
-                <w:noProof/>
+                <w:noProof/>
+                <w:webHidden/>
+                <w:rtl/>
+              </w:rPr>
+            </w:r>
+            <w:r>
+              <w:rPr>
+                <w:noProof/>
+                <w:webHidden/>
                 <w:rtl/>
               </w:rPr>
               <w:fldChar w:fldCharType="separate"/>
@@ -714,8 +915,8 @@
             </w:r>
             <w:r>
               <w:rPr>
-                <w:rStyle w:val="Hyperlink"/>
-                <w:noProof/>
+                <w:noProof/>
+                <w:webHidden/>
                 <w:rtl/>
               </w:rPr>
               <w:fldChar w:fldCharType="end"/>
@@ -728,20 +929,20 @@
             <w:tabs>
               <w:tab w:val="right" w:leader="dot" w:pos="8296"/>
             </w:tabs>
-            <w:jc w:val="right"/>
+            <w:bidi w:val="0"/>
             <w:rPr>
               <w:rFonts w:eastAsiaTheme="minorEastAsia"/>
               <w:noProof/>
               <w:rtl/>
             </w:rPr>
           </w:pPr>
-          <w:hyperlink w:anchor="_Toc524803832" w:history="1">
+          <w:hyperlink w:anchor="_Toc525286686" w:history="1">
             <w:r>
               <w:rPr>
                 <w:rStyle w:val="Hyperlink"/>
                 <w:noProof/>
               </w:rPr>
-              <w:t>Heroku Git url</w:t>
+              <w:t>Account</w:t>
             </w:r>
             <w:r>
               <w:rPr>
@@ -753,8 +954,8 @@
             </w:r>
             <w:r>
               <w:rPr>
-                <w:rStyle w:val="Hyperlink"/>
-                <w:noProof/>
+                <w:noProof/>
+                <w:webHidden/>
                 <w:rtl/>
               </w:rPr>
               <w:fldChar w:fldCharType="begin"/>
@@ -787,7 +988,7 @@
                 <w:noProof/>
                 <w:webHidden/>
               </w:rPr>
-              <w:instrText>Toc524803832 \h</w:instrText>
+              <w:instrText>Toc525286686 \h</w:instrText>
             </w:r>
             <w:r>
               <w:rPr>
@@ -799,15 +1000,15 @@
             </w:r>
             <w:r>
               <w:rPr>
-                <w:rStyle w:val="Hyperlink"/>
-                <w:noProof/>
-                <w:rtl/>
-              </w:rPr>
-            </w:r>
-            <w:r>
-              <w:rPr>
-                <w:rStyle w:val="Hyperlink"/>
-                <w:noProof/>
+                <w:noProof/>
+                <w:webHidden/>
+                <w:rtl/>
+              </w:rPr>
+            </w:r>
+            <w:r>
+              <w:rPr>
+                <w:noProof/>
+                <w:webHidden/>
                 <w:rtl/>
               </w:rPr>
               <w:fldChar w:fldCharType="separate"/>
@@ -822,8 +1023,8 @@
             </w:r>
             <w:r>
               <w:rPr>
-                <w:rStyle w:val="Hyperlink"/>
-                <w:noProof/>
+                <w:noProof/>
+                <w:webHidden/>
                 <w:rtl/>
               </w:rPr>
               <w:fldChar w:fldCharType="end"/>
@@ -836,20 +1037,20 @@
             <w:tabs>
               <w:tab w:val="right" w:leader="dot" w:pos="8296"/>
             </w:tabs>
-            <w:jc w:val="right"/>
+            <w:bidi w:val="0"/>
             <w:rPr>
               <w:rFonts w:eastAsiaTheme="minorEastAsia"/>
               <w:noProof/>
               <w:rtl/>
             </w:rPr>
           </w:pPr>
-          <w:hyperlink w:anchor="_Toc524803833" w:history="1">
+          <w:hyperlink w:anchor="_Toc525286687" w:history="1">
             <w:r>
               <w:rPr>
                 <w:rStyle w:val="Hyperlink"/>
                 <w:noProof/>
               </w:rPr>
-              <w:t>Committing and Push Changes</w:t>
+              <w:t>Maintenance Mode Link</w:t>
             </w:r>
             <w:r>
               <w:rPr>
@@ -861,8 +1062,8 @@
             </w:r>
             <w:r>
               <w:rPr>
-                <w:rStyle w:val="Hyperlink"/>
-                <w:noProof/>
+                <w:noProof/>
+                <w:webHidden/>
                 <w:rtl/>
               </w:rPr>
               <w:fldChar w:fldCharType="begin"/>
@@ -895,7 +1096,7 @@
                 <w:noProof/>
                 <w:webHidden/>
               </w:rPr>
-              <w:instrText>Toc524803833 \h</w:instrText>
+              <w:instrText>Toc525286687 \h</w:instrText>
             </w:r>
             <w:r>
               <w:rPr>
@@ -907,15 +1108,15 @@
             </w:r>
             <w:r>
               <w:rPr>
-                <w:rStyle w:val="Hyperlink"/>
-                <w:noProof/>
-                <w:rtl/>
-              </w:rPr>
-            </w:r>
-            <w:r>
-              <w:rPr>
-                <w:rStyle w:val="Hyperlink"/>
-                <w:noProof/>
+                <w:noProof/>
+                <w:webHidden/>
+                <w:rtl/>
+              </w:rPr>
+            </w:r>
+            <w:r>
+              <w:rPr>
+                <w:noProof/>
+                <w:webHidden/>
                 <w:rtl/>
               </w:rPr>
               <w:fldChar w:fldCharType="separate"/>
@@ -930,8 +1131,8 @@
             </w:r>
             <w:r>
               <w:rPr>
-                <w:rStyle w:val="Hyperlink"/>
-                <w:noProof/>
+                <w:noProof/>
+                <w:webHidden/>
                 <w:rtl/>
               </w:rPr>
               <w:fldChar w:fldCharType="end"/>
@@ -944,20 +1145,20 @@
             <w:tabs>
               <w:tab w:val="right" w:leader="dot" w:pos="8296"/>
             </w:tabs>
-            <w:jc w:val="right"/>
+            <w:bidi w:val="0"/>
             <w:rPr>
               <w:rFonts w:eastAsiaTheme="minorEastAsia"/>
               <w:noProof/>
               <w:rtl/>
             </w:rPr>
           </w:pPr>
-          <w:hyperlink w:anchor="_Toc524803834" w:history="1">
+          <w:hyperlink w:anchor="_Toc525286688" w:history="1">
             <w:r>
               <w:rPr>
                 <w:rStyle w:val="Hyperlink"/>
                 <w:noProof/>
               </w:rPr>
-              <w:t>Heroku Caching and Down Time</w:t>
+              <w:t>Shabbat Link</w:t>
             </w:r>
             <w:r>
               <w:rPr>
@@ -969,8 +1170,8 @@
             </w:r>
             <w:r>
               <w:rPr>
-                <w:rStyle w:val="Hyperlink"/>
-                <w:noProof/>
+                <w:noProof/>
+                <w:webHidden/>
                 <w:rtl/>
               </w:rPr>
               <w:fldChar w:fldCharType="begin"/>
@@ -1003,7 +1204,7 @@
                 <w:noProof/>
                 <w:webHidden/>
               </w:rPr>
-              <w:instrText>Toc524803834 \h</w:instrText>
+              <w:instrText>Toc525286688 \h</w:instrText>
             </w:r>
             <w:r>
               <w:rPr>
@@ -1015,15 +1216,15 @@
             </w:r>
             <w:r>
               <w:rPr>
-                <w:rStyle w:val="Hyperlink"/>
-                <w:noProof/>
-                <w:rtl/>
-              </w:rPr>
-            </w:r>
-            <w:r>
-              <w:rPr>
-                <w:rStyle w:val="Hyperlink"/>
-                <w:noProof/>
+                <w:noProof/>
+                <w:webHidden/>
+                <w:rtl/>
+              </w:rPr>
+            </w:r>
+            <w:r>
+              <w:rPr>
+                <w:noProof/>
+                <w:webHidden/>
                 <w:rtl/>
               </w:rPr>
               <w:fldChar w:fldCharType="separate"/>
@@ -1038,8 +1239,8 @@
             </w:r>
             <w:r>
               <w:rPr>
-                <w:rStyle w:val="Hyperlink"/>
-                <w:noProof/>
+                <w:noProof/>
+                <w:webHidden/>
                 <w:rtl/>
               </w:rPr>
               <w:fldChar w:fldCharType="end"/>
@@ -1052,20 +1253,20 @@
             <w:tabs>
               <w:tab w:val="right" w:leader="dot" w:pos="8296"/>
             </w:tabs>
-            <w:jc w:val="right"/>
+            <w:bidi w:val="0"/>
             <w:rPr>
               <w:rFonts w:eastAsiaTheme="minorEastAsia"/>
               <w:noProof/>
               <w:rtl/>
             </w:rPr>
           </w:pPr>
-          <w:hyperlink w:anchor="_Toc524803835" w:history="1">
+          <w:hyperlink w:anchor="_Toc525286689" w:history="1">
             <w:r>
               <w:rPr>
                 <w:rStyle w:val="Hyperlink"/>
                 <w:noProof/>
               </w:rPr>
-              <w:t>Logs</w:t>
+              <w:t>English Help Link</w:t>
             </w:r>
             <w:r>
               <w:rPr>
@@ -1077,8 +1278,8 @@
             </w:r>
             <w:r>
               <w:rPr>
-                <w:rStyle w:val="Hyperlink"/>
-                <w:noProof/>
+                <w:noProof/>
+                <w:webHidden/>
                 <w:rtl/>
               </w:rPr>
               <w:fldChar w:fldCharType="begin"/>
@@ -1111,7 +1312,7 @@
                 <w:noProof/>
                 <w:webHidden/>
               </w:rPr>
-              <w:instrText>Toc524803835 \h</w:instrText>
+              <w:instrText>Toc525286689 \h</w:instrText>
             </w:r>
             <w:r>
               <w:rPr>
@@ -1123,15 +1324,15 @@
             </w:r>
             <w:r>
               <w:rPr>
-                <w:rStyle w:val="Hyperlink"/>
-                <w:noProof/>
-                <w:rtl/>
-              </w:rPr>
-            </w:r>
-            <w:r>
-              <w:rPr>
-                <w:rStyle w:val="Hyperlink"/>
-                <w:noProof/>
+                <w:noProof/>
+                <w:webHidden/>
+                <w:rtl/>
+              </w:rPr>
+            </w:r>
+            <w:r>
+              <w:rPr>
+                <w:noProof/>
+                <w:webHidden/>
                 <w:rtl/>
               </w:rPr>
               <w:fldChar w:fldCharType="separate"/>
@@ -1146,8 +1347,8 @@
             </w:r>
             <w:r>
               <w:rPr>
-                <w:rStyle w:val="Hyperlink"/>
-                <w:noProof/>
+                <w:noProof/>
+                <w:webHidden/>
                 <w:rtl/>
               </w:rPr>
               <w:fldChar w:fldCharType="end"/>
@@ -1160,20 +1361,20 @@
             <w:tabs>
               <w:tab w:val="right" w:leader="dot" w:pos="8296"/>
             </w:tabs>
-            <w:jc w:val="right"/>
+            <w:bidi w:val="0"/>
             <w:rPr>
               <w:rFonts w:eastAsiaTheme="minorEastAsia"/>
               <w:noProof/>
               <w:rtl/>
             </w:rPr>
           </w:pPr>
-          <w:hyperlink w:anchor="_Toc524803836" w:history="1">
+          <w:hyperlink w:anchor="_Toc525286690" w:history="1">
             <w:r>
               <w:rPr>
                 <w:rStyle w:val="Hyperlink"/>
                 <w:noProof/>
               </w:rPr>
-              <w:t>Recreating the Project</w:t>
+              <w:t>Hebrew Help Link</w:t>
             </w:r>
             <w:r>
               <w:rPr>
@@ -1185,8 +1386,8 @@
             </w:r>
             <w:r>
               <w:rPr>
-                <w:rStyle w:val="Hyperlink"/>
-                <w:noProof/>
+                <w:noProof/>
+                <w:webHidden/>
                 <w:rtl/>
               </w:rPr>
               <w:fldChar w:fldCharType="begin"/>
@@ -1219,7 +1420,7 @@
                 <w:noProof/>
                 <w:webHidden/>
               </w:rPr>
-              <w:instrText>Toc524803836 \h</w:instrText>
+              <w:instrText>Toc525286690 \h</w:instrText>
             </w:r>
             <w:r>
               <w:rPr>
@@ -1231,15 +1432,15 @@
             </w:r>
             <w:r>
               <w:rPr>
-                <w:rStyle w:val="Hyperlink"/>
-                <w:noProof/>
-                <w:rtl/>
-              </w:rPr>
-            </w:r>
-            <w:r>
-              <w:rPr>
-                <w:rStyle w:val="Hyperlink"/>
-                <w:noProof/>
+                <w:noProof/>
+                <w:webHidden/>
+                <w:rtl/>
+              </w:rPr>
+            </w:r>
+            <w:r>
+              <w:rPr>
+                <w:noProof/>
+                <w:webHidden/>
                 <w:rtl/>
               </w:rPr>
               <w:fldChar w:fldCharType="separate"/>
@@ -1254,8 +1455,8 @@
             </w:r>
             <w:r>
               <w:rPr>
-                <w:rStyle w:val="Hyperlink"/>
-                <w:noProof/>
+                <w:noProof/>
+                <w:webHidden/>
                 <w:rtl/>
               </w:rPr>
               <w:fldChar w:fldCharType="end"/>
@@ -1268,20 +1469,20 @@
             <w:tabs>
               <w:tab w:val="right" w:leader="dot" w:pos="8296"/>
             </w:tabs>
-            <w:jc w:val="right"/>
+            <w:bidi w:val="0"/>
             <w:rPr>
               <w:rFonts w:eastAsiaTheme="minorEastAsia"/>
               <w:noProof/>
               <w:rtl/>
             </w:rPr>
           </w:pPr>
-          <w:hyperlink w:anchor="_Toc524803837" w:history="1">
+          <w:hyperlink w:anchor="_Toc525286691" w:history="1">
             <w:r>
               <w:rPr>
                 <w:rStyle w:val="Hyperlink"/>
                 <w:noProof/>
               </w:rPr>
-              <w:t>Local Development vs Deployed</w:t>
+              <w:t>Heroku Git url</w:t>
             </w:r>
             <w:r>
               <w:rPr>
@@ -1293,8 +1494,8 @@
             </w:r>
             <w:r>
               <w:rPr>
-                <w:rStyle w:val="Hyperlink"/>
-                <w:noProof/>
+                <w:noProof/>
+                <w:webHidden/>
                 <w:rtl/>
               </w:rPr>
               <w:fldChar w:fldCharType="begin"/>
@@ -1327,7 +1528,7 @@
                 <w:noProof/>
                 <w:webHidden/>
               </w:rPr>
-              <w:instrText>Toc524803837 \h</w:instrText>
+              <w:instrText>Toc525286691 \h</w:instrText>
             </w:r>
             <w:r>
               <w:rPr>
@@ -1339,15 +1540,15 @@
             </w:r>
             <w:r>
               <w:rPr>
-                <w:rStyle w:val="Hyperlink"/>
-                <w:noProof/>
-                <w:rtl/>
-              </w:rPr>
-            </w:r>
-            <w:r>
-              <w:rPr>
-                <w:rStyle w:val="Hyperlink"/>
-                <w:noProof/>
+                <w:noProof/>
+                <w:webHidden/>
+                <w:rtl/>
+              </w:rPr>
+            </w:r>
+            <w:r>
+              <w:rPr>
+                <w:noProof/>
+                <w:webHidden/>
                 <w:rtl/>
               </w:rPr>
               <w:fldChar w:fldCharType="separate"/>
@@ -1362,8 +1563,8 @@
             </w:r>
             <w:r>
               <w:rPr>
-                <w:rStyle w:val="Hyperlink"/>
-                <w:noProof/>
+                <w:noProof/>
+                <w:webHidden/>
                 <w:rtl/>
               </w:rPr>
               <w:fldChar w:fldCharType="end"/>
@@ -1376,20 +1577,20 @@
             <w:tabs>
               <w:tab w:val="right" w:leader="dot" w:pos="8296"/>
             </w:tabs>
-            <w:jc w:val="right"/>
+            <w:bidi w:val="0"/>
             <w:rPr>
               <w:rFonts w:eastAsiaTheme="minorEastAsia"/>
               <w:noProof/>
               <w:rtl/>
             </w:rPr>
           </w:pPr>
-          <w:hyperlink w:anchor="_Toc524803838" w:history="1">
+          <w:hyperlink w:anchor="_Toc525286692" w:history="1">
             <w:r>
               <w:rPr>
                 <w:rStyle w:val="Hyperlink"/>
                 <w:noProof/>
               </w:rPr>
-              <w:t>Development DB vs Remote DB</w:t>
+              <w:t>Committing and Push Changes</w:t>
             </w:r>
             <w:r>
               <w:rPr>
@@ -1401,8 +1602,8 @@
             </w:r>
             <w:r>
               <w:rPr>
-                <w:rStyle w:val="Hyperlink"/>
-                <w:noProof/>
+                <w:noProof/>
+                <w:webHidden/>
                 <w:rtl/>
               </w:rPr>
               <w:fldChar w:fldCharType="begin"/>
@@ -1435,7 +1636,7 @@
                 <w:noProof/>
                 <w:webHidden/>
               </w:rPr>
-              <w:instrText>Toc524803838 \h</w:instrText>
+              <w:instrText>Toc525286692 \h</w:instrText>
             </w:r>
             <w:r>
               <w:rPr>
@@ -1447,15 +1648,15 @@
             </w:r>
             <w:r>
               <w:rPr>
-                <w:rStyle w:val="Hyperlink"/>
-                <w:noProof/>
-                <w:rtl/>
-              </w:rPr>
-            </w:r>
-            <w:r>
-              <w:rPr>
-                <w:rStyle w:val="Hyperlink"/>
-                <w:noProof/>
+                <w:noProof/>
+                <w:webHidden/>
+                <w:rtl/>
+              </w:rPr>
+            </w:r>
+            <w:r>
+              <w:rPr>
+                <w:noProof/>
+                <w:webHidden/>
                 <w:rtl/>
               </w:rPr>
               <w:fldChar w:fldCharType="separate"/>
@@ -1470,8 +1671,8 @@
             </w:r>
             <w:r>
               <w:rPr>
-                <w:rStyle w:val="Hyperlink"/>
-                <w:noProof/>
+                <w:noProof/>
+                <w:webHidden/>
                 <w:rtl/>
               </w:rPr>
               <w:fldChar w:fldCharType="end"/>
@@ -1484,20 +1685,20 @@
             <w:tabs>
               <w:tab w:val="right" w:leader="dot" w:pos="8296"/>
             </w:tabs>
-            <w:jc w:val="right"/>
+            <w:bidi w:val="0"/>
             <w:rPr>
               <w:rFonts w:eastAsiaTheme="minorEastAsia"/>
               <w:noProof/>
               <w:rtl/>
             </w:rPr>
           </w:pPr>
-          <w:hyperlink w:anchor="_Toc524803839" w:history="1">
+          <w:hyperlink w:anchor="_Toc525286693" w:history="1">
             <w:r>
               <w:rPr>
                 <w:rStyle w:val="Hyperlink"/>
                 <w:noProof/>
               </w:rPr>
-              <w:t>Database Hosting</w:t>
+              <w:t>Heroku Caching and Down Time</w:t>
             </w:r>
             <w:r>
               <w:rPr>
@@ -1509,8 +1710,8 @@
             </w:r>
             <w:r>
               <w:rPr>
-                <w:rStyle w:val="Hyperlink"/>
-                <w:noProof/>
+                <w:noProof/>
+                <w:webHidden/>
                 <w:rtl/>
               </w:rPr>
               <w:fldChar w:fldCharType="begin"/>
@@ -1543,7 +1744,7 @@
                 <w:noProof/>
                 <w:webHidden/>
               </w:rPr>
-              <w:instrText>Toc524803839 \h</w:instrText>
+              <w:instrText>Toc525286693 \h</w:instrText>
             </w:r>
             <w:r>
               <w:rPr>
@@ -1555,15 +1756,15 @@
             </w:r>
             <w:r>
               <w:rPr>
-                <w:rStyle w:val="Hyperlink"/>
-                <w:noProof/>
-                <w:rtl/>
-              </w:rPr>
-            </w:r>
-            <w:r>
-              <w:rPr>
-                <w:rStyle w:val="Hyperlink"/>
-                <w:noProof/>
+                <w:noProof/>
+                <w:webHidden/>
+                <w:rtl/>
+              </w:rPr>
+            </w:r>
+            <w:r>
+              <w:rPr>
+                <w:noProof/>
+                <w:webHidden/>
                 <w:rtl/>
               </w:rPr>
               <w:fldChar w:fldCharType="separate"/>
@@ -1578,8 +1779,8 @@
             </w:r>
             <w:r>
               <w:rPr>
-                <w:rStyle w:val="Hyperlink"/>
-                <w:noProof/>
+                <w:noProof/>
+                <w:webHidden/>
                 <w:rtl/>
               </w:rPr>
               <w:fldChar w:fldCharType="end"/>
@@ -1592,20 +1793,20 @@
             <w:tabs>
               <w:tab w:val="right" w:leader="dot" w:pos="8296"/>
             </w:tabs>
-            <w:jc w:val="right"/>
+            <w:bidi w:val="0"/>
             <w:rPr>
               <w:rFonts w:eastAsiaTheme="minorEastAsia"/>
               <w:noProof/>
               <w:rtl/>
             </w:rPr>
           </w:pPr>
-          <w:hyperlink w:anchor="_Toc524803840" w:history="1">
+          <w:hyperlink w:anchor="_Toc525286694" w:history="1">
             <w:r>
               <w:rPr>
                 <w:rStyle w:val="Hyperlink"/>
                 <w:noProof/>
               </w:rPr>
-              <w:t>Manual Backup</w:t>
+              <w:t>Logs</w:t>
             </w:r>
             <w:r>
               <w:rPr>
@@ -1617,8 +1818,8 @@
             </w:r>
             <w:r>
               <w:rPr>
-                <w:rStyle w:val="Hyperlink"/>
-                <w:noProof/>
+                <w:noProof/>
+                <w:webHidden/>
                 <w:rtl/>
               </w:rPr>
               <w:fldChar w:fldCharType="begin"/>
@@ -1651,7 +1852,7 @@
                 <w:noProof/>
                 <w:webHidden/>
               </w:rPr>
-              <w:instrText>Toc524803840 \h</w:instrText>
+              <w:instrText>Toc525286694 \h</w:instrText>
             </w:r>
             <w:r>
               <w:rPr>
@@ -1663,15 +1864,15 @@
             </w:r>
             <w:r>
               <w:rPr>
-                <w:rStyle w:val="Hyperlink"/>
-                <w:noProof/>
-                <w:rtl/>
-              </w:rPr>
-            </w:r>
-            <w:r>
-              <w:rPr>
-                <w:rStyle w:val="Hyperlink"/>
-                <w:noProof/>
+                <w:noProof/>
+                <w:webHidden/>
+                <w:rtl/>
+              </w:rPr>
+            </w:r>
+            <w:r>
+              <w:rPr>
+                <w:noProof/>
+                <w:webHidden/>
                 <w:rtl/>
               </w:rPr>
               <w:fldChar w:fldCharType="separate"/>
@@ -1686,8 +1887,8 @@
             </w:r>
             <w:r>
               <w:rPr>
-                <w:rStyle w:val="Hyperlink"/>
-                <w:noProof/>
+                <w:noProof/>
+                <w:webHidden/>
                 <w:rtl/>
               </w:rPr>
               <w:fldChar w:fldCharType="end"/>
@@ -1700,20 +1901,20 @@
             <w:tabs>
               <w:tab w:val="right" w:leader="dot" w:pos="8296"/>
             </w:tabs>
-            <w:jc w:val="right"/>
+            <w:bidi w:val="0"/>
             <w:rPr>
               <w:rFonts w:eastAsiaTheme="minorEastAsia"/>
               <w:noProof/>
               <w:rtl/>
             </w:rPr>
           </w:pPr>
-          <w:hyperlink w:anchor="_Toc524803841" w:history="1">
+          <w:hyperlink w:anchor="_Toc525286695" w:history="1">
             <w:r>
               <w:rPr>
                 <w:rStyle w:val="Hyperlink"/>
                 <w:noProof/>
               </w:rPr>
-              <w:t>Restoring a Backed up Database</w:t>
+              <w:t>Recreating the Project</w:t>
             </w:r>
             <w:r>
               <w:rPr>
@@ -1725,8 +1926,8 @@
             </w:r>
             <w:r>
               <w:rPr>
-                <w:rStyle w:val="Hyperlink"/>
-                <w:noProof/>
+                <w:noProof/>
+                <w:webHidden/>
                 <w:rtl/>
               </w:rPr>
               <w:fldChar w:fldCharType="begin"/>
@@ -1759,7 +1960,7 @@
                 <w:noProof/>
                 <w:webHidden/>
               </w:rPr>
-              <w:instrText>Toc524803841 \h</w:instrText>
+              <w:instrText>Toc525286695 \h</w:instrText>
             </w:r>
             <w:r>
               <w:rPr>
@@ -1771,15 +1972,15 @@
             </w:r>
             <w:r>
               <w:rPr>
-                <w:rStyle w:val="Hyperlink"/>
-                <w:noProof/>
-                <w:rtl/>
-              </w:rPr>
-            </w:r>
-            <w:r>
-              <w:rPr>
-                <w:rStyle w:val="Hyperlink"/>
-                <w:noProof/>
+                <w:noProof/>
+                <w:webHidden/>
+                <w:rtl/>
+              </w:rPr>
+            </w:r>
+            <w:r>
+              <w:rPr>
+                <w:noProof/>
+                <w:webHidden/>
                 <w:rtl/>
               </w:rPr>
               <w:fldChar w:fldCharType="separate"/>
@@ -1794,8 +1995,8 @@
             </w:r>
             <w:r>
               <w:rPr>
-                <w:rStyle w:val="Hyperlink"/>
-                <w:noProof/>
+                <w:noProof/>
+                <w:webHidden/>
                 <w:rtl/>
               </w:rPr>
               <w:fldChar w:fldCharType="end"/>
@@ -1808,20 +2009,20 @@
             <w:tabs>
               <w:tab w:val="right" w:leader="dot" w:pos="8296"/>
             </w:tabs>
-            <w:jc w:val="right"/>
+            <w:bidi w:val="0"/>
             <w:rPr>
               <w:rFonts w:eastAsiaTheme="minorEastAsia"/>
               <w:noProof/>
               <w:rtl/>
             </w:rPr>
           </w:pPr>
-          <w:hyperlink w:anchor="_Toc524803842" w:history="1">
+          <w:hyperlink w:anchor="_Toc525286696" w:history="1">
             <w:r>
               <w:rPr>
                 <w:rStyle w:val="Hyperlink"/>
                 <w:noProof/>
               </w:rPr>
-              <w:t>Create a User</w:t>
+              <w:t>Local Development vs Deployed</w:t>
             </w:r>
             <w:r>
               <w:rPr>
@@ -1833,8 +2034,8 @@
             </w:r>
             <w:r>
               <w:rPr>
-                <w:rStyle w:val="Hyperlink"/>
-                <w:noProof/>
+                <w:noProof/>
+                <w:webHidden/>
                 <w:rtl/>
               </w:rPr>
               <w:fldChar w:fldCharType="begin"/>
@@ -1867,7 +2068,7 @@
                 <w:noProof/>
                 <w:webHidden/>
               </w:rPr>
-              <w:instrText>Toc524803842 \h</w:instrText>
+              <w:instrText>Toc525286696 \h</w:instrText>
             </w:r>
             <w:r>
               <w:rPr>
@@ -1879,15 +2080,15 @@
             </w:r>
             <w:r>
               <w:rPr>
-                <w:rStyle w:val="Hyperlink"/>
-                <w:noProof/>
-                <w:rtl/>
-              </w:rPr>
-            </w:r>
-            <w:r>
-              <w:rPr>
-                <w:rStyle w:val="Hyperlink"/>
-                <w:noProof/>
+                <w:noProof/>
+                <w:webHidden/>
+                <w:rtl/>
+              </w:rPr>
+            </w:r>
+            <w:r>
+              <w:rPr>
+                <w:noProof/>
+                <w:webHidden/>
                 <w:rtl/>
               </w:rPr>
               <w:fldChar w:fldCharType="separate"/>
@@ -1902,8 +2103,8 @@
             </w:r>
             <w:r>
               <w:rPr>
-                <w:rStyle w:val="Hyperlink"/>
-                <w:noProof/>
+                <w:noProof/>
+                <w:webHidden/>
                 <w:rtl/>
               </w:rPr>
               <w:fldChar w:fldCharType="end"/>
@@ -1916,20 +2117,20 @@
             <w:tabs>
               <w:tab w:val="right" w:leader="dot" w:pos="8296"/>
             </w:tabs>
-            <w:jc w:val="right"/>
+            <w:bidi w:val="0"/>
             <w:rPr>
               <w:rFonts w:eastAsiaTheme="minorEastAsia"/>
               <w:noProof/>
               <w:rtl/>
             </w:rPr>
           </w:pPr>
-          <w:hyperlink w:anchor="_Toc524803843" w:history="1">
+          <w:hyperlink w:anchor="_Toc525286697" w:history="1">
             <w:r>
               <w:rPr>
                 <w:rStyle w:val="Hyperlink"/>
                 <w:noProof/>
               </w:rPr>
-              <w:t>Connect Heroku's app to the Restored DB</w:t>
+              <w:t>Development DB vs Remote DB</w:t>
             </w:r>
             <w:r>
               <w:rPr>
@@ -1941,8 +2142,8 @@
             </w:r>
             <w:r>
               <w:rPr>
-                <w:rStyle w:val="Hyperlink"/>
-                <w:noProof/>
+                <w:noProof/>
+                <w:webHidden/>
                 <w:rtl/>
               </w:rPr>
               <w:fldChar w:fldCharType="begin"/>
@@ -1975,7 +2176,7 @@
                 <w:noProof/>
                 <w:webHidden/>
               </w:rPr>
-              <w:instrText>Toc524803843 \h</w:instrText>
+              <w:instrText>Toc525286697 \h</w:instrText>
             </w:r>
             <w:r>
               <w:rPr>
@@ -1987,15 +2188,15 @@
             </w:r>
             <w:r>
               <w:rPr>
-                <w:rStyle w:val="Hyperlink"/>
-                <w:noProof/>
-                <w:rtl/>
-              </w:rPr>
-            </w:r>
-            <w:r>
-              <w:rPr>
-                <w:rStyle w:val="Hyperlink"/>
-                <w:noProof/>
+                <w:noProof/>
+                <w:webHidden/>
+                <w:rtl/>
+              </w:rPr>
+            </w:r>
+            <w:r>
+              <w:rPr>
+                <w:noProof/>
+                <w:webHidden/>
                 <w:rtl/>
               </w:rPr>
               <w:fldChar w:fldCharType="separate"/>
@@ -2010,8 +2211,8 @@
             </w:r>
             <w:r>
               <w:rPr>
-                <w:rStyle w:val="Hyperlink"/>
-                <w:noProof/>
+                <w:noProof/>
+                <w:webHidden/>
                 <w:rtl/>
               </w:rPr>
               <w:fldChar w:fldCharType="end"/>
@@ -2024,20 +2225,20 @@
             <w:tabs>
               <w:tab w:val="right" w:leader="dot" w:pos="8296"/>
             </w:tabs>
-            <w:jc w:val="right"/>
+            <w:bidi w:val="0"/>
             <w:rPr>
               <w:rFonts w:eastAsiaTheme="minorEastAsia"/>
               <w:noProof/>
               <w:rtl/>
             </w:rPr>
           </w:pPr>
-          <w:hyperlink w:anchor="_Toc524803844" w:history="1">
+          <w:hyperlink w:anchor="_Toc525286698" w:history="1">
             <w:r>
               <w:rPr>
                 <w:rStyle w:val="Hyperlink"/>
                 <w:noProof/>
               </w:rPr>
-              <w:t>Restart all Dynos</w:t>
+              <w:t>Database Hosting</w:t>
             </w:r>
             <w:r>
               <w:rPr>
@@ -2049,8 +2250,8 @@
             </w:r>
             <w:r>
               <w:rPr>
-                <w:rStyle w:val="Hyperlink"/>
-                <w:noProof/>
+                <w:noProof/>
+                <w:webHidden/>
                 <w:rtl/>
               </w:rPr>
               <w:fldChar w:fldCharType="begin"/>
@@ -2083,7 +2284,7 @@
                 <w:noProof/>
                 <w:webHidden/>
               </w:rPr>
-              <w:instrText>Toc524803844 \h</w:instrText>
+              <w:instrText>Toc525286698 \h</w:instrText>
             </w:r>
             <w:r>
               <w:rPr>
@@ -2095,15 +2296,15 @@
             </w:r>
             <w:r>
               <w:rPr>
-                <w:rStyle w:val="Hyperlink"/>
-                <w:noProof/>
-                <w:rtl/>
-              </w:rPr>
-            </w:r>
-            <w:r>
-              <w:rPr>
-                <w:rStyle w:val="Hyperlink"/>
-                <w:noProof/>
+                <w:noProof/>
+                <w:webHidden/>
+                <w:rtl/>
+              </w:rPr>
+            </w:r>
+            <w:r>
+              <w:rPr>
+                <w:noProof/>
+                <w:webHidden/>
                 <w:rtl/>
               </w:rPr>
               <w:fldChar w:fldCharType="separate"/>
@@ -2118,8 +2319,8 @@
             </w:r>
             <w:r>
               <w:rPr>
-                <w:rStyle w:val="Hyperlink"/>
-                <w:noProof/>
+                <w:noProof/>
+                <w:webHidden/>
                 <w:rtl/>
               </w:rPr>
               <w:fldChar w:fldCharType="end"/>
@@ -2128,6 +2329,547 @@
         </w:p>
         <w:p>
           <w:pPr>
+            <w:pStyle w:val="TOC2"/>
+            <w:tabs>
+              <w:tab w:val="right" w:leader="dot" w:pos="8296"/>
+            </w:tabs>
+            <w:bidi w:val="0"/>
+            <w:rPr>
+              <w:rFonts w:eastAsiaTheme="minorEastAsia"/>
+              <w:noProof/>
+              <w:rtl/>
+            </w:rPr>
+          </w:pPr>
+          <w:hyperlink w:anchor="_Toc525286699" w:history="1">
+            <w:r>
+              <w:rPr>
+                <w:rStyle w:val="Hyperlink"/>
+                <w:noProof/>
+              </w:rPr>
+              <w:t>Manual Backup</w:t>
+            </w:r>
+            <w:r>
+              <w:rPr>
+                <w:noProof/>
+                <w:webHidden/>
+                <w:rtl/>
+              </w:rPr>
+              <w:tab/>
+            </w:r>
+            <w:r>
+              <w:rPr>
+                <w:noProof/>
+                <w:webHidden/>
+                <w:rtl/>
+              </w:rPr>
+              <w:fldChar w:fldCharType="begin"/>
+            </w:r>
+            <w:r>
+              <w:rPr>
+                <w:noProof/>
+                <w:webHidden/>
+                <w:rtl/>
+              </w:rPr>
+              <w:instrText xml:space="preserve"> </w:instrText>
+            </w:r>
+            <w:r>
+              <w:rPr>
+                <w:noProof/>
+                <w:webHidden/>
+              </w:rPr>
+              <w:instrText>PAGEREF</w:instrText>
+            </w:r>
+            <w:r>
+              <w:rPr>
+                <w:noProof/>
+                <w:webHidden/>
+                <w:rtl/>
+              </w:rPr>
+              <w:instrText xml:space="preserve"> _</w:instrText>
+            </w:r>
+            <w:r>
+              <w:rPr>
+                <w:noProof/>
+                <w:webHidden/>
+              </w:rPr>
+              <w:instrText>Toc525286699 \h</w:instrText>
+            </w:r>
+            <w:r>
+              <w:rPr>
+                <w:noProof/>
+                <w:webHidden/>
+                <w:rtl/>
+              </w:rPr>
+              <w:instrText xml:space="preserve"> </w:instrText>
+            </w:r>
+            <w:r>
+              <w:rPr>
+                <w:noProof/>
+                <w:webHidden/>
+                <w:rtl/>
+              </w:rPr>
+            </w:r>
+            <w:r>
+              <w:rPr>
+                <w:noProof/>
+                <w:webHidden/>
+                <w:rtl/>
+              </w:rPr>
+              <w:fldChar w:fldCharType="separate"/>
+            </w:r>
+            <w:r>
+              <w:rPr>
+                <w:noProof/>
+                <w:webHidden/>
+                <w:rtl/>
+              </w:rPr>
+              <w:t>1</w:t>
+            </w:r>
+            <w:r>
+              <w:rPr>
+                <w:noProof/>
+                <w:webHidden/>
+                <w:rtl/>
+              </w:rPr>
+              <w:fldChar w:fldCharType="end"/>
+            </w:r>
+          </w:hyperlink>
+        </w:p>
+        <w:p>
+          <w:pPr>
+            <w:pStyle w:val="TOC2"/>
+            <w:tabs>
+              <w:tab w:val="right" w:leader="dot" w:pos="8296"/>
+            </w:tabs>
+            <w:bidi w:val="0"/>
+            <w:rPr>
+              <w:rFonts w:eastAsiaTheme="minorEastAsia"/>
+              <w:noProof/>
+              <w:rtl/>
+            </w:rPr>
+          </w:pPr>
+          <w:hyperlink w:anchor="_Toc525286700" w:history="1">
+            <w:r>
+              <w:rPr>
+                <w:rStyle w:val="Hyperlink"/>
+                <w:noProof/>
+              </w:rPr>
+              <w:t>Restoring a Backed up Database</w:t>
+            </w:r>
+            <w:r>
+              <w:rPr>
+                <w:noProof/>
+                <w:webHidden/>
+                <w:rtl/>
+              </w:rPr>
+              <w:tab/>
+            </w:r>
+            <w:r>
+              <w:rPr>
+                <w:noProof/>
+                <w:webHidden/>
+                <w:rtl/>
+              </w:rPr>
+              <w:fldChar w:fldCharType="begin"/>
+            </w:r>
+            <w:r>
+              <w:rPr>
+                <w:noProof/>
+                <w:webHidden/>
+                <w:rtl/>
+              </w:rPr>
+              <w:instrText xml:space="preserve"> </w:instrText>
+            </w:r>
+            <w:r>
+              <w:rPr>
+                <w:noProof/>
+                <w:webHidden/>
+              </w:rPr>
+              <w:instrText>PAGEREF</w:instrText>
+            </w:r>
+            <w:r>
+              <w:rPr>
+                <w:noProof/>
+                <w:webHidden/>
+                <w:rtl/>
+              </w:rPr>
+              <w:instrText xml:space="preserve"> _</w:instrText>
+            </w:r>
+            <w:r>
+              <w:rPr>
+                <w:noProof/>
+                <w:webHidden/>
+              </w:rPr>
+              <w:instrText>Toc525286700 \h</w:instrText>
+            </w:r>
+            <w:r>
+              <w:rPr>
+                <w:noProof/>
+                <w:webHidden/>
+                <w:rtl/>
+              </w:rPr>
+              <w:instrText xml:space="preserve"> </w:instrText>
+            </w:r>
+            <w:r>
+              <w:rPr>
+                <w:noProof/>
+                <w:webHidden/>
+                <w:rtl/>
+              </w:rPr>
+            </w:r>
+            <w:r>
+              <w:rPr>
+                <w:noProof/>
+                <w:webHidden/>
+                <w:rtl/>
+              </w:rPr>
+              <w:fldChar w:fldCharType="separate"/>
+            </w:r>
+            <w:r>
+              <w:rPr>
+                <w:noProof/>
+                <w:webHidden/>
+                <w:rtl/>
+              </w:rPr>
+              <w:t>1</w:t>
+            </w:r>
+            <w:r>
+              <w:rPr>
+                <w:noProof/>
+                <w:webHidden/>
+                <w:rtl/>
+              </w:rPr>
+              <w:fldChar w:fldCharType="end"/>
+            </w:r>
+          </w:hyperlink>
+        </w:p>
+        <w:p>
+          <w:pPr>
+            <w:pStyle w:val="TOC2"/>
+            <w:tabs>
+              <w:tab w:val="right" w:leader="dot" w:pos="8296"/>
+            </w:tabs>
+            <w:bidi w:val="0"/>
+            <w:rPr>
+              <w:rFonts w:eastAsiaTheme="minorEastAsia"/>
+              <w:noProof/>
+              <w:rtl/>
+            </w:rPr>
+          </w:pPr>
+          <w:hyperlink w:anchor="_Toc525286701" w:history="1">
+            <w:r>
+              <w:rPr>
+                <w:rStyle w:val="Hyperlink"/>
+                <w:noProof/>
+              </w:rPr>
+              <w:t>Create a User</w:t>
+            </w:r>
+            <w:r>
+              <w:rPr>
+                <w:noProof/>
+                <w:webHidden/>
+                <w:rtl/>
+              </w:rPr>
+              <w:tab/>
+            </w:r>
+            <w:r>
+              <w:rPr>
+                <w:noProof/>
+                <w:webHidden/>
+                <w:rtl/>
+              </w:rPr>
+              <w:fldChar w:fldCharType="begin"/>
+            </w:r>
+            <w:r>
+              <w:rPr>
+                <w:noProof/>
+                <w:webHidden/>
+                <w:rtl/>
+              </w:rPr>
+              <w:instrText xml:space="preserve"> </w:instrText>
+            </w:r>
+            <w:r>
+              <w:rPr>
+                <w:noProof/>
+                <w:webHidden/>
+              </w:rPr>
+              <w:instrText>PAGEREF</w:instrText>
+            </w:r>
+            <w:r>
+              <w:rPr>
+                <w:noProof/>
+                <w:webHidden/>
+                <w:rtl/>
+              </w:rPr>
+              <w:instrText xml:space="preserve"> _</w:instrText>
+            </w:r>
+            <w:r>
+              <w:rPr>
+                <w:noProof/>
+                <w:webHidden/>
+              </w:rPr>
+              <w:instrText>Toc525286701 \h</w:instrText>
+            </w:r>
+            <w:r>
+              <w:rPr>
+                <w:noProof/>
+                <w:webHidden/>
+                <w:rtl/>
+              </w:rPr>
+              <w:instrText xml:space="preserve"> </w:instrText>
+            </w:r>
+            <w:r>
+              <w:rPr>
+                <w:noProof/>
+                <w:webHidden/>
+                <w:rtl/>
+              </w:rPr>
+            </w:r>
+            <w:r>
+              <w:rPr>
+                <w:noProof/>
+                <w:webHidden/>
+                <w:rtl/>
+              </w:rPr>
+              <w:fldChar w:fldCharType="separate"/>
+            </w:r>
+            <w:r>
+              <w:rPr>
+                <w:noProof/>
+                <w:webHidden/>
+                <w:rtl/>
+              </w:rPr>
+              <w:t>1</w:t>
+            </w:r>
+            <w:r>
+              <w:rPr>
+                <w:noProof/>
+                <w:webHidden/>
+                <w:rtl/>
+              </w:rPr>
+              <w:fldChar w:fldCharType="end"/>
+            </w:r>
+          </w:hyperlink>
+        </w:p>
+        <w:p>
+          <w:pPr>
+            <w:pStyle w:val="TOC2"/>
+            <w:tabs>
+              <w:tab w:val="right" w:leader="dot" w:pos="8296"/>
+            </w:tabs>
+            <w:bidi w:val="0"/>
+            <w:rPr>
+              <w:rFonts w:eastAsiaTheme="minorEastAsia"/>
+              <w:noProof/>
+              <w:rtl/>
+            </w:rPr>
+          </w:pPr>
+          <w:hyperlink w:anchor="_Toc525286702" w:history="1">
+            <w:r>
+              <w:rPr>
+                <w:rStyle w:val="Hyperlink"/>
+                <w:noProof/>
+              </w:rPr>
+              <w:t>Connect Heroku's app to the Restored DB</w:t>
+            </w:r>
+            <w:r>
+              <w:rPr>
+                <w:noProof/>
+                <w:webHidden/>
+                <w:rtl/>
+              </w:rPr>
+              <w:tab/>
+            </w:r>
+            <w:r>
+              <w:rPr>
+                <w:noProof/>
+                <w:webHidden/>
+                <w:rtl/>
+              </w:rPr>
+              <w:fldChar w:fldCharType="begin"/>
+            </w:r>
+            <w:r>
+              <w:rPr>
+                <w:noProof/>
+                <w:webHidden/>
+                <w:rtl/>
+              </w:rPr>
+              <w:instrText xml:space="preserve"> </w:instrText>
+            </w:r>
+            <w:r>
+              <w:rPr>
+                <w:noProof/>
+                <w:webHidden/>
+              </w:rPr>
+              <w:instrText>PAGEREF</w:instrText>
+            </w:r>
+            <w:r>
+              <w:rPr>
+                <w:noProof/>
+                <w:webHidden/>
+                <w:rtl/>
+              </w:rPr>
+              <w:instrText xml:space="preserve"> _</w:instrText>
+            </w:r>
+            <w:r>
+              <w:rPr>
+                <w:noProof/>
+                <w:webHidden/>
+              </w:rPr>
+              <w:instrText>Toc525286702 \h</w:instrText>
+            </w:r>
+            <w:r>
+              <w:rPr>
+                <w:noProof/>
+                <w:webHidden/>
+                <w:rtl/>
+              </w:rPr>
+              <w:instrText xml:space="preserve"> </w:instrText>
+            </w:r>
+            <w:r>
+              <w:rPr>
+                <w:noProof/>
+                <w:webHidden/>
+                <w:rtl/>
+              </w:rPr>
+            </w:r>
+            <w:r>
+              <w:rPr>
+                <w:noProof/>
+                <w:webHidden/>
+                <w:rtl/>
+              </w:rPr>
+              <w:fldChar w:fldCharType="separate"/>
+            </w:r>
+            <w:r>
+              <w:rPr>
+                <w:noProof/>
+                <w:webHidden/>
+                <w:rtl/>
+              </w:rPr>
+              <w:t>1</w:t>
+            </w:r>
+            <w:r>
+              <w:rPr>
+                <w:noProof/>
+                <w:webHidden/>
+                <w:rtl/>
+              </w:rPr>
+              <w:fldChar w:fldCharType="end"/>
+            </w:r>
+          </w:hyperlink>
+        </w:p>
+        <w:p>
+          <w:pPr>
+            <w:pStyle w:val="TOC2"/>
+            <w:tabs>
+              <w:tab w:val="right" w:leader="dot" w:pos="8296"/>
+            </w:tabs>
+            <w:bidi w:val="0"/>
+            <w:rPr>
+              <w:rFonts w:eastAsiaTheme="minorEastAsia"/>
+              <w:noProof/>
+              <w:rtl/>
+            </w:rPr>
+          </w:pPr>
+          <w:hyperlink w:anchor="_Toc525286703" w:history="1">
+            <w:r>
+              <w:rPr>
+                <w:rStyle w:val="Hyperlink"/>
+                <w:noProof/>
+              </w:rPr>
+              <w:t>Restart all Dynos</w:t>
+            </w:r>
+            <w:r>
+              <w:rPr>
+                <w:noProof/>
+                <w:webHidden/>
+                <w:rtl/>
+              </w:rPr>
+              <w:tab/>
+            </w:r>
+            <w:r>
+              <w:rPr>
+                <w:noProof/>
+                <w:webHidden/>
+                <w:rtl/>
+              </w:rPr>
+              <w:fldChar w:fldCharType="begin"/>
+            </w:r>
+            <w:r>
+              <w:rPr>
+                <w:noProof/>
+                <w:webHidden/>
+                <w:rtl/>
+              </w:rPr>
+              <w:instrText xml:space="preserve"> </w:instrText>
+            </w:r>
+            <w:r>
+              <w:rPr>
+                <w:noProof/>
+                <w:webHidden/>
+              </w:rPr>
+              <w:instrText>PAGEREF</w:instrText>
+            </w:r>
+            <w:r>
+              <w:rPr>
+                <w:noProof/>
+                <w:webHidden/>
+                <w:rtl/>
+              </w:rPr>
+              <w:instrText xml:space="preserve"> _</w:instrText>
+            </w:r>
+            <w:r>
+              <w:rPr>
+                <w:noProof/>
+                <w:webHidden/>
+              </w:rPr>
+              <w:instrText>Toc525286703 \h</w:instrText>
+            </w:r>
+            <w:r>
+              <w:rPr>
+                <w:noProof/>
+                <w:webHidden/>
+                <w:rtl/>
+              </w:rPr>
+              <w:instrText xml:space="preserve"> </w:instrText>
+            </w:r>
+            <w:r>
+              <w:rPr>
+                <w:noProof/>
+                <w:webHidden/>
+                <w:rtl/>
+              </w:rPr>
+            </w:r>
+            <w:r>
+              <w:rPr>
+                <w:noProof/>
+                <w:webHidden/>
+                <w:rtl/>
+              </w:rPr>
+              <w:fldChar w:fldCharType="separate"/>
+            </w:r>
+            <w:r>
+              <w:rPr>
+                <w:noProof/>
+                <w:webHidden/>
+                <w:rtl/>
+              </w:rPr>
+              <w:t>1</w:t>
+            </w:r>
+            <w:r>
+              <w:rPr>
+                <w:noProof/>
+                <w:webHidden/>
+                <w:rtl/>
+              </w:rPr>
+              <w:fldChar w:fldCharType="end"/>
+            </w:r>
+          </w:hyperlink>
+        </w:p>
+        <w:p>
+          <w:pPr>
+            <w:bidi w:val="0"/>
             <w:jc w:val="right"/>
           </w:pPr>
           <w:r>
@@ -2152,34 +2894,145 @@
     </w:p>
     <w:p>
       <w:pPr>
-        <w:bidi w:val="0"/>
-        <w:rPr>
-          <w:sz w:val="20"/>
-          <w:szCs w:val="20"/>
-        </w:rPr>
-      </w:pPr>
-    </w:p>
-    <w:p>
-      <w:pPr>
-        <w:bidi w:val="0"/>
-      </w:pPr>
-    </w:p>
-    <w:p>
-      <w:pPr>
         <w:pStyle w:val="Heading1"/>
         <w:bidi w:val="0"/>
       </w:pPr>
+      <w:bookmarkStart w:id="1" w:name="_Toc525286679"/>
+      <w:r>
+        <w:t xml:space="preserve">Technical Gmail </w:t>
+      </w:r>
+      <w:bookmarkStart w:id="2" w:name="_GoBack"/>
+      <w:bookmarkEnd w:id="2"/>
+      <w:r>
+        <w:t>Account</w:t>
+      </w:r>
+      <w:bookmarkEnd w:id="1"/>
+    </w:p>
+    <w:p>
+      <w:pPr>
+        <w:bidi w:val="0"/>
+      </w:pPr>
+    </w:p>
+    <w:p>
+      <w:pPr>
+        <w:bidi w:val="0"/>
+      </w:pPr>
+      <w:proofErr w:type="gramStart"/>
+      <w:r>
+        <w:t>user</w:t>
+      </w:r>
+      <w:proofErr w:type="gramEnd"/>
+      <w:r>
+        <w:t xml:space="preserve"> name:  </w:t>
+      </w:r>
+      <w:hyperlink r:id="rId6" w:history="1">
+        <w:r>
+          <w:rPr>
+            <w:rStyle w:val="Hyperlink"/>
+            <w:b/>
+            <w:bCs/>
+          </w:rPr>
+          <w:t>pshidduch@gmail.com</w:t>
+        </w:r>
+      </w:hyperlink>
+    </w:p>
+    <w:p>
+      <w:pPr>
+        <w:bidi w:val="0"/>
+      </w:pPr>
+      <w:proofErr w:type="gramStart"/>
+      <w:r>
+        <w:t>pw</w:t>
+      </w:r>
+      <w:proofErr w:type="gramEnd"/>
+      <w:r>
+        <w:t xml:space="preserve">: </w:t>
+      </w:r>
+      <w:proofErr w:type="spellStart"/>
+      <w:r>
+        <w:rPr>
+          <w:b/>
+          <w:bCs/>
+        </w:rPr>
+        <w:t>Rayim@match</w:t>
+      </w:r>
+      <w:proofErr w:type="spellEnd"/>
+    </w:p>
+    <w:p>
+      <w:pPr>
+        <w:bidi w:val="0"/>
+      </w:pPr>
+    </w:p>
+    <w:p>
+      <w:pPr>
+        <w:bidi w:val="0"/>
+      </w:pPr>
+      <w:r>
+        <w:t>Recovery email &amp; phone:</w:t>
+      </w:r>
+    </w:p>
+    <w:p>
+      <w:pPr>
+        <w:bidi w:val="0"/>
+      </w:pPr>
+      <w:r>
+        <w:t xml:space="preserve">Jenny Yitzhak </w:t>
+      </w:r>
+      <w:hyperlink r:id="rId7" w:history="1">
+        <w:r>
+          <w:rPr>
+            <w:rStyle w:val="Hyperlink"/>
+          </w:rPr>
+          <w:t>jennyitzhak@gmail.com</w:t>
+        </w:r>
+      </w:hyperlink>
+    </w:p>
+    <w:p>
+      <w:pPr>
+        <w:bidi w:val="0"/>
+      </w:pPr>
+    </w:p>
+    <w:p>
+      <w:pPr>
+        <w:bidi w:val="0"/>
+      </w:pPr>
+      <w:r>
+        <w:t xml:space="preserve">Used in </w:t>
+      </w:r>
+      <w:proofErr w:type="spellStart"/>
+      <w:r>
+        <w:t>Heroku</w:t>
+      </w:r>
+      <w:proofErr w:type="spellEnd"/>
+      <w:r>
+        <w:t xml:space="preserve"> reference</w:t>
+      </w:r>
     </w:p>
     <w:p>
       <w:pPr>
         <w:pStyle w:val="Heading1"/>
         <w:bidi w:val="0"/>
       </w:pPr>
-      <w:bookmarkStart w:id="1" w:name="_Toc524803827"/>
+    </w:p>
+    <w:p>
+      <w:pPr>
+        <w:pStyle w:val="Heading1"/>
+        <w:bidi w:val="0"/>
+      </w:pPr>
+    </w:p>
+    <w:p>
+      <w:pPr>
+        <w:pStyle w:val="Heading1"/>
+        <w:bidi w:val="0"/>
+      </w:pPr>
+      <w:bookmarkStart w:id="3" w:name="_Toc525286680"/>
       <w:r>
         <w:t>AWS Account</w:t>
       </w:r>
-      <w:bookmarkEnd w:id="1"/>
+      <w:r>
+        <w:t xml:space="preserve"> (obsolete)</w:t>
+      </w:r>
+      <w:bookmarkEnd w:id="3"/>
     </w:p>
     <w:p>
       <w:pPr>
@@ -2197,11 +3050,11 @@
         <w:pStyle w:val="Heading2"/>
         <w:bidi w:val="0"/>
       </w:pPr>
-      <w:bookmarkStart w:id="2" w:name="_Toc524803828"/>
+      <w:bookmarkStart w:id="4" w:name="_Toc525286681"/>
       <w:r>
         <w:t>Access:</w:t>
       </w:r>
-      <w:bookmarkEnd w:id="2"/>
+      <w:bookmarkEnd w:id="4"/>
     </w:p>
     <w:p>
       <w:pPr>
@@ -2212,7 +3065,7 @@
         </w:numPr>
         <w:bidi w:val="0"/>
       </w:pPr>
-      <w:hyperlink r:id="rId6" w:history="1">
+      <w:hyperlink r:id="rId8" w:history="1">
         <w:r>
           <w:rPr>
             <w:rStyle w:val="Hyperlink"/>
@@ -2246,7 +3099,7 @@
       <w:r>
         <w:t xml:space="preserve">Email: </w:t>
       </w:r>
-      <w:hyperlink r:id="rId7" w:history="1">
+      <w:hyperlink r:id="rId9" w:history="1">
         <w:r>
           <w:rPr>
             <w:rStyle w:val="Hyperlink"/>
@@ -2293,7 +3146,7 @@
       <w:r>
         <w:t xml:space="preserve">Bucket is </w:t>
       </w:r>
-      <w:hyperlink r:id="rId8" w:history="1">
+      <w:hyperlink r:id="rId10" w:history="1">
         <w:r>
           <w:rPr>
             <w:rStyle w:val="Hyperlink"/>
@@ -2307,11 +3160,11 @@
         <w:pStyle w:val="Heading2"/>
         <w:bidi w:val="0"/>
       </w:pPr>
-      <w:bookmarkStart w:id="3" w:name="_Toc524803829"/>
+      <w:bookmarkStart w:id="5" w:name="_Toc525286682"/>
       <w:r>
         <w:t>Links:</w:t>
       </w:r>
-      <w:bookmarkEnd w:id="3"/>
+      <w:bookmarkEnd w:id="5"/>
     </w:p>
     <w:p>
       <w:pPr>
@@ -2322,7 +3175,7 @@
         </w:numPr>
         <w:bidi w:val="0"/>
       </w:pPr>
-      <w:hyperlink r:id="rId9" w:history="1">
+      <w:hyperlink r:id="rId11" w:history="1">
         <w:r>
           <w:rPr>
             <w:rStyle w:val="Hyperlink"/>
@@ -2351,7 +3204,7 @@
       <w:r>
         <w:br/>
       </w:r>
-      <w:hyperlink r:id="rId10" w:history="1">
+      <w:hyperlink r:id="rId12" w:history="1">
         <w:r>
           <w:rPr>
             <w:rStyle w:val="Hyperlink"/>
@@ -2385,7 +3238,7 @@
           <w:shd w:val="clear" w:color="auto" w:fill="FFFFFF"/>
         </w:rPr>
       </w:pPr>
-      <w:bookmarkStart w:id="4" w:name="_Toc524803830"/>
+      <w:bookmarkStart w:id="6" w:name="_Toc525286683"/>
       <w:proofErr w:type="spellStart"/>
       <w:r>
         <w:rPr>
@@ -2400,18 +3253,18 @@
         </w:rPr>
         <w:t xml:space="preserve"> Account</w:t>
       </w:r>
-      <w:bookmarkEnd w:id="4"/>
-    </w:p>
-    <w:p>
-      <w:pPr>
-        <w:bidi w:val="0"/>
-      </w:pPr>
-    </w:p>
-    <w:p>
-      <w:pPr>
-        <w:bidi w:val="0"/>
-      </w:pPr>
-      <w:hyperlink r:id="rId11" w:history="1">
+      <w:bookmarkEnd w:id="6"/>
+    </w:p>
+    <w:p>
+      <w:pPr>
+        <w:bidi w:val="0"/>
+      </w:pPr>
+    </w:p>
+    <w:p>
+      <w:pPr>
+        <w:bidi w:val="0"/>
+      </w:pPr>
+      <w:hyperlink r:id="rId13" w:history="1">
         <w:r>
           <w:rPr>
             <w:rStyle w:val="Hyperlink"/>
@@ -2430,12 +3283,12 @@
       <w:r>
         <w:t xml:space="preserve"> </w:t>
       </w:r>
-      <w:hyperlink r:id="rId12" w:history="1">
+      <w:hyperlink r:id="rId14" w:history="1">
         <w:r>
           <w:rPr>
             <w:rStyle w:val="Hyperlink"/>
           </w:rPr>
-          <w:t>jonlifton@gmail.com</w:t>
+          <w:t>pshidduch@gmail.com</w:t>
         </w:r>
       </w:hyperlink>
     </w:p>
@@ -2526,7 +3379,7 @@
                     </pic:cNvPicPr>
                   </pic:nvPicPr>
                   <pic:blipFill>
-                    <a:blip r:embed="rId13">
+                    <a:blip r:embed="rId15">
                       <a:extLst>
                         <a:ext uri="{28A0092B-C50C-407E-A947-70E740481C1C}">
                           <a14:useLocalDpi xmlns:a14="http://schemas.microsoft.com/office/drawing/2010/main" val="0"/>
@@ -2587,7 +3440,7 @@
       <w:r>
         <w:t xml:space="preserve"> </w:t>
       </w:r>
-      <w:hyperlink r:id="rId14" w:history="1">
+      <w:hyperlink r:id="rId16" w:history="1">
         <w:r>
           <w:rPr>
             <w:rStyle w:val="Hyperlink"/>
@@ -2788,11 +3641,11 @@
         <w:pStyle w:val="Heading2"/>
         <w:bidi w:val="0"/>
       </w:pPr>
-      <w:bookmarkStart w:id="5" w:name="_Toc524803831"/>
+      <w:bookmarkStart w:id="7" w:name="_Toc525286684"/>
       <w:r>
         <w:t>Maintenance Mode</w:t>
       </w:r>
-      <w:bookmarkEnd w:id="5"/>
+      <w:bookmarkEnd w:id="7"/>
     </w:p>
     <w:p>
       <w:pPr>
@@ -2830,24 +3683,28 @@
         <w:pStyle w:val="Heading1"/>
         <w:bidi w:val="0"/>
       </w:pPr>
+      <w:bookmarkStart w:id="8" w:name="_Toc525286685"/>
       <w:r>
         <w:t>Google Docs</w:t>
       </w:r>
+      <w:bookmarkEnd w:id="8"/>
     </w:p>
     <w:p>
       <w:pPr>
         <w:pStyle w:val="Heading2"/>
         <w:bidi w:val="0"/>
       </w:pPr>
+      <w:bookmarkStart w:id="9" w:name="_Toc525286686"/>
       <w:r>
         <w:t>Account</w:t>
       </w:r>
-    </w:p>
-    <w:p>
-      <w:pPr>
-        <w:bidi w:val="0"/>
-      </w:pPr>
-      <w:hyperlink r:id="rId15" w:history="1">
+      <w:bookmarkEnd w:id="9"/>
+    </w:p>
+    <w:p>
+      <w:pPr>
+        <w:bidi w:val="0"/>
+      </w:pPr>
+      <w:hyperlink r:id="rId17" w:history="1">
         <w:r>
           <w:rPr>
             <w:rStyle w:val="Hyperlink"/>
@@ -2874,12 +3731,49 @@
     </w:p>
     <w:p>
       <w:pPr>
+        <w:bidi w:val="0"/>
+      </w:pPr>
+      <w:r>
+        <w:t xml:space="preserve">In </w:t>
+      </w:r>
+      <w:proofErr w:type="spellStart"/>
+      <w:r>
+        <w:t>Heroku</w:t>
+      </w:r>
+      <w:proofErr w:type="spellEnd"/>
+      <w:r>
+        <w:t xml:space="preserve">, set in </w:t>
+      </w:r>
+      <w:proofErr w:type="spellStart"/>
+      <w:r>
+        <w:t>config</w:t>
+      </w:r>
+      <w:proofErr w:type="spellEnd"/>
+      <w:r>
+        <w:t xml:space="preserve"> settings:</w:t>
+      </w:r>
+    </w:p>
+    <w:p>
+      <w:pPr>
+        <w:bidi w:val="0"/>
+      </w:pPr>
+      <w:r>
+        <w:t>MAINTENANCE_PAGE_URL</w:t>
+      </w:r>
+      <w:r>
+        <w:t xml:space="preserve"> to be one of the links below</w:t>
+      </w:r>
+    </w:p>
+    <w:p>
+      <w:pPr>
         <w:pStyle w:val="Heading2"/>
         <w:bidi w:val="0"/>
       </w:pPr>
+      <w:bookmarkStart w:id="10" w:name="_Toc525286687"/>
       <w:r>
         <w:t>Maintenance Mode Link</w:t>
       </w:r>
+      <w:bookmarkEnd w:id="10"/>
     </w:p>
     <w:p>
       <w:pPr>
@@ -2917,51 +3811,11 @@
         <w:pStyle w:val="Heading2"/>
         <w:bidi w:val="0"/>
       </w:pPr>
+      <w:bookmarkStart w:id="11" w:name="_Toc525286688"/>
       <w:r>
         <w:t>Shabbat Link</w:t>
       </w:r>
-    </w:p>
-    <w:p>
-      <w:pPr>
-        <w:bidi w:val="0"/>
-      </w:pPr>
-      <w:r>
-        <w:t xml:space="preserve">Page name: </w:t>
-      </w:r>
-      <w:proofErr w:type="spellStart"/>
-      <w:proofErr w:type="gramStart"/>
-      <w:r>
-        <w:t>shabbat</w:t>
-      </w:r>
-      <w:proofErr w:type="spellEnd"/>
-      <w:proofErr w:type="gramEnd"/>
-    </w:p>
-    <w:p>
-      <w:pPr>
-        <w:bidi w:val="0"/>
-      </w:pPr>
-      <w:r>
-        <w:t>https://docs.google.com/document/d/e/2PACX-1vS7fbE-BYOtauLaNZ0IaNUvmmzQAoYJjJ4t32XzMXsUf_Y0PN--5N8FJImucwwhMkroMEvtGx8aF10w/pub</w:t>
-      </w:r>
-      <w:r>
-        <w:t>?&amp;embedded=true</w:t>
-      </w:r>
-      <w:bookmarkStart w:id="6" w:name="_GoBack"/>
-      <w:bookmarkEnd w:id="6"/>
-    </w:p>
-    <w:p>
-      <w:pPr>
-        <w:bidi w:val="0"/>
-      </w:pPr>
-    </w:p>
-    <w:p>
-      <w:pPr>
-        <w:pStyle w:val="Heading2"/>
-        <w:bidi w:val="0"/>
-      </w:pPr>
-      <w:r>
-        <w:t>English Help Link</w:t>
-      </w:r>
+      <w:bookmarkEnd w:id="11"/>
     </w:p>
     <w:p>
       <w:pPr>
@@ -2973,10 +3827,64 @@
         <w:bidi w:val="0"/>
       </w:pPr>
       <w:r>
+        <w:t xml:space="preserve">Page name: </w:t>
+      </w:r>
+      <w:proofErr w:type="spellStart"/>
+      <w:r>
+        <w:t>shabbat</w:t>
+      </w:r>
+      <w:proofErr w:type="spellEnd"/>
+    </w:p>
+    <w:p>
+      <w:pPr>
+        <w:bidi w:val="0"/>
+      </w:pPr>
+      <w:r>
+        <w:t>https://docs.google.com/document/d/e/2PACX-1vS7fbE-BYOtauLaNZ0IaNUvmmzQAoYJjJ4t32XzMXsUf_Y0PN--5N8FJImucwwhMkroMEvtGx8aF10w/pub</w:t>
+      </w:r>
+      <w:r>
+        <w:t>?&amp;embedded=true</w:t>
+      </w:r>
+    </w:p>
+    <w:p>
+      <w:pPr>
+        <w:bidi w:val="0"/>
+      </w:pPr>
+    </w:p>
+    <w:p>
+      <w:pPr>
+        <w:pStyle w:val="Heading2"/>
+        <w:bidi w:val="0"/>
+      </w:pPr>
+      <w:bookmarkStart w:id="12" w:name="_Toc525286689"/>
+      <w:r>
+        <w:t>English Help Link</w:t>
+      </w:r>
+      <w:bookmarkEnd w:id="12"/>
+    </w:p>
+    <w:p>
+      <w:pPr>
+        <w:pStyle w:val="ListParagraph"/>
+        <w:numPr>
+          <w:ilvl w:val="0"/>
+          <w:numId w:val="16"/>
+        </w:numPr>
+        <w:bidi w:val="0"/>
+        <w:rPr>
+          <w:color w:val="000000" w:themeColor="text1"/>
+        </w:rPr>
+      </w:pPr>
+      <w:r>
+        <w:rPr>
+          <w:color w:val="000000" w:themeColor="text1"/>
+        </w:rPr>
         <w:t xml:space="preserve">Page Name: </w:t>
       </w:r>
       <w:proofErr w:type="spellStart"/>
       <w:r>
+        <w:rPr>
+          <w:color w:val="000000" w:themeColor="text1"/>
+        </w:rPr>
         <w:t>Rayim_Ahuvim</w:t>
       </w:r>
       <w:proofErr w:type="spellEnd"/>
@@ -2986,7 +3894,7 @@
         <w:pStyle w:val="HTMLPreformatted"/>
         <w:shd w:val="clear" w:color="auto" w:fill="FFFFFF"/>
         <w:rPr>
-          <w:color w:val="000000"/>
+          <w:color w:val="000000" w:themeColor="text1"/>
           <w:sz w:val="18"/>
           <w:szCs w:val="18"/>
         </w:rPr>
@@ -2995,7 +3903,7 @@
         <w:rPr>
           <w:b/>
           <w:bCs/>
-          <w:color w:val="008000"/>
+          <w:color w:val="000000" w:themeColor="text1"/>
           <w:sz w:val="18"/>
           <w:szCs w:val="18"/>
           <w:shd w:val="clear" w:color="auto" w:fill="EFEFEF"/>
@@ -3006,7 +3914,7 @@
         <w:rPr>
           <w:b/>
           <w:bCs/>
-          <w:color w:val="008000"/>
+          <w:color w:val="000000" w:themeColor="text1"/>
           <w:sz w:val="18"/>
           <w:szCs w:val="18"/>
           <w:shd w:val="clear" w:color="auto" w:fill="EFEFEF"/>
@@ -3017,6 +3925,9 @@
     <w:p>
       <w:pPr>
         <w:bidi w:val="0"/>
+        <w:rPr>
+          <w:color w:val="000000" w:themeColor="text1"/>
+        </w:rPr>
       </w:pPr>
     </w:p>
     <w:p>
@@ -3024,9 +3935,52 @@
         <w:pStyle w:val="Heading2"/>
         <w:bidi w:val="0"/>
       </w:pPr>
+      <w:bookmarkStart w:id="13" w:name="_Toc525286690"/>
       <w:r>
         <w:t>Hebrew Help Link</w:t>
       </w:r>
+      <w:bookmarkEnd w:id="13"/>
+    </w:p>
+    <w:p>
+      <w:pPr>
+        <w:bidi w:val="0"/>
+      </w:pPr>
+      <w:r>
+        <w:t xml:space="preserve">Page Name: </w:t>
+      </w:r>
+      <w:proofErr w:type="spellStart"/>
+      <w:r>
+        <w:t>hebrew_help</w:t>
+      </w:r>
+      <w:proofErr w:type="spellEnd"/>
+    </w:p>
+    <w:p>
+      <w:pPr>
+        <w:pStyle w:val="HTMLPreformatted"/>
+        <w:shd w:val="clear" w:color="auto" w:fill="FFFFFF"/>
+        <w:rPr>
+          <w:color w:val="000000" w:themeColor="text1"/>
+          <w:sz w:val="18"/>
+          <w:szCs w:val="18"/>
+        </w:rPr>
+      </w:pPr>
+      <w:r>
+        <w:rPr>
+          <w:color w:val="000000" w:themeColor="text1"/>
+        </w:rPr>
+        <w:t>https://docs.google.com/document/d/e/2PACX-1vT79ORCrC_-8x0bHYk63U-Lt6bsedrTgoFzIK6V3D2nCQtauvmYTeD9V0XpgVUFiEzvXZNJZyG7u9EG/pub</w:t>
+      </w:r>
+      <w:r>
+        <w:rPr>
+          <w:b/>
+          <w:bCs/>
+          <w:color w:val="000000" w:themeColor="text1"/>
+          <w:sz w:val="18"/>
+          <w:szCs w:val="18"/>
+          <w:shd w:val="clear" w:color="auto" w:fill="EFEFEF"/>
+        </w:rPr>
+        <w:t>?embedded=true</w:t>
+      </w:r>
     </w:p>
     <w:p>
       <w:pPr>
@@ -3038,7 +3992,7 @@
         <w:pStyle w:val="Heading2"/>
         <w:bidi w:val="0"/>
       </w:pPr>
-      <w:bookmarkStart w:id="7" w:name="_Toc524803832"/>
+      <w:bookmarkStart w:id="14" w:name="_Toc525286691"/>
       <w:proofErr w:type="spellStart"/>
       <w:r>
         <w:t>Heroku</w:t>
@@ -3060,7 +4014,7 @@
       <w:r>
         <w:t>url</w:t>
       </w:r>
-      <w:bookmarkEnd w:id="7"/>
+      <w:bookmarkEnd w:id="14"/>
       <w:proofErr w:type="spellEnd"/>
       <w:proofErr w:type="gramEnd"/>
     </w:p>
@@ -3073,7 +4027,7 @@
         </w:numPr>
         <w:bidi w:val="0"/>
       </w:pPr>
-      <w:hyperlink r:id="rId16" w:history="1">
+      <w:hyperlink r:id="rId18" w:history="1">
         <w:r>
           <w:rPr>
             <w:rStyle w:val="Hyperlink"/>
@@ -3096,11 +4050,11 @@
         <w:pStyle w:val="Heading2"/>
         <w:bidi w:val="0"/>
       </w:pPr>
-      <w:bookmarkStart w:id="8" w:name="_Toc524803833"/>
+      <w:bookmarkStart w:id="15" w:name="_Toc525286692"/>
       <w:r>
         <w:t>Committing and Push Changes</w:t>
       </w:r>
-      <w:bookmarkEnd w:id="8"/>
+      <w:bookmarkEnd w:id="15"/>
     </w:p>
     <w:p>
       <w:pPr>
@@ -3139,7 +4093,7 @@
                     <pic:cNvPicPr/>
                   </pic:nvPicPr>
                   <pic:blipFill>
-                    <a:blip r:embed="rId17">
+                    <a:blip r:embed="rId19">
                       <a:extLst>
                         <a:ext uri="{28A0092B-C50C-407E-A947-70E740481C1C}">
                           <a14:useLocalDpi xmlns:a14="http://schemas.microsoft.com/office/drawing/2010/main" val="0"/>
@@ -3215,7 +4169,7 @@
                     <pic:cNvPicPr/>
                   </pic:nvPicPr>
                   <pic:blipFill>
-                    <a:blip r:embed="rId18">
+                    <a:blip r:embed="rId20">
                       <a:extLst>
                         <a:ext uri="{28A0092B-C50C-407E-A947-70E740481C1C}">
                           <a14:useLocalDpi xmlns:a14="http://schemas.microsoft.com/office/drawing/2010/main" val="0"/>
@@ -3281,7 +4235,7 @@
         <w:pStyle w:val="Heading2"/>
         <w:bidi w:val="0"/>
       </w:pPr>
-      <w:bookmarkStart w:id="9" w:name="_Toc524803834"/>
+      <w:bookmarkStart w:id="16" w:name="_Toc525286693"/>
       <w:proofErr w:type="spellStart"/>
       <w:r>
         <w:t>Heroku</w:t>
@@ -3290,7 +4244,7 @@
       <w:r>
         <w:t xml:space="preserve"> Caching and Down Time</w:t>
       </w:r>
-      <w:bookmarkEnd w:id="9"/>
+      <w:bookmarkEnd w:id="16"/>
     </w:p>
     <w:p>
       <w:pPr>
@@ -3320,11 +4274,11 @@
         <w:pStyle w:val="Heading2"/>
         <w:bidi w:val="0"/>
       </w:pPr>
-      <w:bookmarkStart w:id="10" w:name="_Toc524803835"/>
+      <w:bookmarkStart w:id="17" w:name="_Toc525286694"/>
       <w:r>
         <w:t>Logs</w:t>
       </w:r>
-      <w:bookmarkEnd w:id="10"/>
+      <w:bookmarkEnd w:id="17"/>
     </w:p>
     <w:p>
       <w:pPr>
@@ -3391,7 +4345,7 @@
                     </pic:cNvPicPr>
                   </pic:nvPicPr>
                   <pic:blipFill>
-                    <a:blip r:embed="rId19">
+                    <a:blip r:embed="rId21">
                       <a:extLst>
                         <a:ext uri="{28A0092B-C50C-407E-A947-70E740481C1C}">
                           <a14:useLocalDpi xmlns:a14="http://schemas.microsoft.com/office/drawing/2010/main" val="0"/>
@@ -3428,11 +4382,11 @@
         <w:pStyle w:val="Heading2"/>
         <w:bidi w:val="0"/>
       </w:pPr>
-      <w:bookmarkStart w:id="11" w:name="_Toc524803836"/>
+      <w:bookmarkStart w:id="18" w:name="_Toc525286695"/>
       <w:r>
         <w:t>Recreating the Project</w:t>
       </w:r>
-      <w:bookmarkEnd w:id="11"/>
+      <w:bookmarkEnd w:id="18"/>
     </w:p>
     <w:p>
       <w:pPr>
@@ -3451,7 +4405,7 @@
       <w:r>
         <w:t xml:space="preserve">Clone </w:t>
       </w:r>
-      <w:hyperlink r:id="rId20" w:history="1">
+      <w:hyperlink r:id="rId22" w:history="1">
         <w:r>
           <w:rPr>
             <w:rStyle w:val="Hyperlink"/>
@@ -3523,8 +4477,8 @@
         </w:numPr>
         <w:bidi w:val="0"/>
       </w:pPr>
-      <w:bookmarkStart w:id="12" w:name="OLE_LINK5"/>
-      <w:bookmarkStart w:id="13" w:name="OLE_LINK6"/>
+      <w:bookmarkStart w:id="19" w:name="OLE_LINK5"/>
+      <w:bookmarkStart w:id="20" w:name="OLE_LINK6"/>
       <w:r>
         <w:t xml:space="preserve">set </w:t>
       </w:r>
@@ -3537,8 +4491,8 @@
         <w:t>=1234</w:t>
       </w:r>
     </w:p>
-    <w:bookmarkEnd w:id="12"/>
-    <w:bookmarkEnd w:id="13"/>
+    <w:bookmarkEnd w:id="19"/>
+    <w:bookmarkEnd w:id="20"/>
     <w:p>
       <w:pPr>
         <w:pStyle w:val="ListParagraph"/>
@@ -3630,7 +4584,7 @@
       <w:r>
         <w:t>://</w:t>
       </w:r>
-      <w:hyperlink r:id="rId21" w:history="1">
+      <w:hyperlink r:id="rId23" w:history="1">
         <w:r>
           <w:rPr>
             <w:rStyle w:val="Hyperlink"/>
@@ -3737,11 +4691,11 @@
         <w:pStyle w:val="Heading2"/>
         <w:bidi w:val="0"/>
       </w:pPr>
-      <w:bookmarkStart w:id="14" w:name="_Toc524803837"/>
+      <w:bookmarkStart w:id="21" w:name="_Toc525286696"/>
       <w:r>
         <w:t>Local Development vs Deployed</w:t>
       </w:r>
-      <w:bookmarkEnd w:id="14"/>
+      <w:bookmarkEnd w:id="21"/>
     </w:p>
     <w:p>
       <w:pPr>
@@ -3765,8 +4719,8 @@
           <w:szCs w:val="22"/>
         </w:rPr>
       </w:pPr>
-      <w:bookmarkStart w:id="15" w:name="OLE_LINK3"/>
-      <w:bookmarkStart w:id="16" w:name="OLE_LINK4"/>
+      <w:bookmarkStart w:id="22" w:name="OLE_LINK3"/>
+      <w:bookmarkStart w:id="23" w:name="OLE_LINK4"/>
       <w:r>
         <w:rPr>
           <w:rFonts w:asciiTheme="minorHAnsi" w:hAnsiTheme="minorHAnsi" w:cstheme="minorHAnsi"/>
@@ -3794,8 +4748,8 @@
         <w:t>=false in consts.js  Do an ng build after it</w:t>
       </w:r>
     </w:p>
-    <w:bookmarkEnd w:id="15"/>
-    <w:bookmarkEnd w:id="16"/>
+    <w:bookmarkEnd w:id="22"/>
+    <w:bookmarkEnd w:id="23"/>
     <w:p>
       <w:pPr>
         <w:pStyle w:val="ListParagraph"/>
@@ -3826,12 +4780,12 @@
         </w:numPr>
         <w:bidi w:val="0"/>
       </w:pPr>
-      <w:bookmarkStart w:id="17" w:name="OLE_LINK7"/>
+      <w:bookmarkStart w:id="24" w:name="OLE_LINK7"/>
       <w:r>
         <w:t>Access web with 127.0.0.1:4200</w:t>
       </w:r>
     </w:p>
-    <w:bookmarkEnd w:id="17"/>
+    <w:bookmarkEnd w:id="24"/>
     <w:p>
       <w:pPr>
         <w:bidi w:val="0"/>
@@ -3950,11 +4904,11 @@
         <w:pStyle w:val="Heading2"/>
         <w:bidi w:val="0"/>
       </w:pPr>
-      <w:bookmarkStart w:id="18" w:name="_Toc524803838"/>
+      <w:bookmarkStart w:id="25" w:name="_Toc525286697"/>
       <w:r>
         <w:t>Development DB vs Remote DB</w:t>
       </w:r>
-      <w:bookmarkEnd w:id="18"/>
+      <w:bookmarkEnd w:id="25"/>
     </w:p>
     <w:p>
       <w:pPr>
@@ -3989,8 +4943,8 @@
         </w:numPr>
         <w:bidi w:val="0"/>
       </w:pPr>
-      <w:bookmarkStart w:id="19" w:name="OLE_LINK1"/>
-      <w:bookmarkStart w:id="20" w:name="OLE_LINK2"/>
+      <w:bookmarkStart w:id="26" w:name="OLE_LINK1"/>
+      <w:bookmarkStart w:id="27" w:name="OLE_LINK2"/>
       <w:r>
         <w:t xml:space="preserve">In </w:t>
       </w:r>
@@ -4002,8 +4956,8 @@
       <w:r>
         <w:t xml:space="preserve">: </w:t>
       </w:r>
-      <w:bookmarkEnd w:id="19"/>
-      <w:bookmarkEnd w:id="20"/>
+      <w:bookmarkEnd w:id="26"/>
+      <w:bookmarkEnd w:id="27"/>
       <w:r>
         <w:t xml:space="preserve">localhost line </w:t>
       </w:r>
@@ -4606,17 +5560,17 @@
         <w:pStyle w:val="Heading2"/>
         <w:bidi w:val="0"/>
       </w:pPr>
-      <w:bookmarkStart w:id="21" w:name="_Toc524803839"/>
+      <w:bookmarkStart w:id="28" w:name="_Toc525286698"/>
       <w:r>
         <w:t>Database Hosting</w:t>
       </w:r>
-      <w:bookmarkEnd w:id="21"/>
-    </w:p>
-    <w:p>
-      <w:pPr>
-        <w:bidi w:val="0"/>
-      </w:pPr>
-      <w:hyperlink r:id="rId22" w:history="1">
+      <w:bookmarkEnd w:id="28"/>
+    </w:p>
+    <w:p>
+      <w:pPr>
+        <w:bidi w:val="0"/>
+      </w:pPr>
+      <w:hyperlink r:id="rId24" w:history="1">
         <w:r>
           <w:rPr>
             <w:rStyle w:val="Hyperlink"/>
@@ -4799,7 +5753,7 @@
                     <pic:cNvPicPr/>
                   </pic:nvPicPr>
                   <pic:blipFill>
-                    <a:blip r:embed="rId23">
+                    <a:blip r:embed="rId25">
                       <a:extLst>
                         <a:ext uri="{28A0092B-C50C-407E-A947-70E740481C1C}">
                           <a14:useLocalDpi xmlns:a14="http://schemas.microsoft.com/office/drawing/2010/main" val="0"/>
@@ -4837,11 +5791,11 @@
         <w:pStyle w:val="Heading2"/>
         <w:bidi w:val="0"/>
       </w:pPr>
-      <w:bookmarkStart w:id="22" w:name="_Toc524803840"/>
+      <w:bookmarkStart w:id="29" w:name="_Toc525286699"/>
       <w:r>
         <w:t>Manual Backup</w:t>
       </w:r>
-      <w:bookmarkEnd w:id="22"/>
+      <w:bookmarkEnd w:id="29"/>
     </w:p>
     <w:p>
       <w:pPr>
@@ -4922,7 +5876,7 @@
                     <pic:cNvPicPr/>
                   </pic:nvPicPr>
                   <pic:blipFill>
-                    <a:blip r:embed="rId24">
+                    <a:blip r:embed="rId26">
                       <a:extLst>
                         <a:ext uri="{28A0092B-C50C-407E-A947-70E740481C1C}">
                           <a14:useLocalDpi xmlns:a14="http://schemas.microsoft.com/office/drawing/2010/main" val="0"/>
@@ -4977,11 +5931,11 @@
         <w:pStyle w:val="Heading2"/>
         <w:bidi w:val="0"/>
       </w:pPr>
-      <w:bookmarkStart w:id="23" w:name="_Toc524803841"/>
+      <w:bookmarkStart w:id="30" w:name="_Toc525286700"/>
       <w:r>
         <w:t>Restoring a Backed up Database</w:t>
       </w:r>
-      <w:bookmarkEnd w:id="23"/>
+      <w:bookmarkEnd w:id="30"/>
     </w:p>
     <w:p>
       <w:pPr>
@@ -5081,7 +6035,7 @@
                     <pic:cNvPicPr/>
                   </pic:nvPicPr>
                   <pic:blipFill>
-                    <a:blip r:embed="rId25">
+                    <a:blip r:embed="rId27">
                       <a:extLst>
                         <a:ext uri="{28A0092B-C50C-407E-A947-70E740481C1C}">
                           <a14:useLocalDpi xmlns:a14="http://schemas.microsoft.com/office/drawing/2010/main" val="0"/>
@@ -5140,7 +6094,7 @@
                     <pic:cNvPicPr/>
                   </pic:nvPicPr>
                   <pic:blipFill>
-                    <a:blip r:embed="rId26">
+                    <a:blip r:embed="rId28">
                       <a:extLst>
                         <a:ext uri="{28A0092B-C50C-407E-A947-70E740481C1C}">
                           <a14:useLocalDpi xmlns:a14="http://schemas.microsoft.com/office/drawing/2010/main" val="0"/>
@@ -5205,7 +6159,7 @@
                     <pic:cNvPicPr/>
                   </pic:nvPicPr>
                   <pic:blipFill>
-                    <a:blip r:embed="rId27">
+                    <a:blip r:embed="rId29">
                       <a:extLst>
                         <a:ext uri="{28A0092B-C50C-407E-A947-70E740481C1C}">
                           <a14:useLocalDpi xmlns:a14="http://schemas.microsoft.com/office/drawing/2010/main" val="0"/>
@@ -5256,7 +6210,7 @@
                     <pic:cNvPicPr/>
                   </pic:nvPicPr>
                   <pic:blipFill>
-                    <a:blip r:embed="rId28">
+                    <a:blip r:embed="rId30">
                       <a:extLst>
                         <a:ext uri="{28A0092B-C50C-407E-A947-70E740481C1C}">
                           <a14:useLocalDpi xmlns:a14="http://schemas.microsoft.com/office/drawing/2010/main" val="0"/>
@@ -5315,7 +6269,7 @@
                     <pic:cNvPicPr/>
                   </pic:nvPicPr>
                   <pic:blipFill>
-                    <a:blip r:embed="rId29">
+                    <a:blip r:embed="rId31">
                       <a:extLst>
                         <a:ext uri="{28A0092B-C50C-407E-A947-70E740481C1C}">
                           <a14:useLocalDpi xmlns:a14="http://schemas.microsoft.com/office/drawing/2010/main" val="0"/>
@@ -5374,7 +6328,7 @@
                     <pic:cNvPicPr/>
                   </pic:nvPicPr>
                   <pic:blipFill>
-                    <a:blip r:embed="rId30">
+                    <a:blip r:embed="rId32">
                       <a:extLst>
                         <a:ext uri="{28A0092B-C50C-407E-A947-70E740481C1C}">
                           <a14:useLocalDpi xmlns:a14="http://schemas.microsoft.com/office/drawing/2010/main" val="0"/>
@@ -5411,11 +6365,11 @@
         <w:pStyle w:val="Heading2"/>
         <w:bidi w:val="0"/>
       </w:pPr>
-      <w:bookmarkStart w:id="24" w:name="_Toc524803842"/>
+      <w:bookmarkStart w:id="31" w:name="_Toc525286701"/>
       <w:r>
         <w:t>Create a User</w:t>
       </w:r>
-      <w:bookmarkEnd w:id="24"/>
+      <w:bookmarkEnd w:id="31"/>
     </w:p>
     <w:p>
       <w:pPr>
@@ -5569,7 +6523,7 @@
                     <pic:cNvPicPr/>
                   </pic:nvPicPr>
                   <pic:blipFill>
-                    <a:blip r:embed="rId31">
+                    <a:blip r:embed="rId33">
                       <a:extLst>
                         <a:ext uri="{28A0092B-C50C-407E-A947-70E740481C1C}">
                           <a14:useLocalDpi xmlns:a14="http://schemas.microsoft.com/office/drawing/2010/main" val="0"/>
@@ -5611,7 +6565,7 @@
         <w:pStyle w:val="Heading2"/>
         <w:bidi w:val="0"/>
       </w:pPr>
-      <w:bookmarkStart w:id="25" w:name="_Toc524803843"/>
+      <w:bookmarkStart w:id="32" w:name="_Toc525286702"/>
       <w:r>
         <w:t xml:space="preserve">Connect </w:t>
       </w:r>
@@ -5623,7 +6577,7 @@
       <w:r>
         <w:t xml:space="preserve"> app to the Restored DB</w:t>
       </w:r>
-      <w:bookmarkEnd w:id="25"/>
+      <w:bookmarkEnd w:id="32"/>
     </w:p>
     <w:p>
       <w:pPr>
@@ -5770,7 +6724,7 @@
                     <pic:cNvPicPr/>
                   </pic:nvPicPr>
                   <pic:blipFill>
-                    <a:blip r:embed="rId32" cstate="print">
+                    <a:blip r:embed="rId34" cstate="print">
                       <a:extLst>
                         <a:ext uri="{28A0092B-C50C-407E-A947-70E740481C1C}">
                           <a14:useLocalDpi xmlns:a14="http://schemas.microsoft.com/office/drawing/2010/main" val="0"/>
@@ -5807,11 +6761,11 @@
         <w:pStyle w:val="Heading2"/>
         <w:bidi w:val="0"/>
       </w:pPr>
-      <w:bookmarkStart w:id="26" w:name="_Toc524803844"/>
+      <w:bookmarkStart w:id="33" w:name="_Toc525286703"/>
       <w:r>
         <w:t>Restart all Dynos</w:t>
       </w:r>
-      <w:bookmarkEnd w:id="26"/>
+      <w:bookmarkEnd w:id="33"/>
     </w:p>
     <w:p>
       <w:pPr>
@@ -6108,7 +7062,7 @@
   <w:abstractNum w:abstractNumId="2" w15:restartNumberingAfterBreak="0">
     <w:nsid w:val="230A016F"/>
     <w:multiLevelType w:val="hybridMultilevel"/>
-    <w:tmpl w:val="F220359A"/>
+    <w:tmpl w:val="0592297E"/>
     <w:lvl w:ilvl="0" w:tplc="04090001">
       <w:start w:val="1"/>
       <w:numFmt w:val="bullet"/>
@@ -8624,7 +9578,7 @@
 </file>
 
 <file path=customXml/itemProps1.xml><?xml version="1.0" encoding="utf-8"?>
-<ds:datastoreItem xmlns:ds="http://schemas.openxmlformats.org/officeDocument/2006/customXml" ds:itemID="{3F5777C1-7029-456A-98FD-6B3599E1BDA5}">
+<ds:datastoreItem xmlns:ds="http://schemas.openxmlformats.org/officeDocument/2006/customXml" ds:itemID="{FDAF4989-2ED5-4EE0-AAE4-2E9F096F8EDD}">
   <ds:schemaRefs>
     <ds:schemaRef ds:uri="http://schemas.openxmlformats.org/officeDocument/2006/bibliography"/>
   </ds:schemaRefs>

</xml_diff>